<commit_message>
SRS 1.7: updates in document.
</commit_message>
<xml_diff>
--- a/Documents/SpecDoc/Version1/1_7_RoughDraft.docx
+++ b/Documents/SpecDoc/Version1/1_7_RoughDraft.docx
@@ -58,8 +58,6 @@
       <w:r>
         <w:t>Version 1.7</w:t>
       </w:r>
-      <w:bookmarkStart w:id="0" w:name="_GoBack"/>
-      <w:bookmarkEnd w:id="0"/>
     </w:p>
     <w:p>
       <w:pPr>
@@ -638,33 +636,33 @@
           <w:noProof/>
         </w:rPr>
       </w:pPr>
-      <w:bookmarkStart w:id="1" w:name="_Toc344877432"/>
-      <w:bookmarkStart w:id="2" w:name="_Toc344879822"/>
-      <w:bookmarkStart w:id="3" w:name="_Toc346508722"/>
-      <w:bookmarkStart w:id="4" w:name="_Toc346508952"/>
-      <w:bookmarkStart w:id="5" w:name="_Toc346509227"/>
-      <w:bookmarkStart w:id="6" w:name="_Toc107858829"/>
-      <w:bookmarkStart w:id="7" w:name="_Toc108287587"/>
-      <w:bookmarkStart w:id="8" w:name="_Toc111014886"/>
-      <w:bookmarkStart w:id="9" w:name="_Toc111117822"/>
-      <w:bookmarkStart w:id="10" w:name="_Toc113291685"/>
+      <w:bookmarkStart w:id="0" w:name="_Toc344877432"/>
+      <w:bookmarkStart w:id="1" w:name="_Toc344879822"/>
+      <w:bookmarkStart w:id="2" w:name="_Toc346508722"/>
+      <w:bookmarkStart w:id="3" w:name="_Toc346508952"/>
+      <w:bookmarkStart w:id="4" w:name="_Toc346509227"/>
+      <w:bookmarkStart w:id="5" w:name="_Toc107858829"/>
+      <w:bookmarkStart w:id="6" w:name="_Toc108287587"/>
+      <w:bookmarkStart w:id="7" w:name="_Toc111014886"/>
+      <w:bookmarkStart w:id="8" w:name="_Toc111117822"/>
+      <w:bookmarkStart w:id="9" w:name="_Toc113291685"/>
+      <w:bookmarkEnd w:id="0"/>
       <w:bookmarkEnd w:id="1"/>
       <w:bookmarkEnd w:id="2"/>
       <w:bookmarkEnd w:id="3"/>
       <w:bookmarkEnd w:id="4"/>
+      <w:r>
+        <w:rPr>
+          <w:rFonts w:ascii="Arial" w:hAnsi="Arial" w:cs="Arial"/>
+          <w:color w:val="FFFFFF"/>
+        </w:rPr>
+        <w:t>Contents</w:t>
+      </w:r>
       <w:bookmarkEnd w:id="5"/>
-      <w:r>
-        <w:rPr>
-          <w:rFonts w:ascii="Arial" w:hAnsi="Arial" w:cs="Arial"/>
-          <w:color w:val="FFFFFF"/>
-        </w:rPr>
-        <w:t>Contents</w:t>
-      </w:r>
       <w:bookmarkEnd w:id="6"/>
       <w:bookmarkEnd w:id="7"/>
       <w:bookmarkEnd w:id="8"/>
       <w:bookmarkEnd w:id="9"/>
-      <w:bookmarkEnd w:id="10"/>
       <w:r>
         <w:rPr>
           <w:rFonts w:ascii="Arial" w:hAnsi="Arial" w:cs="Arial"/>
@@ -865,9 +863,7 @@
         </w:tabs>
         <w:rPr>
           <w:rFonts w:ascii="Arial" w:hAnsi="Arial" w:cs="Arial"/>
-          <w:smallCaps w:val="0"/>
-          <w:noProof/>
-          <w:sz w:val="24"/>
+          <w:noProof/>
         </w:rPr>
       </w:pPr>
       <w:r>
@@ -2726,7 +2722,7 @@
           <w:color w:val="FFFFFF"/>
         </w:rPr>
       </w:pPr>
-      <w:bookmarkStart w:id="11" w:name="_Toc113291686"/>
+      <w:bookmarkStart w:id="10" w:name="_Toc113291686"/>
       <w:r>
         <w:rPr>
           <w:rFonts w:ascii="Arial" w:hAnsi="Arial" w:cs="Arial"/>
@@ -2735,7 +2731,7 @@
         <w:lastRenderedPageBreak/>
         <w:t>Revisions</w:t>
       </w:r>
-      <w:bookmarkEnd w:id="11"/>
+      <w:bookmarkEnd w:id="10"/>
     </w:p>
     <w:tbl>
       <w:tblPr>
@@ -3975,6 +3971,38 @@
               <w:t>Added Screenshots for Version 1 and 2</w:t>
             </w:r>
           </w:p>
+          <w:p>
+            <w:pPr>
+              <w:pStyle w:val="Table-Text"/>
+              <w:spacing w:before="0" w:after="0"/>
+              <w:rPr>
+                <w:rFonts w:ascii="Arial" w:hAnsi="Arial" w:cs="Arial"/>
+              </w:rPr>
+            </w:pPr>
+            <w:r>
+              <w:rPr>
+                <w:rFonts w:ascii="Arial" w:hAnsi="Arial" w:cs="Arial"/>
+              </w:rPr>
+              <w:t>Updated fonts</w:t>
+            </w:r>
+          </w:p>
+          <w:p>
+            <w:pPr>
+              <w:pStyle w:val="Table-Text"/>
+              <w:spacing w:before="0" w:after="0"/>
+              <w:rPr>
+                <w:rFonts w:ascii="Arial" w:hAnsi="Arial" w:cs="Arial"/>
+              </w:rPr>
+            </w:pPr>
+            <w:r>
+              <w:rPr>
+                <w:rFonts w:ascii="Arial" w:hAnsi="Arial" w:cs="Arial"/>
+              </w:rPr>
+              <w:t>Updated Figure references</w:t>
+            </w:r>
+            <w:bookmarkStart w:id="11" w:name="_GoBack"/>
+            <w:bookmarkEnd w:id="11"/>
+          </w:p>
         </w:tc>
         <w:tc>
           <w:tcPr>
@@ -4184,7 +4212,19 @@
         <w:rPr>
           <w:i w:val="0"/>
         </w:rPr>
-        <w:t xml:space="preserve">. It will illustrate the purpose and complete declaration for the </w:t>
+        <w:t xml:space="preserve">. It will illustrate the purpose and </w:t>
+      </w:r>
+      <w:r>
+        <w:rPr>
+          <w:i w:val="0"/>
+        </w:rPr>
+        <w:t>provide a complete</w:t>
+      </w:r>
+      <w:r>
+        <w:rPr>
+          <w:i w:val="0"/>
+        </w:rPr>
+        <w:t xml:space="preserve"> declaration for the </w:t>
       </w:r>
       <w:r>
         <w:rPr>
@@ -4208,13 +4248,37 @@
         <w:rPr>
           <w:i w:val="0"/>
         </w:rPr>
-        <w:t xml:space="preserve"> system. It will also explain system constraints, interface and interactions with other external applications. This document is primarily inten</w:t>
-      </w:r>
-      <w:r>
-        <w:rPr>
-          <w:i w:val="0"/>
-        </w:rPr>
-        <w:t>ded to be proposed to a client</w:t>
+        <w:t xml:space="preserve"> system. It will also explain system constraints, interface and interactions with other external applicati</w:t>
+      </w:r>
+      <w:r>
+        <w:rPr>
+          <w:i w:val="0"/>
+        </w:rPr>
+        <w:t xml:space="preserve">ons. This document is primarily </w:t>
+      </w:r>
+      <w:r>
+        <w:rPr>
+          <w:i w:val="0"/>
+        </w:rPr>
+        <w:t>inten</w:t>
+      </w:r>
+      <w:r>
+        <w:rPr>
+          <w:i w:val="0"/>
+        </w:rPr>
+        <w:t xml:space="preserve">ded to be </w:t>
+      </w:r>
+      <w:r>
+        <w:rPr>
+          <w:i w:val="0"/>
+        </w:rPr>
+        <w:t>proposed</w:t>
+      </w:r>
+      <w:r>
+        <w:rPr>
+          <w:i w:val="0"/>
+        </w:rPr>
+        <w:t xml:space="preserve"> to a client</w:t>
       </w:r>
       <w:r>
         <w:rPr>
@@ -4232,13 +4296,37 @@
         <w:rPr>
           <w:i w:val="0"/>
         </w:rPr>
-        <w:t xml:space="preserve"> and a reference for developing the first version of the system for the development team.</w:t>
-      </w:r>
-      <w:r>
-        <w:rPr>
-          <w:i w:val="0"/>
-        </w:rPr>
-        <w:t xml:space="preserve"> Upon agreement of this specification document between</w:t>
+        <w:t xml:space="preserve"> and to be used as</w:t>
+      </w:r>
+      <w:r>
+        <w:rPr>
+          <w:i w:val="0"/>
+        </w:rPr>
+        <w:t xml:space="preserve"> reference for</w:t>
+      </w:r>
+      <w:r>
+        <w:rPr>
+          <w:i w:val="0"/>
+        </w:rPr>
+        <w:t xml:space="preserve"> the Tune Squad during development.</w:t>
+      </w:r>
+      <w:r>
+        <w:rPr>
+          <w:i w:val="0"/>
+        </w:rPr>
+        <w:t xml:space="preserve"> Upon agreement of this </w:t>
+      </w:r>
+      <w:r>
+        <w:rPr>
+          <w:i w:val="0"/>
+        </w:rPr>
+        <w:t xml:space="preserve">requirements </w:t>
+      </w:r>
+      <w:r>
+        <w:rPr>
+          <w:i w:val="0"/>
+        </w:rPr>
+        <w:t>specification document between</w:t>
       </w:r>
       <w:r>
         <w:rPr>
@@ -4256,7 +4344,7 @@
         <w:rPr>
           <w:i w:val="0"/>
         </w:rPr>
-        <w:t xml:space="preserve"> 5</w:t>
+        <w:t xml:space="preserve"> 6</w:t>
       </w:r>
       <w:r>
         <w:rPr>
@@ -4466,7 +4554,13 @@
         <w:rPr>
           <w:i w:val="0"/>
         </w:rPr>
-        <w:t xml:space="preserve">is available </w:t>
+        <w:t>will be</w:t>
+      </w:r>
+      <w:r>
+        <w:rPr>
+          <w:i w:val="0"/>
+        </w:rPr>
+        <w:t xml:space="preserve"> available </w:t>
       </w:r>
       <w:r>
         <w:rPr>
@@ -5309,7 +5403,6 @@
               <w:rPr>
                 <w:i w:val="0"/>
               </w:rPr>
-              <w:lastRenderedPageBreak/>
               <w:t>User</w:t>
             </w:r>
           </w:p>
@@ -5352,6 +5445,7 @@
               <w:rPr>
                 <w:i w:val="0"/>
               </w:rPr>
+              <w:lastRenderedPageBreak/>
               <w:t>L.I.F.E.S.</w:t>
             </w:r>
             <w:r>
@@ -6631,28 +6725,39 @@
       <w:r>
         <w:rPr>
           <w:i w:val="0"/>
-          <w:highlight w:val="yellow"/>
-        </w:rPr>
-        <w:t>see figure 1</w:t>
-      </w:r>
-      <w:r>
-        <w:rPr>
-          <w:i w:val="0"/>
-          <w:highlight w:val="yellow"/>
-        </w:rPr>
-        <w:t xml:space="preserve"> in Appendix A</w:t>
-      </w:r>
-      <w:r>
-        <w:rPr>
-          <w:i w:val="0"/>
-          <w:highlight w:val="yellow"/>
+        </w:rPr>
+        <w:t>see</w:t>
+      </w:r>
+      <w:r>
+        <w:rPr>
+          <w:i w:val="0"/>
+        </w:rPr>
+        <w:t xml:space="preserve"> </w:t>
+      </w:r>
+      <w:r>
+        <w:t>Appendix A</w:t>
+      </w:r>
+      <w:r>
+        <w:rPr>
+          <w:i w:val="0"/>
+        </w:rPr>
+        <w:t xml:space="preserve">, </w:t>
+      </w:r>
+      <w:r>
+        <w:t>F</w:t>
+      </w:r>
+      <w:r>
+        <w:t>igure 1</w:t>
+      </w:r>
+      <w:r>
+        <w:rPr>
+          <w:i w:val="0"/>
         </w:rPr>
         <w:t>)</w:t>
       </w:r>
       <w:r>
         <w:rPr>
           <w:i w:val="0"/>
-          <w:highlight w:val="yellow"/>
         </w:rPr>
         <w:t>.</w:t>
       </w:r>
@@ -7026,7 +7131,39 @@
           <w:sz w:val="22"/>
           <w:szCs w:val="22"/>
         </w:rPr>
-        <w:t>which includes the general user from the first version, and adds one more category of user known as an administrative user</w:t>
+        <w:t>which includes the gene</w:t>
+      </w:r>
+      <w:r>
+        <w:rPr>
+          <w:rFonts w:ascii="Arial" w:hAnsi="Arial" w:cs="Arial"/>
+          <w:sz w:val="22"/>
+          <w:szCs w:val="22"/>
+        </w:rPr>
+        <w:t>ral user from the first version</w:t>
+      </w:r>
+      <w:r>
+        <w:rPr>
+          <w:rFonts w:ascii="Arial" w:hAnsi="Arial" w:cs="Arial"/>
+          <w:sz w:val="22"/>
+          <w:szCs w:val="22"/>
+        </w:rPr>
+        <w:t xml:space="preserve"> and</w:t>
+      </w:r>
+      <w:r>
+        <w:rPr>
+          <w:rFonts w:ascii="Arial" w:hAnsi="Arial" w:cs="Arial"/>
+          <w:sz w:val="22"/>
+          <w:szCs w:val="22"/>
+        </w:rPr>
+        <w:t xml:space="preserve"> also</w:t>
+      </w:r>
+      <w:r>
+        <w:rPr>
+          <w:rFonts w:ascii="Arial" w:hAnsi="Arial" w:cs="Arial"/>
+          <w:sz w:val="22"/>
+          <w:szCs w:val="22"/>
+        </w:rPr>
+        <w:t xml:space="preserve"> adds one more category of user known as an administrative user</w:t>
       </w:r>
       <w:r>
         <w:rPr>
@@ -7139,7 +7276,22 @@
           <w:szCs w:val="22"/>
         </w:rPr>
         <w:tab/>
-        <w:t>General users in both versions of the ap</w:t>
+      </w:r>
+      <w:r>
+        <w:rPr>
+          <w:rFonts w:ascii="Arial" w:hAnsi="Arial" w:cs="Arial"/>
+          <w:sz w:val="22"/>
+          <w:szCs w:val="22"/>
+        </w:rPr>
+        <w:t>Users</w:t>
+      </w:r>
+      <w:r>
+        <w:rPr>
+          <w:rFonts w:ascii="Arial" w:hAnsi="Arial" w:cs="Arial"/>
+          <w:sz w:val="22"/>
+          <w:szCs w:val="22"/>
+        </w:rPr>
+        <w:t xml:space="preserve"> in both versions of the ap</w:t>
       </w:r>
       <w:r>
         <w:rPr>
@@ -7163,7 +7315,7 @@
           <w:sz w:val="22"/>
           <w:szCs w:val="22"/>
         </w:rPr>
-        <w:t>forces</w:t>
+        <w:t>requires</w:t>
       </w:r>
       <w:r>
         <w:rPr>
@@ -7187,7 +7339,15 @@
           <w:sz w:val="22"/>
           <w:szCs w:val="22"/>
         </w:rPr>
-        <w:t>. The general users</w:t>
+        <w:t xml:space="preserve">. </w:t>
+      </w:r>
+      <w:r>
+        <w:rPr>
+          <w:rFonts w:ascii="Arial" w:hAnsi="Arial" w:cs="Arial"/>
+          <w:sz w:val="22"/>
+          <w:szCs w:val="22"/>
+        </w:rPr>
+        <w:t>An administrator must verify general users in L.I.F.E.S.V2</w:t>
       </w:r>
       <w:r>
         <w:rPr>
@@ -7203,47 +7363,7 @@
           <w:sz w:val="22"/>
           <w:szCs w:val="22"/>
         </w:rPr>
-        <w:t>in L.I.F.E.S.V2 are ones</w:t>
-      </w:r>
-      <w:r>
-        <w:rPr>
-          <w:rFonts w:ascii="Arial" w:hAnsi="Arial" w:cs="Arial"/>
-          <w:sz w:val="22"/>
-          <w:szCs w:val="22"/>
-        </w:rPr>
-        <w:t xml:space="preserve"> who have</w:t>
-      </w:r>
-      <w:r>
-        <w:rPr>
-          <w:rFonts w:ascii="Arial" w:hAnsi="Arial" w:cs="Arial"/>
-          <w:sz w:val="22"/>
-          <w:szCs w:val="22"/>
-        </w:rPr>
-        <w:t xml:space="preserve"> been verified by an administrator</w:t>
-      </w:r>
-      <w:r>
-        <w:rPr>
-          <w:rFonts w:ascii="Arial" w:hAnsi="Arial" w:cs="Arial"/>
-          <w:sz w:val="22"/>
-          <w:szCs w:val="22"/>
-        </w:rPr>
-        <w:t xml:space="preserve"> </w:t>
-      </w:r>
-      <w:r>
-        <w:rPr>
-          <w:rFonts w:ascii="Arial" w:hAnsi="Arial" w:cs="Arial"/>
-          <w:sz w:val="22"/>
-          <w:szCs w:val="22"/>
-        </w:rPr>
-        <w:t>to</w:t>
-      </w:r>
-      <w:r>
-        <w:rPr>
-          <w:rFonts w:ascii="Arial" w:hAnsi="Arial" w:cs="Arial"/>
-          <w:sz w:val="22"/>
-          <w:szCs w:val="22"/>
-        </w:rPr>
-        <w:t xml:space="preserve"> operate the application</w:t>
+        <w:t>if they wish to access all their privileges</w:t>
       </w:r>
       <w:r>
         <w:rPr>
@@ -7252,14 +7372,6 @@
           <w:szCs w:val="22"/>
         </w:rPr>
         <w:t>.</w:t>
-      </w:r>
-      <w:r>
-        <w:rPr>
-          <w:rFonts w:ascii="Arial" w:hAnsi="Arial" w:cs="Arial"/>
-          <w:b/>
-          <w:i/>
-        </w:rPr>
-        <w:t xml:space="preserve"> </w:t>
       </w:r>
     </w:p>
     <w:p>
@@ -7296,6 +7408,14 @@
       <w:r>
         <w:rPr>
           <w:rFonts w:ascii="Arial" w:hAnsi="Arial" w:cs="Arial"/>
+          <w:sz w:val="22"/>
+          <w:szCs w:val="22"/>
+        </w:rPr>
+        <w:t xml:space="preserve">An administrative user in </w:t>
+      </w:r>
+      <w:r>
+        <w:rPr>
+          <w:rFonts w:ascii="Arial" w:hAnsi="Arial" w:cs="Arial"/>
         </w:rPr>
         <w:t>L.I.F.E.S.</w:t>
       </w:r>
@@ -7314,46 +7434,18 @@
       <w:r>
         <w:rPr>
           <w:rFonts w:ascii="Arial" w:hAnsi="Arial" w:cs="Arial"/>
-        </w:rPr>
-        <w:t xml:space="preserve">also </w:t>
-      </w:r>
-      <w:r>
-        <w:rPr>
-          <w:rFonts w:ascii="Arial" w:hAnsi="Arial" w:cs="Arial"/>
-        </w:rPr>
-        <w:t xml:space="preserve">includes </w:t>
-      </w:r>
-      <w:r>
-        <w:rPr>
-          <w:rFonts w:ascii="Arial" w:hAnsi="Arial" w:cs="Arial"/>
-          <w:sz w:val="22"/>
-          <w:szCs w:val="22"/>
-        </w:rPr>
-        <w:t>administrative users</w:t>
-      </w:r>
-      <w:r>
-        <w:rPr>
-          <w:rFonts w:ascii="Arial" w:hAnsi="Arial" w:cs="Arial"/>
-          <w:sz w:val="22"/>
-          <w:szCs w:val="22"/>
-        </w:rPr>
-        <w:t>,</w:t>
-      </w:r>
-      <w:r>
-        <w:rPr>
-          <w:rFonts w:ascii="Arial" w:hAnsi="Arial" w:cs="Arial"/>
-          <w:sz w:val="22"/>
-          <w:szCs w:val="22"/>
-        </w:rPr>
-        <w:t xml:space="preserve"> which</w:t>
-      </w:r>
-      <w:r>
-        <w:rPr>
-          <w:rFonts w:ascii="Arial" w:hAnsi="Arial" w:cs="Arial"/>
-          <w:sz w:val="22"/>
-          <w:szCs w:val="22"/>
-        </w:rPr>
-        <w:t xml:space="preserve"> have all </w:t>
+          <w:sz w:val="22"/>
+          <w:szCs w:val="22"/>
+        </w:rPr>
+        <w:t>has</w:t>
+      </w:r>
+      <w:r>
+        <w:rPr>
+          <w:rFonts w:ascii="Arial" w:hAnsi="Arial" w:cs="Arial"/>
+          <w:sz w:val="22"/>
+          <w:szCs w:val="22"/>
+        </w:rPr>
+        <w:t xml:space="preserve"> all </w:t>
       </w:r>
       <w:r>
         <w:rPr>
@@ -7448,15 +7540,31 @@
           <w:sz w:val="22"/>
           <w:szCs w:val="22"/>
         </w:rPr>
-        <w:t>The e</w:t>
-      </w:r>
-      <w:r>
-        <w:rPr>
-          <w:rFonts w:ascii="Arial" w:hAnsi="Arial" w:cs="Arial"/>
-          <w:sz w:val="22"/>
-          <w:szCs w:val="22"/>
-        </w:rPr>
-        <w:t>nvironment in which the application</w:t>
+        <w:t>L.</w:t>
+      </w:r>
+      <w:r>
+        <w:rPr>
+          <w:rFonts w:ascii="Arial" w:hAnsi="Arial" w:cs="Arial"/>
+          <w:sz w:val="22"/>
+          <w:szCs w:val="22"/>
+        </w:rPr>
+        <w:t>I.F.E.S. will be operated in the office setting of UNA’s Office of the Registrar.</w:t>
+      </w:r>
+      <w:r>
+        <w:rPr>
+          <w:rFonts w:ascii="Arial" w:hAnsi="Arial" w:cs="Arial"/>
+          <w:sz w:val="22"/>
+          <w:szCs w:val="22"/>
+        </w:rPr>
+        <w:t xml:space="preserve"> T</w:t>
+      </w:r>
+      <w:r>
+        <w:rPr>
+          <w:rFonts w:ascii="Arial" w:hAnsi="Arial" w:cs="Arial"/>
+          <w:sz w:val="22"/>
+          <w:szCs w:val="22"/>
+        </w:rPr>
+        <w:t>he application</w:t>
       </w:r>
       <w:r>
         <w:rPr>
@@ -7488,23 +7596,15 @@
           <w:sz w:val="22"/>
           <w:szCs w:val="22"/>
         </w:rPr>
-        <w:t xml:space="preserve">upon </w:t>
-      </w:r>
-      <w:r>
-        <w:rPr>
-          <w:rFonts w:ascii="Arial" w:hAnsi="Arial" w:cs="Arial"/>
-          <w:sz w:val="22"/>
-          <w:szCs w:val="22"/>
-        </w:rPr>
-        <w:t>is in</w:t>
-      </w:r>
-      <w:r>
-        <w:rPr>
-          <w:rFonts w:ascii="Arial" w:hAnsi="Arial" w:cs="Arial"/>
-          <w:sz w:val="22"/>
-          <w:szCs w:val="22"/>
-        </w:rPr>
-        <w:t xml:space="preserve"> an HP Pro running a 64-bit running a Windows 7 operating system.</w:t>
+        <w:t xml:space="preserve">on an </w:t>
+      </w:r>
+      <w:r>
+        <w:rPr>
+          <w:rFonts w:ascii="Arial" w:hAnsi="Arial" w:cs="Arial"/>
+          <w:sz w:val="22"/>
+          <w:szCs w:val="22"/>
+        </w:rPr>
+        <w:t>HP Pro running a 64-bit running a Windows 7 operating system.</w:t>
       </w:r>
     </w:p>
     <w:p>
@@ -7543,22 +7643,47 @@
           <w:szCs w:val="22"/>
         </w:rPr>
         <w:tab/>
-      </w:r>
-      <w:r>
-        <w:rPr>
-          <w:rFonts w:ascii="Arial" w:hAnsi="Arial" w:cs="Arial"/>
-          <w:sz w:val="22"/>
-          <w:szCs w:val="22"/>
-        </w:rPr>
-        <w:t>L.I.F.E.S.</w:t>
-      </w:r>
-      <w:r>
-        <w:rPr>
-          <w:rFonts w:ascii="Arial" w:hAnsi="Arial" w:cs="Arial"/>
-          <w:sz w:val="22"/>
-          <w:szCs w:val="22"/>
-        </w:rPr>
-        <w:t xml:space="preserve"> is expected to </w:t>
+        <w:t xml:space="preserve">This </w:t>
+      </w:r>
+      <w:r>
+        <w:rPr>
+          <w:rFonts w:ascii="Arial" w:hAnsi="Arial" w:cs="Arial"/>
+          <w:sz w:val="22"/>
+          <w:szCs w:val="22"/>
+        </w:rPr>
+        <w:t xml:space="preserve">hardware platform this </w:t>
+      </w:r>
+      <w:r>
+        <w:rPr>
+          <w:rFonts w:ascii="Arial" w:hAnsi="Arial" w:cs="Arial"/>
+          <w:sz w:val="22"/>
+          <w:szCs w:val="22"/>
+        </w:rPr>
+        <w:t>application</w:t>
+      </w:r>
+      <w:r>
+        <w:rPr>
+          <w:rFonts w:ascii="Arial" w:hAnsi="Arial" w:cs="Arial"/>
+          <w:sz w:val="22"/>
+          <w:szCs w:val="22"/>
+        </w:rPr>
+        <w:t xml:space="preserve"> </w:t>
+      </w:r>
+      <w:r>
+        <w:rPr>
+          <w:rFonts w:ascii="Arial" w:hAnsi="Arial" w:cs="Arial"/>
+          <w:sz w:val="22"/>
+          <w:szCs w:val="22"/>
+        </w:rPr>
+        <w:t>will</w:t>
+      </w:r>
+      <w:r>
+        <w:rPr>
+          <w:rFonts w:ascii="Arial" w:hAnsi="Arial" w:cs="Arial"/>
+          <w:sz w:val="22"/>
+          <w:szCs w:val="22"/>
+        </w:rPr>
+        <w:t xml:space="preserve"> </w:t>
       </w:r>
       <w:r>
         <w:rPr>
@@ -7582,7 +7707,39 @@
           <w:sz w:val="22"/>
           <w:szCs w:val="22"/>
         </w:rPr>
-        <w:t xml:space="preserve"> on a HP pr</w:t>
+        <w:t xml:space="preserve"> upon</w:t>
+      </w:r>
+      <w:r>
+        <w:rPr>
+          <w:rFonts w:ascii="Arial" w:hAnsi="Arial" w:cs="Arial"/>
+          <w:sz w:val="22"/>
+          <w:szCs w:val="22"/>
+        </w:rPr>
+        <w:t xml:space="preserve"> is</w:t>
+      </w:r>
+      <w:r>
+        <w:rPr>
+          <w:rFonts w:ascii="Arial" w:hAnsi="Arial" w:cs="Arial"/>
+          <w:sz w:val="22"/>
+          <w:szCs w:val="22"/>
+        </w:rPr>
+        <w:t xml:space="preserve"> a HP </w:t>
+      </w:r>
+      <w:r>
+        <w:rPr>
+          <w:rFonts w:ascii="Arial" w:hAnsi="Arial" w:cs="Arial"/>
+          <w:sz w:val="22"/>
+          <w:szCs w:val="22"/>
+        </w:rPr>
+        <w:t>P</w:t>
+      </w:r>
+      <w:r>
+        <w:rPr>
+          <w:rFonts w:ascii="Arial" w:hAnsi="Arial" w:cs="Arial"/>
+          <w:sz w:val="22"/>
+          <w:szCs w:val="22"/>
+        </w:rPr>
+        <w:t>r</w:t>
       </w:r>
       <w:r>
         <w:rPr>
@@ -7640,6 +7797,65 @@
         </w:rPr>
         <w:t xml:space="preserve"> </w:t>
       </w:r>
+    </w:p>
+    <w:p>
+      <w:pPr>
+        <w:tabs>
+          <w:tab w:val="left" w:pos="480"/>
+        </w:tabs>
+        <w:rPr>
+          <w:rFonts w:ascii="Arial" w:hAnsi="Arial" w:cs="Arial"/>
+          <w:sz w:val="22"/>
+          <w:szCs w:val="22"/>
+        </w:rPr>
+      </w:pPr>
+    </w:p>
+    <w:p>
+      <w:pPr>
+        <w:pStyle w:val="Heading3"/>
+        <w:rPr>
+          <w:rFonts w:ascii="Arial" w:hAnsi="Arial"/>
+          <w:i/>
+          <w:sz w:val="22"/>
+          <w:szCs w:val="22"/>
+        </w:rPr>
+      </w:pPr>
+      <w:r>
+        <w:rPr>
+          <w:rFonts w:ascii="Arial" w:hAnsi="Arial"/>
+          <w:i/>
+          <w:sz w:val="22"/>
+          <w:szCs w:val="22"/>
+        </w:rPr>
+        <w:t>Programming Language</w:t>
+      </w:r>
+    </w:p>
+    <w:p>
+      <w:pPr>
+        <w:tabs>
+          <w:tab w:val="left" w:pos="480"/>
+        </w:tabs>
+        <w:rPr>
+          <w:rFonts w:ascii="Arial" w:hAnsi="Arial" w:cs="Arial"/>
+          <w:sz w:val="22"/>
+          <w:szCs w:val="22"/>
+        </w:rPr>
+      </w:pPr>
+    </w:p>
+    <w:p>
+      <w:pPr>
+        <w:tabs>
+          <w:tab w:val="left" w:pos="480"/>
+        </w:tabs>
+      </w:pPr>
+      <w:r>
+        <w:rPr>
+          <w:rFonts w:ascii="Arial" w:hAnsi="Arial" w:cs="Arial"/>
+          <w:sz w:val="22"/>
+          <w:szCs w:val="22"/>
+        </w:rPr>
+        <w:tab/>
+      </w:r>
       <w:r>
         <w:rPr>
           <w:rFonts w:ascii="Arial" w:hAnsi="Arial" w:cs="Arial"/>
@@ -7670,134 +7886,6 @@
           <w:sz w:val="22"/>
           <w:szCs w:val="22"/>
         </w:rPr>
-        <w:t xml:space="preserve"> The L.I.F.E.S. program will be created using the C# programming language.</w:t>
-      </w:r>
-    </w:p>
-    <w:p>
-      <w:pPr>
-        <w:pStyle w:val="Heading3"/>
-      </w:pPr>
-      <w:r>
-        <w:t>C# Programming Language</w:t>
-      </w:r>
-    </w:p>
-    <w:p>
-      <w:pPr>
-        <w:pStyle w:val="NormalWeb"/>
-        <w:shd w:val="clear" w:color="auto" w:fill="FFFFFF"/>
-        <w:tabs>
-          <w:tab w:val="left" w:pos="450"/>
-        </w:tabs>
-        <w:spacing w:before="192" w:beforeAutospacing="0" w:after="240" w:afterAutospacing="0"/>
-        <w:rPr>
-          <w:rFonts w:ascii="Arial" w:hAnsi="Arial" w:cs="Arial"/>
-          <w:sz w:val="22"/>
-          <w:szCs w:val="22"/>
-        </w:rPr>
-      </w:pPr>
-      <w:r>
-        <w:rPr>
-          <w:rFonts w:ascii="Arial" w:hAnsi="Arial" w:cs="Arial"/>
-          <w:sz w:val="22"/>
-          <w:szCs w:val="22"/>
-        </w:rPr>
-        <w:lastRenderedPageBreak/>
-        <w:tab/>
-      </w:r>
-      <w:r>
-        <w:rPr>
-          <w:rFonts w:ascii="Arial" w:hAnsi="Arial" w:cs="Arial"/>
-          <w:sz w:val="22"/>
-          <w:szCs w:val="22"/>
-        </w:rPr>
-        <w:t xml:space="preserve">The </w:t>
-      </w:r>
-      <w:r>
-        <w:rPr>
-          <w:rFonts w:ascii="Arial" w:hAnsi="Arial" w:cs="Arial"/>
-          <w:sz w:val="22"/>
-          <w:szCs w:val="22"/>
-        </w:rPr>
-        <w:t xml:space="preserve">Tune Squad proposes that </w:t>
-      </w:r>
-      <w:r>
-        <w:rPr>
-          <w:rFonts w:ascii="Arial" w:hAnsi="Arial" w:cs="Arial"/>
-          <w:sz w:val="22"/>
-          <w:szCs w:val="22"/>
-        </w:rPr>
-        <w:t>L.I.F.E.S.</w:t>
-      </w:r>
-      <w:r>
-        <w:rPr>
-          <w:rFonts w:ascii="Arial" w:hAnsi="Arial" w:cs="Arial"/>
-          <w:sz w:val="22"/>
-          <w:szCs w:val="22"/>
-        </w:rPr>
-        <w:t xml:space="preserve"> be written in the C# programming language. </w:t>
-      </w:r>
-      <w:r>
-        <w:rPr>
-          <w:rFonts w:ascii="Arial" w:hAnsi="Arial" w:cs="Arial"/>
-          <w:sz w:val="22"/>
-          <w:szCs w:val="22"/>
-        </w:rPr>
-        <w:t xml:space="preserve">The Microsoft Corporation </w:t>
-      </w:r>
-      <w:r>
-        <w:rPr>
-          <w:rFonts w:ascii="Arial" w:hAnsi="Arial" w:cs="Arial"/>
-          <w:sz w:val="22"/>
-          <w:szCs w:val="22"/>
-        </w:rPr>
-        <w:t xml:space="preserve">developed </w:t>
-      </w:r>
-      <w:r>
-        <w:rPr>
-          <w:rFonts w:ascii="Arial" w:hAnsi="Arial" w:cs="Arial"/>
-          <w:sz w:val="22"/>
-          <w:szCs w:val="22"/>
-        </w:rPr>
-        <w:t xml:space="preserve">this language </w:t>
-      </w:r>
-      <w:r>
-        <w:rPr>
-          <w:rFonts w:ascii="Arial" w:hAnsi="Arial" w:cs="Arial"/>
-          <w:sz w:val="22"/>
-          <w:szCs w:val="22"/>
-        </w:rPr>
-        <w:t xml:space="preserve">and </w:t>
-      </w:r>
-      <w:r>
-        <w:rPr>
-          <w:rFonts w:ascii="Arial" w:hAnsi="Arial" w:cs="Arial"/>
-          <w:sz w:val="22"/>
-          <w:szCs w:val="22"/>
-        </w:rPr>
-        <w:t xml:space="preserve">maintains it still to this day. It is a modern, object-oriented, general-purpose programming language that has much </w:t>
-      </w:r>
-      <w:r>
-        <w:rPr>
-          <w:rFonts w:ascii="Arial" w:hAnsi="Arial" w:cs="Arial"/>
-          <w:sz w:val="22"/>
-          <w:szCs w:val="22"/>
-        </w:rPr>
-        <w:t>strength, which</w:t>
-      </w:r>
-      <w:r>
-        <w:rPr>
-          <w:rFonts w:ascii="Arial" w:hAnsi="Arial" w:cs="Arial"/>
-          <w:sz w:val="22"/>
-          <w:szCs w:val="22"/>
-        </w:rPr>
-        <w:t xml:space="preserve"> its community continues to build upon to this day.  As with all programming languages though, C#</w:t>
-      </w:r>
-      <w:r>
-        <w:rPr>
-          <w:rFonts w:ascii="Arial" w:hAnsi="Arial" w:cs="Arial"/>
-          <w:sz w:val="22"/>
-          <w:szCs w:val="22"/>
-        </w:rPr>
         <w:t xml:space="preserve"> </w:t>
       </w:r>
       <w:r>
@@ -7806,117 +7894,80 @@
           <w:sz w:val="22"/>
           <w:szCs w:val="22"/>
         </w:rPr>
-        <w:t>does have weaknesses.</w:t>
-      </w:r>
-    </w:p>
-    <w:p>
-      <w:pPr>
-        <w:pStyle w:val="NormalWeb"/>
-        <w:shd w:val="clear" w:color="auto" w:fill="FFFFFF"/>
-        <w:tabs>
-          <w:tab w:val="left" w:pos="450"/>
-        </w:tabs>
-        <w:spacing w:before="192" w:beforeAutospacing="0" w:after="240" w:afterAutospacing="0"/>
-        <w:rPr>
-          <w:rFonts w:ascii="Arial" w:hAnsi="Arial" w:cs="Arial"/>
-          <w:sz w:val="22"/>
-          <w:szCs w:val="22"/>
-        </w:rPr>
-      </w:pPr>
-      <w:r>
-        <w:rPr>
-          <w:rFonts w:ascii="Arial" w:hAnsi="Arial" w:cs="Arial"/>
-          <w:sz w:val="22"/>
-          <w:szCs w:val="22"/>
-        </w:rPr>
-        <w:tab/>
-        <w:t xml:space="preserve">C# is a GUI-based programming language </w:t>
-      </w:r>
-    </w:p>
-    <w:p>
-      <w:pPr>
-        <w:pStyle w:val="NormalWeb"/>
-        <w:shd w:val="clear" w:color="auto" w:fill="FFFFFF"/>
-        <w:tabs>
-          <w:tab w:val="left" w:pos="450"/>
-        </w:tabs>
-        <w:spacing w:before="192" w:beforeAutospacing="0" w:after="240" w:afterAutospacing="0"/>
-        <w:rPr>
-          <w:rFonts w:ascii="Arial" w:hAnsi="Arial" w:cs="Arial"/>
-          <w:color w:val="00B050"/>
-          <w:sz w:val="22"/>
-          <w:szCs w:val="22"/>
-        </w:rPr>
-      </w:pPr>
-      <w:r>
-        <w:rPr>
-          <w:rFonts w:ascii="Arial" w:hAnsi="Arial" w:cs="Arial"/>
-          <w:color w:val="00B050"/>
-          <w:sz w:val="22"/>
-          <w:szCs w:val="22"/>
-        </w:rPr>
-        <w:t>Strengths: easy to learn, compiled on a variety of computer platforms, GUI-based</w:t>
-      </w:r>
-      <w:r>
-        <w:rPr>
-          <w:rFonts w:ascii="Arial" w:hAnsi="Arial" w:cs="Arial"/>
-          <w:color w:val="00B050"/>
-          <w:sz w:val="22"/>
-          <w:szCs w:val="22"/>
-        </w:rPr>
-        <w:t>, concurrency/threading</w:t>
-      </w:r>
-      <w:r>
-        <w:rPr>
-          <w:rFonts w:ascii="Arial" w:hAnsi="Arial" w:cs="Arial"/>
-          <w:color w:val="00B050"/>
-          <w:sz w:val="22"/>
-          <w:szCs w:val="22"/>
-        </w:rPr>
-        <w:tab/>
-      </w:r>
-    </w:p>
-    <w:p>
-      <w:pPr>
-        <w:pStyle w:val="NormalWeb"/>
-        <w:shd w:val="clear" w:color="auto" w:fill="FFFFFF"/>
-        <w:tabs>
-          <w:tab w:val="left" w:pos="450"/>
-        </w:tabs>
-        <w:spacing w:before="192" w:beforeAutospacing="0" w:after="240" w:afterAutospacing="0"/>
-        <w:rPr>
-          <w:rFonts w:ascii="Arial" w:hAnsi="Arial" w:cs="Arial"/>
-          <w:color w:val="FF0000"/>
-          <w:sz w:val="22"/>
-          <w:szCs w:val="22"/>
-        </w:rPr>
-      </w:pPr>
-      <w:r>
-        <w:rPr>
-          <w:rFonts w:ascii="Arial" w:hAnsi="Arial" w:cs="Arial"/>
-          <w:color w:val="FF0000"/>
-          <w:sz w:val="22"/>
-          <w:szCs w:val="22"/>
-        </w:rPr>
-        <w:t xml:space="preserve">Weaknesses: </w:t>
-      </w:r>
-      <w:r>
-        <w:rPr>
-          <w:rFonts w:ascii="Arial" w:hAnsi="Arial" w:cs="Arial"/>
-          <w:color w:val="FF0000"/>
-          <w:sz w:val="22"/>
-          <w:szCs w:val="22"/>
-        </w:rPr>
-        <w:t>Memory leaks</w:t>
-      </w:r>
-      <w:r>
-        <w:rPr>
-          <w:rFonts w:ascii="Arial" w:hAnsi="Arial" w:cs="Arial"/>
-          <w:color w:val="FF0000"/>
-          <w:sz w:val="22"/>
-          <w:szCs w:val="22"/>
-        </w:rPr>
-        <w:t xml:space="preserve"> with dynamic memory/prone to spaghetti code</w:t>
+        <w:t>This is why the Tune Squad proposes that L.I.F.E.S. should be developed using the C# programming language.</w:t>
+      </w:r>
+      <w:r>
+        <w:rPr>
+          <w:rFonts w:ascii="Arial" w:hAnsi="Arial" w:cs="Arial"/>
+          <w:sz w:val="22"/>
+          <w:szCs w:val="22"/>
+        </w:rPr>
+        <w:t xml:space="preserve"> In a meeting</w:t>
+      </w:r>
+      <w:r>
+        <w:rPr>
+          <w:rFonts w:ascii="Arial" w:hAnsi="Arial" w:cs="Arial"/>
+          <w:sz w:val="22"/>
+          <w:szCs w:val="22"/>
+        </w:rPr>
+        <w:t xml:space="preserve"> with a client that was</w:t>
+      </w:r>
+      <w:r>
+        <w:rPr>
+          <w:rFonts w:ascii="Arial" w:hAnsi="Arial" w:cs="Arial"/>
+          <w:sz w:val="22"/>
+          <w:szCs w:val="22"/>
+        </w:rPr>
+        <w:t xml:space="preserve"> conducted</w:t>
+      </w:r>
+      <w:r>
+        <w:rPr>
+          <w:rFonts w:ascii="Arial" w:hAnsi="Arial" w:cs="Arial"/>
+          <w:sz w:val="22"/>
+          <w:szCs w:val="22"/>
+        </w:rPr>
+        <w:t xml:space="preserve"> by the Tune Squad</w:t>
+      </w:r>
+      <w:r>
+        <w:rPr>
+          <w:rFonts w:ascii="Arial" w:hAnsi="Arial" w:cs="Arial"/>
+          <w:sz w:val="22"/>
+          <w:szCs w:val="22"/>
+        </w:rPr>
+        <w:t xml:space="preserve"> on February 24</w:t>
+      </w:r>
+      <w:r>
+        <w:rPr>
+          <w:rFonts w:ascii="Arial" w:hAnsi="Arial" w:cs="Arial"/>
+          <w:sz w:val="22"/>
+          <w:szCs w:val="22"/>
+          <w:vertAlign w:val="superscript"/>
+        </w:rPr>
+        <w:t>th</w:t>
+      </w:r>
+      <w:r>
+        <w:rPr>
+          <w:rFonts w:ascii="Arial" w:hAnsi="Arial" w:cs="Arial"/>
+          <w:sz w:val="22"/>
+          <w:szCs w:val="22"/>
+        </w:rPr>
+        <w:t xml:space="preserve">, the client verbally agreed with the </w:t>
+      </w:r>
+      <w:r>
+        <w:rPr>
+          <w:rFonts w:ascii="Arial" w:hAnsi="Arial" w:cs="Arial"/>
+          <w:sz w:val="22"/>
+          <w:szCs w:val="22"/>
+        </w:rPr>
+        <w:t>Tune Squad</w:t>
+      </w:r>
+      <w:r>
+        <w:rPr>
+          <w:rFonts w:ascii="Arial" w:hAnsi="Arial" w:cs="Arial"/>
+          <w:sz w:val="22"/>
+          <w:szCs w:val="22"/>
+        </w:rPr>
+        <w:t xml:space="preserve"> that C# will be a suitable language for the project.</w:t>
       </w:r>
     </w:p>
     <w:p>
@@ -8046,7 +8097,23 @@
           <w:sz w:val="22"/>
           <w:szCs w:val="22"/>
         </w:rPr>
-        <w:t>Manual”. A hard copy of the manual will accompany the final submission of the project.</w:t>
+        <w:t>Manual”. A hard copy of the manual will</w:t>
+      </w:r>
+      <w:r>
+        <w:rPr>
+          <w:rFonts w:ascii="Arial" w:hAnsi="Arial" w:cs="Arial"/>
+          <w:sz w:val="22"/>
+          <w:szCs w:val="22"/>
+        </w:rPr>
+        <w:t xml:space="preserve"> also</w:t>
+      </w:r>
+      <w:r>
+        <w:rPr>
+          <w:rFonts w:ascii="Arial" w:hAnsi="Arial" w:cs="Arial"/>
+          <w:sz w:val="22"/>
+          <w:szCs w:val="22"/>
+        </w:rPr>
+        <w:t xml:space="preserve"> accompany the final submission of the project.</w:t>
       </w:r>
     </w:p>
     <w:p>
@@ -8258,13 +8325,43 @@
         <w:rPr>
           <w:i w:val="0"/>
         </w:rPr>
-        <w:t xml:space="preserve"> should see the log-in page wh</w:t>
-      </w:r>
-      <w:r>
-        <w:rPr>
-          <w:i w:val="0"/>
-        </w:rPr>
-        <w:t xml:space="preserve">en he/she opens the application (See </w:t>
+        <w:t xml:space="preserve"> should be presented with a</w:t>
+      </w:r>
+      <w:r>
+        <w:rPr>
+          <w:i w:val="0"/>
+        </w:rPr>
+        <w:t xml:space="preserve"> </w:t>
+      </w:r>
+      <w:r>
+        <w:rPr>
+          <w:i w:val="0"/>
+        </w:rPr>
+        <w:t>login</w:t>
+      </w:r>
+      <w:r>
+        <w:rPr>
+          <w:i w:val="0"/>
+        </w:rPr>
+        <w:t xml:space="preserve"> </w:t>
+      </w:r>
+      <w:r>
+        <w:rPr>
+          <w:i w:val="0"/>
+        </w:rPr>
+        <w:t>screen</w:t>
+      </w:r>
+      <w:r>
+        <w:rPr>
+          <w:i w:val="0"/>
+        </w:rPr>
+        <w:t xml:space="preserve"> when he/she opens the application</w:t>
+      </w:r>
+      <w:r>
+        <w:rPr>
+          <w:i w:val="0"/>
+        </w:rPr>
+        <w:t xml:space="preserve"> (See </w:t>
       </w:r>
       <w:r>
         <w:t>Appendix</w:t>
@@ -8279,7 +8376,7 @@
         <w:t xml:space="preserve">, </w:t>
       </w:r>
       <w:r>
-        <w:t>figure 3</w:t>
+        <w:t>figure 5</w:t>
       </w:r>
       <w:r>
         <w:rPr>
@@ -8327,7 +8424,25 @@
         <w:rPr>
           <w:i w:val="0"/>
         </w:rPr>
-        <w:t>access any other interface</w:t>
+        <w:t xml:space="preserve">have </w:t>
+      </w:r>
+      <w:r>
+        <w:rPr>
+          <w:i w:val="0"/>
+        </w:rPr>
+        <w:t>access</w:t>
+      </w:r>
+      <w:r>
+        <w:rPr>
+          <w:i w:val="0"/>
+        </w:rPr>
+        <w:t xml:space="preserve"> to</w:t>
+      </w:r>
+      <w:r>
+        <w:rPr>
+          <w:i w:val="0"/>
+        </w:rPr>
+        <w:t xml:space="preserve"> any other interface</w:t>
       </w:r>
       <w:r>
         <w:rPr>
@@ -8345,7 +8460,13 @@
         <w:rPr>
           <w:i w:val="0"/>
         </w:rPr>
-        <w:t xml:space="preserve">If the user is not a first-time user, he/she should be able to </w:t>
+        <w:t xml:space="preserve">A returning user </w:t>
+      </w:r>
+      <w:r>
+        <w:rPr>
+          <w:i w:val="0"/>
+        </w:rPr>
+        <w:t xml:space="preserve">should be able to </w:t>
       </w:r>
       <w:r>
         <w:rPr>
@@ -8357,7 +8478,13 @@
         <w:rPr>
           <w:i w:val="0"/>
         </w:rPr>
-        <w:t xml:space="preserve"> directly when the application is opened. Here the user chooses the type of search he/she wants to conduct.</w:t>
+        <w:t xml:space="preserve"> directly </w:t>
+      </w:r>
+      <w:r>
+        <w:rPr>
+          <w:i w:val="0"/>
+        </w:rPr>
+        <w:t>when the application is opened.</w:t>
       </w:r>
     </w:p>
     <w:p>
@@ -8523,37 +8650,34 @@
         <w:rPr>
           <w:i w:val="0"/>
         </w:rPr>
+        <w:t xml:space="preserve"> </w:t>
+      </w:r>
+      <w:r>
+        <w:rPr>
+          <w:i w:val="0"/>
+        </w:rPr>
+        <w:t xml:space="preserve">(See </w:t>
+      </w:r>
+      <w:r>
+        <w:t>Appendix A, Figure 6</w:t>
+      </w:r>
+      <w:r>
+        <w:rPr>
+          <w:i w:val="0"/>
+        </w:rPr>
+        <w:t>)</w:t>
+      </w:r>
+      <w:r>
+        <w:rPr>
+          <w:i w:val="0"/>
+        </w:rPr>
         <w:t>. Under the file option there will be the sub options: new, open, s</w:t>
       </w:r>
       <w:r>
         <w:rPr>
           <w:i w:val="0"/>
         </w:rPr>
-        <w:t>ave, save as, print, and close</w:t>
-      </w:r>
-      <w:r>
-        <w:rPr>
-          <w:i w:val="0"/>
-        </w:rPr>
-        <w:t xml:space="preserve"> (See </w:t>
-      </w:r>
-      <w:r>
-        <w:t xml:space="preserve">Appendix A, </w:t>
-      </w:r>
-      <w:r>
-        <w:t>Figure 4</w:t>
-      </w:r>
-      <w:r>
-        <w:rPr>
-          <w:i w:val="0"/>
-        </w:rPr>
-        <w:t>)</w:t>
-      </w:r>
-      <w:r>
-        <w:rPr>
-          <w:i w:val="0"/>
-        </w:rPr>
-        <w:t>.</w:t>
+        <w:t>ave, save as, print, and close.</w:t>
       </w:r>
     </w:p>
     <w:p>
@@ -8610,12 +8734,20 @@
     <w:p>
       <w:pPr>
         <w:pStyle w:val="Heading4"/>
-      </w:pPr>
-      <w:r>
-        <w:lastRenderedPageBreak/>
+        <w:rPr>
+          <w:rFonts w:ascii="Arial" w:hAnsi="Arial"/>
+        </w:rPr>
+      </w:pPr>
+      <w:r>
+        <w:rPr>
+          <w:rFonts w:ascii="Arial" w:hAnsi="Arial"/>
+        </w:rPr>
         <w:t>Login Dialog</w:t>
       </w:r>
       <w:r>
+        <w:rPr>
+          <w:rFonts w:ascii="Arial" w:hAnsi="Arial"/>
+        </w:rPr>
         <w:t xml:space="preserve"> (Exclusive to L.I.F.E.S.V2)</w:t>
       </w:r>
     </w:p>
@@ -8661,6 +8793,12 @@
         </w:rPr>
         <w:t>in and cancel.</w:t>
       </w:r>
+      <w:r>
+        <w:rPr>
+          <w:i w:val="0"/>
+        </w:rPr>
+        <w:t xml:space="preserve"> If a user attempts to log in L.I.F.E.S. with invalid credentials, an error message will be displayed. The message will explain to the user that either an invalid username or password has been entered.</w:t>
+      </w:r>
     </w:p>
     <w:p>
       <w:pPr>
@@ -8674,11 +8812,20 @@
     <w:p>
       <w:pPr>
         <w:pStyle w:val="Heading4"/>
-      </w:pPr>
-      <w:r>
+        <w:rPr>
+          <w:rFonts w:ascii="Arial" w:hAnsi="Arial"/>
+        </w:rPr>
+      </w:pPr>
+      <w:r>
+        <w:rPr>
+          <w:rFonts w:ascii="Arial" w:hAnsi="Arial"/>
+        </w:rPr>
         <w:t xml:space="preserve">Open </w:t>
       </w:r>
       <w:r>
+        <w:rPr>
+          <w:rFonts w:ascii="Arial" w:hAnsi="Arial"/>
+        </w:rPr>
         <w:t>File Dialog</w:t>
       </w:r>
     </w:p>
@@ -8737,8 +8884,14 @@
     <w:p>
       <w:pPr>
         <w:pStyle w:val="Heading4"/>
-      </w:pPr>
-      <w:r>
+        <w:rPr>
+          <w:rFonts w:ascii="Arial" w:hAnsi="Arial"/>
+        </w:rPr>
+      </w:pPr>
+      <w:r>
+        <w:rPr>
+          <w:rFonts w:ascii="Arial" w:hAnsi="Arial"/>
+        </w:rPr>
         <w:t>Save File Dialog</w:t>
       </w:r>
     </w:p>
@@ -8821,8 +8974,14 @@
     <w:p>
       <w:pPr>
         <w:pStyle w:val="Heading4"/>
-      </w:pPr>
-      <w:r>
+        <w:rPr>
+          <w:rFonts w:ascii="Arial" w:hAnsi="Arial"/>
+        </w:rPr>
+      </w:pPr>
+      <w:r>
+        <w:rPr>
+          <w:rFonts w:ascii="Arial" w:hAnsi="Arial"/>
+        </w:rPr>
         <w:t>Print Dialog</w:t>
       </w:r>
     </w:p>
@@ -8887,8 +9046,14 @@
     <w:p>
       <w:pPr>
         <w:pStyle w:val="Heading4"/>
-      </w:pPr>
-      <w:r>
+        <w:rPr>
+          <w:rFonts w:ascii="Arial" w:hAnsi="Arial"/>
+        </w:rPr>
+      </w:pPr>
+      <w:r>
+        <w:rPr>
+          <w:rFonts w:ascii="Arial" w:hAnsi="Arial"/>
+        </w:rPr>
         <w:t>Error Dialog</w:t>
       </w:r>
     </w:p>
@@ -8971,8 +9136,14 @@
     <w:p>
       <w:pPr>
         <w:pStyle w:val="Heading4"/>
-      </w:pPr>
-      <w:r>
+        <w:rPr>
+          <w:rFonts w:ascii="Arial" w:hAnsi="Arial"/>
+        </w:rPr>
+      </w:pPr>
+      <w:r>
+        <w:rPr>
+          <w:rFonts w:ascii="Arial" w:hAnsi="Arial"/>
+        </w:rPr>
         <w:t>Data input dialog</w:t>
       </w:r>
     </w:p>
@@ -9047,6 +9218,7 @@
           <w:rFonts w:ascii="Arial" w:hAnsi="Arial" w:cs="Arial"/>
           <w:sz w:val="22"/>
           <w:szCs w:val="22"/>
+          <w:lang w:val="en-US"/>
         </w:rPr>
       </w:pPr>
       <w:r>
@@ -9063,24 +9235,115 @@
           <w:sz w:val="22"/>
           <w:szCs w:val="22"/>
         </w:rPr>
-        <w:t>The product will be able to communicate with printers through libraries available to the programming language of choice.</w:t>
-      </w:r>
-    </w:p>
-    <w:p>
-      <w:pPr>
-        <w:pStyle w:val="Heading3"/>
-        <w:rPr>
-          <w:rFonts w:ascii="Arial" w:hAnsi="Arial" w:cs="Arial"/>
-        </w:rPr>
-      </w:pPr>
-      <w:bookmarkStart w:id="42" w:name="_Toc439994685"/>
-      <w:r>
-        <w:rPr>
-          <w:rFonts w:ascii="Arial" w:hAnsi="Arial" w:cs="Arial"/>
-        </w:rPr>
-        <w:t>Software Interfaces</w:t>
-      </w:r>
-      <w:bookmarkEnd w:id="42"/>
+        <w:t xml:space="preserve">The product will be able to communicate with printers through libraries available </w:t>
+      </w:r>
+      <w:r>
+        <w:rPr>
+          <w:rFonts w:ascii="Arial" w:hAnsi="Arial" w:cs="Arial"/>
+          <w:sz w:val="22"/>
+          <w:szCs w:val="22"/>
+        </w:rPr>
+        <w:t xml:space="preserve">to the C# programming language. </w:t>
+      </w:r>
+      <w:r>
+        <w:rPr>
+          <w:rFonts w:ascii="Arial" w:hAnsi="Arial" w:cs="Arial"/>
+          <w:sz w:val="22"/>
+          <w:szCs w:val="22"/>
+          <w:lang w:val="en-US"/>
+        </w:rPr>
+        <w:t>A pr</w:t>
+      </w:r>
+      <w:r>
+        <w:rPr>
+          <w:rFonts w:ascii="Arial" w:hAnsi="Arial" w:cs="Arial"/>
+          <w:sz w:val="22"/>
+          <w:szCs w:val="22"/>
+          <w:lang w:val="en-US"/>
+        </w:rPr>
+        <w:t>inter</w:t>
+      </w:r>
+      <w:r>
+        <w:rPr>
+          <w:rFonts w:ascii="Arial" w:hAnsi="Arial" w:cs="Arial"/>
+          <w:sz w:val="22"/>
+          <w:szCs w:val="22"/>
+          <w:lang w:val="en-US"/>
+        </w:rPr>
+        <w:t xml:space="preserve"> will allow</w:t>
+      </w:r>
+      <w:r>
+        <w:rPr>
+          <w:rFonts w:ascii="Arial" w:hAnsi="Arial" w:cs="Arial"/>
+          <w:sz w:val="22"/>
+          <w:szCs w:val="22"/>
+          <w:lang w:val="en-US"/>
+        </w:rPr>
+        <w:t xml:space="preserve"> hard copies of final exam schedules</w:t>
+      </w:r>
+      <w:r>
+        <w:rPr>
+          <w:rFonts w:ascii="Arial" w:hAnsi="Arial" w:cs="Arial"/>
+          <w:sz w:val="22"/>
+          <w:szCs w:val="22"/>
+          <w:lang w:val="en-US"/>
+        </w:rPr>
+        <w:t xml:space="preserve"> to be printed.</w:t>
+      </w:r>
+      <w:r>
+        <w:rPr>
+          <w:rFonts w:ascii="Arial" w:hAnsi="Arial" w:cs="Arial"/>
+          <w:sz w:val="22"/>
+          <w:szCs w:val="22"/>
+          <w:lang w:val="en-US"/>
+        </w:rPr>
+        <w:t xml:space="preserve"> Either a local or networked printer </w:t>
+      </w:r>
+      <w:r>
+        <w:rPr>
+          <w:rFonts w:ascii="Arial" w:hAnsi="Arial" w:cs="Arial"/>
+          <w:sz w:val="22"/>
+          <w:szCs w:val="22"/>
+          <w:lang w:val="en-US"/>
+        </w:rPr>
+        <w:t>will</w:t>
+      </w:r>
+      <w:r>
+        <w:rPr>
+          <w:rFonts w:ascii="Arial" w:hAnsi="Arial" w:cs="Arial"/>
+          <w:sz w:val="22"/>
+          <w:szCs w:val="22"/>
+          <w:lang w:val="en-US"/>
+        </w:rPr>
+        <w:t xml:space="preserve"> be suitable.</w:t>
+      </w:r>
+      <w:r>
+        <w:rPr>
+          <w:rFonts w:ascii="Arial" w:hAnsi="Arial" w:cs="Arial"/>
+          <w:sz w:val="22"/>
+          <w:szCs w:val="22"/>
+          <w:lang w:val="en-US"/>
+        </w:rPr>
+        <w:t xml:space="preserve"> A printer capable of printing black and white </w:t>
+      </w:r>
+      <w:r>
+        <w:rPr>
+          <w:rFonts w:ascii="Arial" w:hAnsi="Arial" w:cs="Arial"/>
+          <w:sz w:val="22"/>
+          <w:szCs w:val="22"/>
+          <w:lang w:val="en-US"/>
+        </w:rPr>
+        <w:t>will</w:t>
+      </w:r>
+      <w:r>
+        <w:rPr>
+          <w:rFonts w:ascii="Arial" w:hAnsi="Arial" w:cs="Arial"/>
+          <w:sz w:val="22"/>
+          <w:szCs w:val="22"/>
+          <w:lang w:val="en-US"/>
+        </w:rPr>
+        <w:t xml:space="preserve"> be sufficient.</w:t>
+      </w:r>
     </w:p>
     <w:p>
       <w:pPr>
@@ -9093,144 +9356,6 @@
           <w:szCs w:val="22"/>
         </w:rPr>
       </w:pPr>
-      <w:r>
-        <w:rPr>
-          <w:rFonts w:ascii="Arial" w:hAnsi="Arial" w:cs="Arial"/>
-        </w:rPr>
-        <w:tab/>
-      </w:r>
-      <w:r>
-        <w:rPr>
-          <w:rFonts w:ascii="Arial" w:hAnsi="Arial" w:cs="Arial"/>
-          <w:sz w:val="22"/>
-          <w:szCs w:val="22"/>
-        </w:rPr>
-        <w:t>The product will be able to communicate with the Windows 7 operating system and link with libraries to link with a printer.</w:t>
-      </w:r>
-    </w:p>
-    <w:p>
-      <w:pPr>
-        <w:pStyle w:val="Heading2"/>
-        <w:rPr>
-          <w:rFonts w:ascii="Arial" w:hAnsi="Arial" w:cs="Arial"/>
-        </w:rPr>
-      </w:pPr>
-      <w:bookmarkStart w:id="43" w:name="_Toc113291706"/>
-      <w:r>
-        <w:rPr>
-          <w:rFonts w:ascii="Arial" w:hAnsi="Arial" w:cs="Arial"/>
-        </w:rPr>
-        <w:t>Functional Requirements</w:t>
-      </w:r>
-      <w:bookmarkEnd w:id="43"/>
-    </w:p>
-    <w:p>
-      <w:pPr>
-        <w:ind w:firstLine="720"/>
-        <w:rPr>
-          <w:rFonts w:ascii="Arial" w:hAnsi="Arial" w:cs="Arial"/>
-          <w:sz w:val="22"/>
-          <w:szCs w:val="22"/>
-        </w:rPr>
-      </w:pPr>
-      <w:r>
-        <w:rPr>
-          <w:rFonts w:ascii="Arial" w:hAnsi="Arial" w:cs="Arial"/>
-          <w:sz w:val="22"/>
-          <w:szCs w:val="22"/>
-        </w:rPr>
-        <w:t xml:space="preserve">The </w:t>
-      </w:r>
-      <w:r>
-        <w:rPr>
-          <w:rFonts w:ascii="Arial" w:hAnsi="Arial" w:cs="Arial"/>
-          <w:sz w:val="22"/>
-          <w:szCs w:val="22"/>
-        </w:rPr>
-        <w:t>L.I.F.E.S</w:t>
-      </w:r>
-      <w:r>
-        <w:rPr>
-          <w:rFonts w:ascii="Arial" w:hAnsi="Arial" w:cs="Arial"/>
-          <w:b/>
-          <w:sz w:val="22"/>
-          <w:szCs w:val="22"/>
-        </w:rPr>
-        <w:t xml:space="preserve"> </w:t>
-      </w:r>
-      <w:r>
-        <w:rPr>
-          <w:rFonts w:ascii="Arial" w:hAnsi="Arial" w:cs="Arial"/>
-          <w:sz w:val="22"/>
-          <w:szCs w:val="22"/>
-        </w:rPr>
-        <w:t>application will allow its users to create a final exam schedule that will make use of data from previous similar semesters to determine trends in popular class times.</w:t>
-      </w:r>
-      <w:r>
-        <w:rPr>
-          <w:rFonts w:ascii="Arial" w:hAnsi="Arial" w:cs="Arial"/>
-          <w:sz w:val="22"/>
-          <w:szCs w:val="22"/>
-        </w:rPr>
-        <w:t xml:space="preserve"> </w:t>
-      </w:r>
-      <w:r>
-        <w:rPr>
-          <w:rFonts w:ascii="Arial" w:hAnsi="Arial" w:cs="Arial"/>
-          <w:sz w:val="22"/>
-          <w:szCs w:val="22"/>
-        </w:rPr>
-        <w:t>The application has two levels of users: General User</w:t>
-      </w:r>
-      <w:r>
-        <w:rPr>
-          <w:rFonts w:ascii="Arial" w:hAnsi="Arial" w:cs="Arial"/>
-          <w:sz w:val="22"/>
-          <w:szCs w:val="22"/>
-        </w:rPr>
-        <w:t xml:space="preserve">s and </w:t>
-      </w:r>
-      <w:r>
-        <w:rPr>
-          <w:rFonts w:ascii="Arial" w:hAnsi="Arial" w:cs="Arial"/>
-          <w:sz w:val="22"/>
-          <w:szCs w:val="22"/>
-        </w:rPr>
-        <w:t>Administrator</w:t>
-      </w:r>
-      <w:r>
-        <w:rPr>
-          <w:rFonts w:ascii="Arial" w:hAnsi="Arial" w:cs="Arial"/>
-          <w:sz w:val="22"/>
-          <w:szCs w:val="22"/>
-        </w:rPr>
-        <w:t>s</w:t>
-      </w:r>
-      <w:r>
-        <w:rPr>
-          <w:rFonts w:ascii="Arial" w:hAnsi="Arial" w:cs="Arial"/>
-          <w:sz w:val="22"/>
-          <w:szCs w:val="22"/>
-        </w:rPr>
-        <w:t>.</w:t>
-      </w:r>
-      <w:r>
-        <w:rPr>
-          <w:rFonts w:ascii="Arial" w:hAnsi="Arial" w:cs="Arial"/>
-          <w:sz w:val="22"/>
-          <w:szCs w:val="22"/>
-        </w:rPr>
-        <w:t xml:space="preserve"> There will be two versions </w:t>
-      </w:r>
-      <w:r>
-        <w:rPr>
-          <w:rFonts w:ascii="Arial" w:hAnsi="Arial" w:cs="Arial"/>
-          <w:sz w:val="22"/>
-          <w:szCs w:val="22"/>
-        </w:rPr>
-        <w:lastRenderedPageBreak/>
-        <w:t>of the L.I.F.E.S. program delivered. One will have the users and one without. The version without the different levels of users will be able to do all the functions the General User can perform.</w:t>
-      </w:r>
     </w:p>
     <w:p>
       <w:pPr>
@@ -9239,82 +9364,14 @@
           <w:rFonts w:ascii="Arial" w:hAnsi="Arial" w:cs="Arial"/>
         </w:rPr>
       </w:pPr>
-      <w:r>
-        <w:rPr>
-          <w:rFonts w:ascii="Arial" w:hAnsi="Arial" w:cs="Arial"/>
-        </w:rPr>
-        <w:t>General User</w:t>
-      </w:r>
-    </w:p>
-    <w:p>
-      <w:pPr>
-        <w:ind w:left="450"/>
-        <w:rPr>
-          <w:rFonts w:ascii="Arial" w:hAnsi="Arial" w:cs="Arial"/>
-          <w:sz w:val="22"/>
-          <w:szCs w:val="22"/>
-        </w:rPr>
-      </w:pPr>
-      <w:r>
-        <w:rPr>
-          <w:rFonts w:ascii="Arial" w:hAnsi="Arial" w:cs="Arial"/>
-          <w:sz w:val="22"/>
-          <w:szCs w:val="22"/>
-        </w:rPr>
-        <w:t xml:space="preserve">All the functionality listed beneath will appear in both versions of this application. </w:t>
-      </w:r>
-      <w:r>
-        <w:rPr>
-          <w:rFonts w:ascii="Arial" w:hAnsi="Arial" w:cs="Arial"/>
-          <w:sz w:val="22"/>
-          <w:szCs w:val="22"/>
-        </w:rPr>
-        <w:t>L.I.F.E.S.V1 will not require a user to authenticate themselves</w:t>
-      </w:r>
-      <w:r>
-        <w:rPr>
-          <w:rFonts w:ascii="Arial" w:hAnsi="Arial" w:cs="Arial"/>
-          <w:sz w:val="22"/>
-          <w:szCs w:val="22"/>
-        </w:rPr>
-        <w:t xml:space="preserve"> in order to access all functionality of the application</w:t>
-      </w:r>
-      <w:r>
-        <w:rPr>
-          <w:rFonts w:ascii="Arial" w:hAnsi="Arial" w:cs="Arial"/>
-          <w:sz w:val="22"/>
-          <w:szCs w:val="22"/>
-        </w:rPr>
-        <w:t>.</w:t>
-      </w:r>
-    </w:p>
-    <w:p>
-      <w:pPr>
-        <w:ind w:left="450"/>
-        <w:rPr>
-          <w:rFonts w:ascii="Arial" w:hAnsi="Arial" w:cs="Arial"/>
-          <w:sz w:val="22"/>
-          <w:szCs w:val="22"/>
-        </w:rPr>
-      </w:pPr>
-    </w:p>
-    <w:p>
-      <w:pPr>
-        <w:pStyle w:val="Heading4"/>
-      </w:pPr>
-      <w:r>
-        <w:t>Identification &amp; Authentication (Exclusive to L.I.F.E.S.V2)</w:t>
-      </w:r>
-    </w:p>
-    <w:p>
-      <w:pPr>
-        <w:ind w:firstLine="720"/>
-        <w:rPr>
-          <w:rFonts w:ascii="Arial" w:hAnsi="Arial" w:cs="Arial"/>
-          <w:sz w:val="22"/>
-          <w:szCs w:val="22"/>
-        </w:rPr>
-      </w:pPr>
+      <w:bookmarkStart w:id="42" w:name="_Toc439994685"/>
+      <w:r>
+        <w:rPr>
+          <w:rFonts w:ascii="Arial" w:hAnsi="Arial" w:cs="Arial"/>
+        </w:rPr>
+        <w:t>Software Interfaces</w:t>
+      </w:r>
+      <w:bookmarkEnd w:id="42"/>
     </w:p>
     <w:p>
       <w:pPr>
@@ -9330,8 +9387,6 @@
       <w:r>
         <w:rPr>
           <w:rFonts w:ascii="Arial" w:hAnsi="Arial" w:cs="Arial"/>
-          <w:sz w:val="22"/>
-          <w:szCs w:val="22"/>
         </w:rPr>
         <w:tab/>
       </w:r>
@@ -9341,23 +9396,31 @@
           <w:sz w:val="22"/>
           <w:szCs w:val="22"/>
         </w:rPr>
-        <w:t>The user will be prompted for a username and password. The username must be the users’ University of North Alabama email</w:t>
-      </w:r>
-      <w:r>
-        <w:rPr>
-          <w:rFonts w:ascii="Arial" w:hAnsi="Arial" w:cs="Arial"/>
-          <w:sz w:val="22"/>
-          <w:szCs w:val="22"/>
-        </w:rPr>
-        <w:t xml:space="preserve"> address</w:t>
-      </w:r>
-      <w:r>
-        <w:rPr>
-          <w:rFonts w:ascii="Arial" w:hAnsi="Arial" w:cs="Arial"/>
-          <w:sz w:val="22"/>
-          <w:szCs w:val="22"/>
-        </w:rPr>
-        <w:t>. The password must be between seven and nine characters long. The password must start with an alphabetical character followed by any number of alphanumeric characters and may contain any of the following *,</w:t>
+        <w:t xml:space="preserve">The </w:t>
+      </w:r>
+      <w:r>
+        <w:rPr>
+          <w:rFonts w:ascii="Arial" w:hAnsi="Arial" w:cs="Arial"/>
+          <w:sz w:val="22"/>
+          <w:szCs w:val="22"/>
+        </w:rPr>
+        <w:t>application</w:t>
+      </w:r>
+      <w:r>
+        <w:rPr>
+          <w:rFonts w:ascii="Arial" w:hAnsi="Arial" w:cs="Arial"/>
+          <w:sz w:val="22"/>
+          <w:szCs w:val="22"/>
+        </w:rPr>
+        <w:t xml:space="preserve"> will be able to communicate with the Windows 7 operating system and</w:t>
+      </w:r>
+      <w:r>
+        <w:rPr>
+          <w:rFonts w:ascii="Arial" w:hAnsi="Arial" w:cs="Arial"/>
+          <w:sz w:val="22"/>
+          <w:szCs w:val="22"/>
+        </w:rPr>
+        <w:t xml:space="preserve"> link with libraries</w:t>
       </w:r>
       <w:r>
         <w:rPr>
@@ -9373,23 +9436,367 @@
           <w:sz w:val="22"/>
           <w:szCs w:val="22"/>
         </w:rPr>
-        <w:t>#</w:t>
-      </w:r>
-      <w:r>
-        <w:rPr>
-          <w:rFonts w:ascii="Arial" w:hAnsi="Arial" w:cs="Arial"/>
-          <w:sz w:val="22"/>
-          <w:szCs w:val="22"/>
-        </w:rPr>
-        <w:t>, or</w:t>
-      </w:r>
-      <w:r>
-        <w:rPr>
-          <w:rFonts w:ascii="Arial" w:hAnsi="Arial" w:cs="Arial"/>
-          <w:sz w:val="22"/>
-          <w:szCs w:val="22"/>
-        </w:rPr>
-        <w:t xml:space="preserve"> $. The password is not case sensitive</w:t>
+        <w:t>in order to access a</w:t>
+      </w:r>
+      <w:r>
+        <w:rPr>
+          <w:rFonts w:ascii="Arial" w:hAnsi="Arial" w:cs="Arial"/>
+          <w:sz w:val="22"/>
+          <w:szCs w:val="22"/>
+        </w:rPr>
+        <w:t xml:space="preserve"> printer.</w:t>
+      </w:r>
+    </w:p>
+    <w:p>
+      <w:pPr>
+        <w:pStyle w:val="Heading2"/>
+        <w:rPr>
+          <w:rFonts w:ascii="Arial" w:hAnsi="Arial" w:cs="Arial"/>
+        </w:rPr>
+      </w:pPr>
+      <w:bookmarkStart w:id="43" w:name="_Toc113291706"/>
+      <w:r>
+        <w:rPr>
+          <w:rFonts w:ascii="Arial" w:hAnsi="Arial" w:cs="Arial"/>
+        </w:rPr>
+        <w:t>Functional Requirements</w:t>
+      </w:r>
+      <w:bookmarkEnd w:id="43"/>
+    </w:p>
+    <w:p>
+      <w:pPr>
+        <w:tabs>
+          <w:tab w:val="left" w:pos="450"/>
+        </w:tabs>
+        <w:rPr>
+          <w:rFonts w:ascii="Arial" w:hAnsi="Arial" w:cs="Arial"/>
+          <w:sz w:val="22"/>
+          <w:szCs w:val="22"/>
+        </w:rPr>
+      </w:pPr>
+      <w:r>
+        <w:rPr>
+          <w:rFonts w:ascii="Arial" w:hAnsi="Arial" w:cs="Arial"/>
+          <w:sz w:val="22"/>
+          <w:szCs w:val="22"/>
+        </w:rPr>
+        <w:tab/>
+      </w:r>
+      <w:r>
+        <w:rPr>
+          <w:rFonts w:ascii="Arial" w:hAnsi="Arial" w:cs="Arial"/>
+          <w:sz w:val="22"/>
+          <w:szCs w:val="22"/>
+        </w:rPr>
+        <w:t xml:space="preserve">The </w:t>
+      </w:r>
+      <w:r>
+        <w:rPr>
+          <w:rFonts w:ascii="Arial" w:hAnsi="Arial" w:cs="Arial"/>
+          <w:sz w:val="22"/>
+          <w:szCs w:val="22"/>
+        </w:rPr>
+        <w:t>L.I.F.E.S</w:t>
+      </w:r>
+      <w:r>
+        <w:rPr>
+          <w:rFonts w:ascii="Arial" w:hAnsi="Arial" w:cs="Arial"/>
+          <w:b/>
+          <w:sz w:val="22"/>
+          <w:szCs w:val="22"/>
+        </w:rPr>
+        <w:t xml:space="preserve"> </w:t>
+      </w:r>
+      <w:r>
+        <w:rPr>
+          <w:rFonts w:ascii="Arial" w:hAnsi="Arial" w:cs="Arial"/>
+          <w:sz w:val="22"/>
+          <w:szCs w:val="22"/>
+        </w:rPr>
+        <w:t>application will allow its users to create a final exam schedule that will make use of data from previous similar semesters to determine trends in popular class times.</w:t>
+      </w:r>
+      <w:r>
+        <w:rPr>
+          <w:rFonts w:ascii="Arial" w:hAnsi="Arial" w:cs="Arial"/>
+          <w:sz w:val="22"/>
+          <w:szCs w:val="22"/>
+        </w:rPr>
+        <w:t xml:space="preserve"> </w:t>
+      </w:r>
+      <w:r>
+        <w:rPr>
+          <w:rFonts w:ascii="Arial" w:hAnsi="Arial" w:cs="Arial"/>
+          <w:sz w:val="22"/>
+          <w:szCs w:val="22"/>
+        </w:rPr>
+        <w:t xml:space="preserve">There are </w:t>
+      </w:r>
+      <w:r>
+        <w:rPr>
+          <w:rFonts w:ascii="Arial" w:hAnsi="Arial" w:cs="Arial"/>
+          <w:sz w:val="22"/>
+          <w:szCs w:val="22"/>
+        </w:rPr>
+        <w:t>two different versions of this application</w:t>
+      </w:r>
+      <w:r>
+        <w:rPr>
+          <w:rFonts w:ascii="Arial" w:hAnsi="Arial" w:cs="Arial"/>
+          <w:sz w:val="22"/>
+          <w:szCs w:val="22"/>
+        </w:rPr>
+        <w:t xml:space="preserve"> that</w:t>
+      </w:r>
+      <w:r>
+        <w:rPr>
+          <w:rFonts w:ascii="Arial" w:hAnsi="Arial" w:cs="Arial"/>
+          <w:sz w:val="22"/>
+          <w:szCs w:val="22"/>
+        </w:rPr>
+        <w:t xml:space="preserve"> are</w:t>
+      </w:r>
+      <w:r>
+        <w:rPr>
+          <w:rFonts w:ascii="Arial" w:hAnsi="Arial" w:cs="Arial"/>
+          <w:sz w:val="22"/>
+          <w:szCs w:val="22"/>
+        </w:rPr>
+        <w:t xml:space="preserve"> only</w:t>
+      </w:r>
+      <w:r>
+        <w:rPr>
+          <w:rFonts w:ascii="Arial" w:hAnsi="Arial" w:cs="Arial"/>
+          <w:sz w:val="22"/>
+          <w:szCs w:val="22"/>
+        </w:rPr>
+        <w:t xml:space="preserve"> separated by </w:t>
+      </w:r>
+      <w:r>
+        <w:rPr>
+          <w:rFonts w:ascii="Arial" w:hAnsi="Arial" w:cs="Arial"/>
+          <w:sz w:val="22"/>
+          <w:szCs w:val="22"/>
+        </w:rPr>
+        <w:t xml:space="preserve">the </w:t>
+      </w:r>
+      <w:r>
+        <w:rPr>
+          <w:rFonts w:ascii="Arial" w:hAnsi="Arial" w:cs="Arial"/>
+          <w:sz w:val="22"/>
+          <w:szCs w:val="22"/>
+        </w:rPr>
+        <w:t>types of users each</w:t>
+      </w:r>
+      <w:r>
+        <w:rPr>
+          <w:rFonts w:ascii="Arial" w:hAnsi="Arial" w:cs="Arial"/>
+          <w:sz w:val="22"/>
+          <w:szCs w:val="22"/>
+        </w:rPr>
+        <w:t xml:space="preserve"> version</w:t>
+      </w:r>
+      <w:r>
+        <w:rPr>
+          <w:rFonts w:ascii="Arial" w:hAnsi="Arial" w:cs="Arial"/>
+          <w:sz w:val="22"/>
+          <w:szCs w:val="22"/>
+        </w:rPr>
+        <w:t xml:space="preserve"> support</w:t>
+      </w:r>
+      <w:r>
+        <w:rPr>
+          <w:rFonts w:ascii="Arial" w:hAnsi="Arial" w:cs="Arial"/>
+          <w:sz w:val="22"/>
+          <w:szCs w:val="22"/>
+        </w:rPr>
+        <w:t>s</w:t>
+      </w:r>
+      <w:r>
+        <w:rPr>
+          <w:rFonts w:ascii="Arial" w:hAnsi="Arial" w:cs="Arial"/>
+          <w:sz w:val="22"/>
+          <w:szCs w:val="22"/>
+        </w:rPr>
+        <w:t xml:space="preserve">. </w:t>
+      </w:r>
+      <w:r>
+        <w:rPr>
+          <w:rFonts w:ascii="Arial" w:hAnsi="Arial" w:cs="Arial"/>
+          <w:sz w:val="22"/>
+          <w:szCs w:val="22"/>
+        </w:rPr>
+        <w:t>L.I.F.E.S.V1 only has one category of user, known as a general user. L.I.F.E.S.V2 on the other han</w:t>
+      </w:r>
+      <w:r>
+        <w:rPr>
+          <w:rFonts w:ascii="Arial" w:hAnsi="Arial" w:cs="Arial"/>
+          <w:sz w:val="22"/>
+          <w:szCs w:val="22"/>
+        </w:rPr>
+        <w:t xml:space="preserve">d is a superset of L.I.F.E.S.V1 because </w:t>
+      </w:r>
+      <w:r>
+        <w:rPr>
+          <w:rFonts w:ascii="Arial" w:hAnsi="Arial" w:cs="Arial"/>
+          <w:sz w:val="22"/>
+          <w:szCs w:val="22"/>
+        </w:rPr>
+        <w:t xml:space="preserve">it </w:t>
+      </w:r>
+      <w:r>
+        <w:rPr>
+          <w:rFonts w:ascii="Arial" w:hAnsi="Arial" w:cs="Arial"/>
+          <w:sz w:val="22"/>
+          <w:szCs w:val="22"/>
+        </w:rPr>
+        <w:t>extends the functionality of it by adding</w:t>
+      </w:r>
+      <w:r>
+        <w:rPr>
+          <w:rFonts w:ascii="Arial" w:hAnsi="Arial" w:cs="Arial"/>
+          <w:sz w:val="22"/>
+          <w:szCs w:val="22"/>
+        </w:rPr>
+        <w:t xml:space="preserve"> one </w:t>
+      </w:r>
+      <w:r>
+        <w:rPr>
+          <w:rFonts w:ascii="Arial" w:hAnsi="Arial" w:cs="Arial"/>
+          <w:sz w:val="22"/>
+          <w:szCs w:val="22"/>
+        </w:rPr>
+        <w:lastRenderedPageBreak/>
+        <w:t>other category of user, known as an administ</w:t>
+      </w:r>
+      <w:r>
+        <w:rPr>
+          <w:rFonts w:ascii="Arial" w:hAnsi="Arial" w:cs="Arial"/>
+          <w:sz w:val="22"/>
+          <w:szCs w:val="22"/>
+        </w:rPr>
+        <w:t>rat</w:t>
+      </w:r>
+      <w:r>
+        <w:rPr>
+          <w:rFonts w:ascii="Arial" w:hAnsi="Arial" w:cs="Arial"/>
+          <w:sz w:val="22"/>
+          <w:szCs w:val="22"/>
+        </w:rPr>
+        <w:t xml:space="preserve">ive user, and authentication system </w:t>
+      </w:r>
+      <w:r>
+        <w:rPr>
+          <w:rFonts w:ascii="Arial" w:hAnsi="Arial" w:cs="Arial"/>
+          <w:sz w:val="22"/>
+          <w:szCs w:val="22"/>
+        </w:rPr>
+        <w:t xml:space="preserve">that </w:t>
+      </w:r>
+      <w:r>
+        <w:rPr>
+          <w:rFonts w:ascii="Arial" w:hAnsi="Arial" w:cs="Arial"/>
+          <w:sz w:val="22"/>
+          <w:szCs w:val="22"/>
+        </w:rPr>
+        <w:t xml:space="preserve">all </w:t>
+      </w:r>
+      <w:r>
+        <w:rPr>
+          <w:rFonts w:ascii="Arial" w:hAnsi="Arial" w:cs="Arial"/>
+          <w:sz w:val="22"/>
+          <w:szCs w:val="22"/>
+        </w:rPr>
+        <w:t>users must operate</w:t>
+      </w:r>
+      <w:r>
+        <w:rPr>
+          <w:rFonts w:ascii="Arial" w:hAnsi="Arial" w:cs="Arial"/>
+          <w:sz w:val="22"/>
+          <w:szCs w:val="22"/>
+        </w:rPr>
+        <w:t xml:space="preserve"> in order to</w:t>
+      </w:r>
+      <w:r>
+        <w:rPr>
+          <w:rFonts w:ascii="Arial" w:hAnsi="Arial" w:cs="Arial"/>
+          <w:sz w:val="22"/>
+          <w:szCs w:val="22"/>
+        </w:rPr>
+        <w:t xml:space="preserve"> gain access to all other functionality.</w:t>
+      </w:r>
+    </w:p>
+    <w:p>
+      <w:pPr>
+        <w:pStyle w:val="Heading3"/>
+        <w:rPr>
+          <w:rFonts w:ascii="Arial" w:hAnsi="Arial" w:cs="Arial"/>
+        </w:rPr>
+      </w:pPr>
+      <w:r>
+        <w:rPr>
+          <w:rFonts w:ascii="Arial" w:hAnsi="Arial" w:cs="Arial"/>
+        </w:rPr>
+        <w:t>General User</w:t>
+      </w:r>
+    </w:p>
+    <w:p>
+      <w:pPr>
+        <w:tabs>
+          <w:tab w:val="left" w:pos="450"/>
+        </w:tabs>
+        <w:rPr>
+          <w:rFonts w:ascii="Arial" w:hAnsi="Arial" w:cs="Arial"/>
+          <w:sz w:val="22"/>
+          <w:szCs w:val="22"/>
+        </w:rPr>
+      </w:pPr>
+      <w:r>
+        <w:rPr>
+          <w:rFonts w:ascii="Arial" w:hAnsi="Arial" w:cs="Arial"/>
+          <w:sz w:val="22"/>
+          <w:szCs w:val="22"/>
+        </w:rPr>
+        <w:tab/>
+      </w:r>
+      <w:r>
+        <w:rPr>
+          <w:rFonts w:ascii="Arial" w:hAnsi="Arial" w:cs="Arial"/>
+          <w:sz w:val="22"/>
+          <w:szCs w:val="22"/>
+        </w:rPr>
+        <w:t xml:space="preserve">All the functionality listed beneath will appear in both versions of this application. </w:t>
+      </w:r>
+      <w:r>
+        <w:rPr>
+          <w:rFonts w:ascii="Arial" w:hAnsi="Arial" w:cs="Arial"/>
+          <w:sz w:val="22"/>
+          <w:szCs w:val="22"/>
+        </w:rPr>
+        <w:t>L.I.F.E.S.V1 will not req</w:t>
+      </w:r>
+      <w:r>
+        <w:rPr>
+          <w:rFonts w:ascii="Arial" w:hAnsi="Arial" w:cs="Arial"/>
+          <w:sz w:val="22"/>
+          <w:szCs w:val="22"/>
+        </w:rPr>
+        <w:t xml:space="preserve">uire a user to authenticate </w:t>
+      </w:r>
+      <w:r>
+        <w:rPr>
+          <w:rFonts w:ascii="Arial" w:hAnsi="Arial" w:cs="Arial"/>
+          <w:sz w:val="22"/>
+          <w:szCs w:val="22"/>
+        </w:rPr>
+        <w:t>their selves</w:t>
+      </w:r>
+      <w:r>
+        <w:rPr>
+          <w:rFonts w:ascii="Arial" w:hAnsi="Arial" w:cs="Arial"/>
+          <w:sz w:val="22"/>
+          <w:szCs w:val="22"/>
+        </w:rPr>
+        <w:t xml:space="preserve"> in order to access all functionality of the application</w:t>
       </w:r>
       <w:r>
         <w:rPr>
@@ -9413,16 +9820,20 @@
     <w:p>
       <w:pPr>
         <w:pStyle w:val="Heading4"/>
-      </w:pPr>
-      <w:r>
-        <w:t>Open</w:t>
-      </w:r>
-      <w:r>
-        <w:t xml:space="preserve"> Schedule</w:t>
-      </w:r>
-    </w:p>
-    <w:p>
-      <w:pPr>
+        <w:rPr>
+          <w:rFonts w:ascii="Arial" w:hAnsi="Arial"/>
+        </w:rPr>
+      </w:pPr>
+      <w:r>
+        <w:rPr>
+          <w:rFonts w:ascii="Arial" w:hAnsi="Arial"/>
+        </w:rPr>
+        <w:t>Identification &amp; Authentication (Exclusive to L.I.F.E.S.V2)</w:t>
+      </w:r>
+    </w:p>
+    <w:p>
+      <w:pPr>
+        <w:ind w:firstLine="720"/>
         <w:rPr>
           <w:rFonts w:ascii="Arial" w:hAnsi="Arial" w:cs="Arial"/>
           <w:sz w:val="22"/>
@@ -9448,76 +9859,95 @@
           <w:sz w:val="22"/>
           <w:szCs w:val="22"/>
         </w:rPr>
-        <w:t>A user will be able to open a previously generated final exam schedule.</w:t>
-      </w:r>
-      <w:r>
-        <w:rPr>
-          <w:rFonts w:ascii="Arial" w:hAnsi="Arial" w:cs="Arial"/>
-          <w:sz w:val="22"/>
-          <w:szCs w:val="22"/>
-        </w:rPr>
-        <w:t xml:space="preserve"> They will be </w:t>
-      </w:r>
-      <w:r>
-        <w:rPr>
-          <w:rFonts w:ascii="Arial" w:hAnsi="Arial" w:cs="Arial"/>
-          <w:sz w:val="22"/>
-          <w:szCs w:val="22"/>
-        </w:rPr>
-        <w:t>able to choose the entire schedule or a single day.</w:t>
-      </w:r>
+        <w:t>The user will be prompted to enter</w:t>
+      </w:r>
+      <w:r>
+        <w:rPr>
+          <w:rFonts w:ascii="Arial" w:hAnsi="Arial" w:cs="Arial"/>
+          <w:sz w:val="22"/>
+          <w:szCs w:val="22"/>
+        </w:rPr>
+        <w:t xml:space="preserve"> a username and password. The username must be the users’ University of North Alabama email</w:t>
+      </w:r>
+      <w:r>
+        <w:rPr>
+          <w:rFonts w:ascii="Arial" w:hAnsi="Arial" w:cs="Arial"/>
+          <w:sz w:val="22"/>
+          <w:szCs w:val="22"/>
+        </w:rPr>
+        <w:t xml:space="preserve"> address</w:t>
+      </w:r>
+      <w:r>
+        <w:rPr>
+          <w:rFonts w:ascii="Arial" w:hAnsi="Arial" w:cs="Arial"/>
+          <w:sz w:val="22"/>
+          <w:szCs w:val="22"/>
+        </w:rPr>
+        <w:t>. The password must be between seven and nine characters long. The password must start with an alphabetical character followed by any number of alphanumeric characters and may contain any of the following *,</w:t>
+      </w:r>
+      <w:r>
+        <w:rPr>
+          <w:rFonts w:ascii="Arial" w:hAnsi="Arial" w:cs="Arial"/>
+          <w:sz w:val="22"/>
+          <w:szCs w:val="22"/>
+        </w:rPr>
+        <w:t xml:space="preserve"> </w:t>
+      </w:r>
+      <w:r>
+        <w:rPr>
+          <w:rFonts w:ascii="Arial" w:hAnsi="Arial" w:cs="Arial"/>
+          <w:sz w:val="22"/>
+          <w:szCs w:val="22"/>
+        </w:rPr>
+        <w:t>#</w:t>
+      </w:r>
+      <w:r>
+        <w:rPr>
+          <w:rFonts w:ascii="Arial" w:hAnsi="Arial" w:cs="Arial"/>
+          <w:sz w:val="22"/>
+          <w:szCs w:val="22"/>
+        </w:rPr>
+        <w:t>, or</w:t>
+      </w:r>
+      <w:r>
+        <w:rPr>
+          <w:rFonts w:ascii="Arial" w:hAnsi="Arial" w:cs="Arial"/>
+          <w:sz w:val="22"/>
+          <w:szCs w:val="22"/>
+        </w:rPr>
+        <w:t xml:space="preserve"> $. The password is not case sensitive</w:t>
+      </w:r>
+      <w:r>
+        <w:rPr>
+          <w:rFonts w:ascii="Arial" w:hAnsi="Arial" w:cs="Arial"/>
+          <w:sz w:val="22"/>
+          <w:szCs w:val="22"/>
+        </w:rPr>
+        <w:t>.</w:t>
+      </w:r>
+    </w:p>
+    <w:p>
+      <w:pPr>
+        <w:ind w:left="450"/>
+        <w:rPr>
+          <w:rFonts w:ascii="Arial" w:hAnsi="Arial" w:cs="Arial"/>
+          <w:sz w:val="22"/>
+          <w:szCs w:val="22"/>
+        </w:rPr>
+      </w:pPr>
     </w:p>
     <w:p>
       <w:pPr>
         <w:pStyle w:val="Heading4"/>
-      </w:pPr>
-      <w:r>
-        <w:t>Generate Schedule</w:t>
-      </w:r>
-    </w:p>
-    <w:p>
-      <w:pPr>
-        <w:rPr>
-          <w:rFonts w:ascii="Arial" w:hAnsi="Arial" w:cs="Arial"/>
-          <w:sz w:val="22"/>
-          <w:szCs w:val="22"/>
-        </w:rPr>
-      </w:pPr>
-    </w:p>
-    <w:p>
-      <w:pPr>
-        <w:tabs>
-          <w:tab w:val="left" w:pos="450"/>
-        </w:tabs>
-        <w:rPr>
-          <w:rFonts w:ascii="Arial" w:hAnsi="Arial" w:cs="Arial"/>
-          <w:sz w:val="22"/>
-          <w:szCs w:val="22"/>
-        </w:rPr>
-      </w:pPr>
-      <w:r>
-        <w:rPr>
-          <w:rFonts w:ascii="Arial" w:hAnsi="Arial" w:cs="Arial"/>
-          <w:sz w:val="22"/>
-          <w:szCs w:val="22"/>
-        </w:rPr>
-        <w:tab/>
-      </w:r>
-      <w:r>
-        <w:rPr>
-          <w:rFonts w:ascii="Arial" w:hAnsi="Arial" w:cs="Arial"/>
-          <w:sz w:val="22"/>
-          <w:szCs w:val="22"/>
-        </w:rPr>
-        <w:t>The user will generate a schedule using two valid input files.</w:t>
-      </w:r>
-    </w:p>
-    <w:p>
-      <w:pPr>
-        <w:pStyle w:val="Heading4"/>
-      </w:pPr>
-      <w:r>
-        <w:t>Reschedule</w:t>
+        <w:rPr>
+          <w:rFonts w:ascii="Arial" w:hAnsi="Arial"/>
+        </w:rPr>
+      </w:pPr>
+      <w:r>
+        <w:rPr>
+          <w:rFonts w:ascii="Arial" w:hAnsi="Arial"/>
+        </w:rPr>
+        <w:t>Open Schedule</w:t>
       </w:r>
     </w:p>
     <w:p>
@@ -9547,26 +9977,37 @@
           <w:sz w:val="22"/>
           <w:szCs w:val="22"/>
         </w:rPr>
-        <w:t xml:space="preserve">When a user generates a final exam schedule, the option to rerun the final exam schedule will </w:t>
-      </w:r>
-      <w:r>
-        <w:rPr>
-          <w:rFonts w:ascii="Arial" w:hAnsi="Arial" w:cs="Arial"/>
-          <w:sz w:val="22"/>
-          <w:szCs w:val="22"/>
-        </w:rPr>
-        <w:t>be available.</w:t>
+        <w:t>A user will be able to open a previously generated final exam schedule.</w:t>
+      </w:r>
+      <w:r>
+        <w:rPr>
+          <w:rFonts w:ascii="Arial" w:hAnsi="Arial" w:cs="Arial"/>
+          <w:sz w:val="22"/>
+          <w:szCs w:val="22"/>
+        </w:rPr>
+        <w:t xml:space="preserve"> They will be </w:t>
+      </w:r>
+      <w:r>
+        <w:rPr>
+          <w:rFonts w:ascii="Arial" w:hAnsi="Arial" w:cs="Arial"/>
+          <w:sz w:val="22"/>
+          <w:szCs w:val="22"/>
+        </w:rPr>
+        <w:t>able to choose the entire schedule or a single day.</w:t>
       </w:r>
     </w:p>
     <w:p>
       <w:pPr>
         <w:pStyle w:val="Heading4"/>
-      </w:pPr>
-      <w:r>
-        <w:t>Modify</w:t>
-      </w:r>
-      <w:r>
-        <w:t xml:space="preserve"> Schedule</w:t>
+        <w:rPr>
+          <w:rFonts w:ascii="Arial" w:hAnsi="Arial"/>
+        </w:rPr>
+      </w:pPr>
+      <w:r>
+        <w:rPr>
+          <w:rFonts w:ascii="Arial" w:hAnsi="Arial"/>
+        </w:rPr>
+        <w:t>Generate Schedule</w:t>
       </w:r>
     </w:p>
     <w:p>
@@ -9583,59 +10024,62 @@
         <w:tabs>
           <w:tab w:val="left" w:pos="450"/>
         </w:tabs>
-        <w:rPr>
-          <w:rFonts w:ascii="Arial" w:hAnsi="Arial" w:cs="Arial"/>
-          <w:sz w:val="22"/>
-          <w:szCs w:val="22"/>
-        </w:rPr>
-      </w:pPr>
-      <w:r>
-        <w:rPr>
-          <w:rFonts w:ascii="Arial" w:hAnsi="Arial" w:cs="Arial"/>
-          <w:sz w:val="22"/>
-          <w:szCs w:val="22"/>
-        </w:rPr>
-        <w:tab/>
-      </w:r>
-      <w:r>
-        <w:rPr>
-          <w:rFonts w:ascii="Arial" w:hAnsi="Arial" w:cs="Arial"/>
-          <w:sz w:val="22"/>
-          <w:szCs w:val="22"/>
-        </w:rPr>
-        <w:t xml:space="preserve">A </w:t>
-      </w:r>
-      <w:r>
-        <w:rPr>
-          <w:rFonts w:ascii="Arial" w:hAnsi="Arial" w:cs="Arial"/>
-          <w:sz w:val="22"/>
-          <w:szCs w:val="22"/>
-        </w:rPr>
-        <w:t>General User</w:t>
-      </w:r>
-      <w:r>
-        <w:rPr>
-          <w:rFonts w:ascii="Arial" w:hAnsi="Arial" w:cs="Arial"/>
-          <w:sz w:val="22"/>
-          <w:szCs w:val="22"/>
-        </w:rPr>
-        <w:t xml:space="preserve"> will be able to swap final time slots.</w:t>
+        <w:ind w:left="450"/>
+        <w:rPr>
+          <w:rFonts w:ascii="Arial" w:hAnsi="Arial" w:cs="Arial"/>
+          <w:sz w:val="22"/>
+          <w:szCs w:val="22"/>
+        </w:rPr>
+      </w:pPr>
+      <w:r>
+        <w:rPr>
+          <w:rFonts w:ascii="Arial" w:hAnsi="Arial" w:cs="Arial"/>
+          <w:sz w:val="22"/>
+          <w:szCs w:val="22"/>
+        </w:rPr>
+        <w:t>A user must provide a valid time constraint file along with a valid student enrollment file in order to</w:t>
+      </w:r>
+      <w:r>
+        <w:rPr>
+          <w:rFonts w:ascii="Arial" w:hAnsi="Arial" w:cs="Arial"/>
+          <w:sz w:val="22"/>
+          <w:szCs w:val="22"/>
+        </w:rPr>
+        <w:t xml:space="preserve"> generate a</w:t>
+      </w:r>
+      <w:r>
+        <w:rPr>
+          <w:rFonts w:ascii="Arial" w:hAnsi="Arial" w:cs="Arial"/>
+          <w:sz w:val="22"/>
+          <w:szCs w:val="22"/>
+        </w:rPr>
+        <w:t xml:space="preserve"> final exam</w:t>
+      </w:r>
+      <w:r>
+        <w:rPr>
+          <w:rFonts w:ascii="Arial" w:hAnsi="Arial" w:cs="Arial"/>
+          <w:sz w:val="22"/>
+          <w:szCs w:val="22"/>
+        </w:rPr>
+        <w:t xml:space="preserve"> schedule.</w:t>
       </w:r>
     </w:p>
     <w:p>
       <w:pPr>
         <w:pStyle w:val="Heading4"/>
-      </w:pPr>
-      <w:r>
-        <w:t>Save</w:t>
-      </w:r>
-      <w:r>
-        <w:t xml:space="preserve"> Schedule</w:t>
-      </w:r>
-    </w:p>
-    <w:p>
-      <w:pPr>
-        <w:ind w:left="720"/>
+        <w:rPr>
+          <w:rFonts w:ascii="Arial" w:hAnsi="Arial"/>
+        </w:rPr>
+      </w:pPr>
+      <w:r>
+        <w:rPr>
+          <w:rFonts w:ascii="Arial" w:hAnsi="Arial"/>
+        </w:rPr>
+        <w:t>Reschedule</w:t>
+      </w:r>
+    </w:p>
+    <w:p>
+      <w:pPr>
         <w:rPr>
           <w:rFonts w:ascii="Arial" w:hAnsi="Arial" w:cs="Arial"/>
           <w:sz w:val="22"/>
@@ -9648,6 +10092,58 @@
         <w:tabs>
           <w:tab w:val="left" w:pos="450"/>
         </w:tabs>
+        <w:ind w:left="450"/>
+        <w:rPr>
+          <w:rFonts w:ascii="Arial" w:hAnsi="Arial" w:cs="Arial"/>
+          <w:sz w:val="22"/>
+          <w:szCs w:val="22"/>
+        </w:rPr>
+      </w:pPr>
+      <w:r>
+        <w:rPr>
+          <w:rFonts w:ascii="Arial" w:hAnsi="Arial" w:cs="Arial"/>
+          <w:sz w:val="22"/>
+          <w:szCs w:val="22"/>
+        </w:rPr>
+        <w:t xml:space="preserve">When a user generates a final exam schedule, the option to rerun the final exam schedule will </w:t>
+      </w:r>
+      <w:r>
+        <w:rPr>
+          <w:rFonts w:ascii="Arial" w:hAnsi="Arial" w:cs="Arial"/>
+          <w:sz w:val="22"/>
+          <w:szCs w:val="22"/>
+        </w:rPr>
+        <w:t>be available.</w:t>
+      </w:r>
+    </w:p>
+    <w:p>
+      <w:pPr>
+        <w:pStyle w:val="Heading4"/>
+        <w:rPr>
+          <w:rFonts w:ascii="Arial" w:hAnsi="Arial"/>
+        </w:rPr>
+      </w:pPr>
+      <w:r>
+        <w:rPr>
+          <w:rFonts w:ascii="Arial" w:hAnsi="Arial"/>
+        </w:rPr>
+        <w:t>Modify Schedule</w:t>
+      </w:r>
+    </w:p>
+    <w:p>
+      <w:pPr>
+        <w:rPr>
+          <w:rFonts w:ascii="Arial" w:hAnsi="Arial" w:cs="Arial"/>
+          <w:sz w:val="22"/>
+          <w:szCs w:val="22"/>
+        </w:rPr>
+      </w:pPr>
+    </w:p>
+    <w:p>
+      <w:pPr>
+        <w:tabs>
+          <w:tab w:val="left" w:pos="450"/>
+        </w:tabs>
         <w:rPr>
           <w:rFonts w:ascii="Arial" w:hAnsi="Arial" w:cs="Arial"/>
           <w:sz w:val="22"/>
@@ -9668,18 +10164,153 @@
           <w:sz w:val="22"/>
           <w:szCs w:val="22"/>
         </w:rPr>
-        <w:t>The General User will be able to save the file as either a pdf, csv, or plain text file.</w:t>
+        <w:t xml:space="preserve">A </w:t>
+      </w:r>
+      <w:r>
+        <w:rPr>
+          <w:rFonts w:ascii="Arial" w:hAnsi="Arial" w:cs="Arial"/>
+          <w:sz w:val="22"/>
+          <w:szCs w:val="22"/>
+        </w:rPr>
+        <w:t>General User</w:t>
+      </w:r>
+      <w:r>
+        <w:rPr>
+          <w:rFonts w:ascii="Arial" w:hAnsi="Arial" w:cs="Arial"/>
+          <w:sz w:val="22"/>
+          <w:szCs w:val="22"/>
+        </w:rPr>
+        <w:t xml:space="preserve"> will be able to swap final</w:t>
+      </w:r>
+      <w:r>
+        <w:rPr>
+          <w:rFonts w:ascii="Arial" w:hAnsi="Arial" w:cs="Arial"/>
+          <w:sz w:val="22"/>
+          <w:szCs w:val="22"/>
+        </w:rPr>
+        <w:t xml:space="preserve"> exam</w:t>
+      </w:r>
+      <w:r>
+        <w:rPr>
+          <w:rFonts w:ascii="Arial" w:hAnsi="Arial" w:cs="Arial"/>
+          <w:sz w:val="22"/>
+          <w:szCs w:val="22"/>
+        </w:rPr>
+        <w:t xml:space="preserve"> time slots.</w:t>
       </w:r>
     </w:p>
     <w:p>
       <w:pPr>
         <w:pStyle w:val="Heading4"/>
-      </w:pPr>
-      <w:r>
-        <w:t>Print</w:t>
-      </w:r>
-      <w:r>
-        <w:t xml:space="preserve"> Schedule</w:t>
+        <w:rPr>
+          <w:rFonts w:ascii="Arial" w:hAnsi="Arial"/>
+        </w:rPr>
+      </w:pPr>
+      <w:r>
+        <w:rPr>
+          <w:rFonts w:ascii="Arial" w:hAnsi="Arial"/>
+        </w:rPr>
+        <w:t>Save Schedule</w:t>
+      </w:r>
+    </w:p>
+    <w:p>
+      <w:pPr>
+        <w:ind w:left="720"/>
+        <w:rPr>
+          <w:rFonts w:ascii="Arial" w:hAnsi="Arial" w:cs="Arial"/>
+          <w:sz w:val="22"/>
+          <w:szCs w:val="22"/>
+        </w:rPr>
+      </w:pPr>
+    </w:p>
+    <w:p>
+      <w:pPr>
+        <w:tabs>
+          <w:tab w:val="left" w:pos="450"/>
+        </w:tabs>
+        <w:rPr>
+          <w:rFonts w:ascii="Arial" w:hAnsi="Arial" w:cs="Arial"/>
+          <w:sz w:val="22"/>
+          <w:szCs w:val="22"/>
+        </w:rPr>
+      </w:pPr>
+      <w:r>
+        <w:rPr>
+          <w:rFonts w:ascii="Arial" w:hAnsi="Arial" w:cs="Arial"/>
+          <w:sz w:val="22"/>
+          <w:szCs w:val="22"/>
+        </w:rPr>
+        <w:tab/>
+      </w:r>
+      <w:r>
+        <w:rPr>
+          <w:rFonts w:ascii="Arial" w:hAnsi="Arial" w:cs="Arial"/>
+          <w:sz w:val="22"/>
+          <w:szCs w:val="22"/>
+        </w:rPr>
+        <w:t xml:space="preserve">The General User will be able to save the file as either a </w:t>
+      </w:r>
+      <w:r>
+        <w:rPr>
+          <w:rFonts w:ascii="Arial" w:hAnsi="Arial" w:cs="Arial"/>
+          <w:sz w:val="22"/>
+          <w:szCs w:val="22"/>
+        </w:rPr>
+        <w:t>PDF</w:t>
+      </w:r>
+      <w:r>
+        <w:rPr>
+          <w:rFonts w:ascii="Arial" w:hAnsi="Arial" w:cs="Arial"/>
+          <w:sz w:val="22"/>
+          <w:szCs w:val="22"/>
+        </w:rPr>
+        <w:t xml:space="preserve">, </w:t>
+      </w:r>
+      <w:r>
+        <w:rPr>
+          <w:rFonts w:ascii="Arial" w:hAnsi="Arial" w:cs="Arial"/>
+          <w:sz w:val="22"/>
+          <w:szCs w:val="22"/>
+        </w:rPr>
+        <w:t>CSV</w:t>
+      </w:r>
+      <w:r>
+        <w:rPr>
+          <w:rFonts w:ascii="Arial" w:hAnsi="Arial" w:cs="Arial"/>
+          <w:sz w:val="22"/>
+          <w:szCs w:val="22"/>
+        </w:rPr>
+        <w:t xml:space="preserve">, or </w:t>
+      </w:r>
+      <w:r>
+        <w:rPr>
+          <w:rFonts w:ascii="Arial" w:hAnsi="Arial" w:cs="Arial"/>
+          <w:sz w:val="22"/>
+          <w:szCs w:val="22"/>
+        </w:rPr>
+        <w:t>Plain Text</w:t>
+      </w:r>
+      <w:r>
+        <w:rPr>
+          <w:rFonts w:ascii="Arial" w:hAnsi="Arial" w:cs="Arial"/>
+          <w:sz w:val="22"/>
+          <w:szCs w:val="22"/>
+        </w:rPr>
+        <w:t xml:space="preserve"> file.</w:t>
+      </w:r>
+    </w:p>
+    <w:p>
+      <w:pPr>
+        <w:pStyle w:val="Heading4"/>
+        <w:rPr>
+          <w:rFonts w:ascii="Arial" w:hAnsi="Arial"/>
+        </w:rPr>
+      </w:pPr>
+      <w:r>
+        <w:rPr>
+          <w:rFonts w:ascii="Arial" w:hAnsi="Arial"/>
+        </w:rPr>
+        <w:t>Print Schedule</w:t>
       </w:r>
     </w:p>
     <w:p>
@@ -9715,12 +10346,15 @@
     <w:p>
       <w:pPr>
         <w:pStyle w:val="Heading4"/>
-      </w:pPr>
-      <w:r>
-        <w:t>View</w:t>
-      </w:r>
-      <w:r>
-        <w:t xml:space="preserve"> Schedule</w:t>
+        <w:rPr>
+          <w:rFonts w:ascii="Arial" w:hAnsi="Arial"/>
+        </w:rPr>
+      </w:pPr>
+      <w:r>
+        <w:rPr>
+          <w:rFonts w:ascii="Arial" w:hAnsi="Arial"/>
+        </w:rPr>
+        <w:t>View Schedule</w:t>
       </w:r>
     </w:p>
     <w:p>
@@ -9760,12 +10394,16 @@
     <w:p>
       <w:pPr>
         <w:pStyle w:val="Heading4"/>
-      </w:pPr>
-      <w:r>
-        <w:t>View</w:t>
-      </w:r>
-      <w:r>
-        <w:t xml:space="preserve"> Class times by enrollment</w:t>
+        <w:rPr>
+          <w:rFonts w:ascii="Arial" w:hAnsi="Arial"/>
+        </w:rPr>
+      </w:pPr>
+      <w:r>
+        <w:rPr>
+          <w:rFonts w:ascii="Arial" w:hAnsi="Arial"/>
+        </w:rPr>
+        <w:lastRenderedPageBreak/>
+        <w:t>View Class times by enrollment</w:t>
       </w:r>
     </w:p>
     <w:p>
@@ -9791,7 +10429,6 @@
           <w:sz w:val="22"/>
           <w:szCs w:val="22"/>
         </w:rPr>
-        <w:lastRenderedPageBreak/>
         <w:t>The General User will be able to view a list of popular class time by total enrollment. This list will be displayed in descending order.</w:t>
       </w:r>
     </w:p>
@@ -9930,7 +10567,39 @@
           <w:sz w:val="22"/>
           <w:szCs w:val="22"/>
         </w:rPr>
-        <w:t xml:space="preserve"> At maximum, there will be no more than two administrators</w:t>
+        <w:t xml:space="preserve"> </w:t>
+      </w:r>
+      <w:r>
+        <w:rPr>
+          <w:rFonts w:ascii="Arial" w:hAnsi="Arial" w:cs="Arial"/>
+          <w:sz w:val="22"/>
+          <w:szCs w:val="22"/>
+        </w:rPr>
+        <w:t>At maximum</w:t>
+      </w:r>
+      <w:r>
+        <w:rPr>
+          <w:rFonts w:ascii="Arial" w:hAnsi="Arial" w:cs="Arial"/>
+          <w:sz w:val="22"/>
+          <w:szCs w:val="22"/>
+        </w:rPr>
+        <w:t xml:space="preserve"> there </w:t>
+      </w:r>
+      <w:r>
+        <w:rPr>
+          <w:rFonts w:ascii="Arial" w:hAnsi="Arial" w:cs="Arial"/>
+          <w:sz w:val="22"/>
+          <w:szCs w:val="22"/>
+        </w:rPr>
+        <w:t>can only exist</w:t>
+      </w:r>
+      <w:r>
+        <w:rPr>
+          <w:rFonts w:ascii="Arial" w:hAnsi="Arial" w:cs="Arial"/>
+          <w:sz w:val="22"/>
+          <w:szCs w:val="22"/>
+        </w:rPr>
+        <w:t xml:space="preserve"> two administrative users in the application</w:t>
       </w:r>
       <w:r>
         <w:rPr>
@@ -9974,11 +10643,15 @@
         <w:ind w:left="450"/>
         <w:rPr>
           <w:rFonts w:ascii="Arial" w:hAnsi="Arial" w:cs="Arial"/>
-        </w:rPr>
-      </w:pPr>
-      <w:r>
-        <w:rPr>
-          <w:rFonts w:ascii="Arial" w:hAnsi="Arial" w:cs="Arial"/>
+          <w:sz w:val="22"/>
+          <w:szCs w:val="22"/>
+        </w:rPr>
+      </w:pPr>
+      <w:r>
+        <w:rPr>
+          <w:rFonts w:ascii="Arial" w:hAnsi="Arial" w:cs="Arial"/>
+          <w:sz w:val="22"/>
+          <w:szCs w:val="22"/>
         </w:rPr>
         <w:t>An Administrator will have to create accounts for this software.</w:t>
       </w:r>
@@ -10979,7 +11652,47 @@
           <w:sz w:val="22"/>
           <w:szCs w:val="22"/>
         </w:rPr>
-        <w:t xml:space="preserve">The first file provides the application with details which define the time constraints of the exam schedule. This file can either be created manually by using the </w:t>
+        <w:t xml:space="preserve">The first file provides the application with </w:t>
+      </w:r>
+      <w:r>
+        <w:rPr>
+          <w:rFonts w:ascii="Arial" w:hAnsi="Arial" w:cs="Arial"/>
+          <w:sz w:val="22"/>
+          <w:szCs w:val="22"/>
+        </w:rPr>
+        <w:t>details</w:t>
+      </w:r>
+      <w:r>
+        <w:rPr>
+          <w:rFonts w:ascii="Arial" w:hAnsi="Arial" w:cs="Arial"/>
+          <w:sz w:val="22"/>
+          <w:szCs w:val="22"/>
+        </w:rPr>
+        <w:t xml:space="preserve"> that</w:t>
+      </w:r>
+      <w:r>
+        <w:rPr>
+          <w:rFonts w:ascii="Arial" w:hAnsi="Arial" w:cs="Arial"/>
+          <w:sz w:val="22"/>
+          <w:szCs w:val="22"/>
+        </w:rPr>
+        <w:t xml:space="preserve"> define the time constraints of the</w:t>
+      </w:r>
+      <w:r>
+        <w:rPr>
+          <w:rFonts w:ascii="Arial" w:hAnsi="Arial" w:cs="Arial"/>
+          <w:sz w:val="22"/>
+          <w:szCs w:val="22"/>
+        </w:rPr>
+        <w:t xml:space="preserve"> final</w:t>
+      </w:r>
+      <w:r>
+        <w:rPr>
+          <w:rFonts w:ascii="Arial" w:hAnsi="Arial" w:cs="Arial"/>
+          <w:sz w:val="22"/>
+          <w:szCs w:val="22"/>
+        </w:rPr>
+        <w:t xml:space="preserve"> exam schedule. This file can either be created manually by using the </w:t>
       </w:r>
       <w:r>
         <w:rPr>
@@ -11029,7 +11742,16 @@
           <w:sz w:val="22"/>
           <w:szCs w:val="22"/>
         </w:rPr>
-        <w:t>Figure 1.2</w:t>
+        <w:t xml:space="preserve">Figure </w:t>
+      </w:r>
+      <w:r>
+        <w:rPr>
+          <w:rFonts w:ascii="Arial" w:hAnsi="Arial" w:cs="Arial"/>
+          <w:i/>
+          <w:sz w:val="22"/>
+          <w:szCs w:val="22"/>
+        </w:rPr>
+        <w:t>2</w:t>
       </w:r>
       <w:r>
         <w:rPr>
@@ -11043,8 +11765,14 @@
     <w:p>
       <w:pPr>
         <w:pStyle w:val="Heading4"/>
-      </w:pPr>
-      <w:r>
+        <w:rPr>
+          <w:rFonts w:ascii="Arial" w:hAnsi="Arial"/>
+        </w:rPr>
+      </w:pPr>
+      <w:r>
+        <w:rPr>
+          <w:rFonts w:ascii="Arial" w:hAnsi="Arial"/>
+        </w:rPr>
         <w:t>Number of days to schedule</w:t>
       </w:r>
     </w:p>
@@ -11086,11 +11814,20 @@
     <w:p>
       <w:pPr>
         <w:pStyle w:val="Heading4"/>
-      </w:pPr>
-      <w:r>
+        <w:rPr>
+          <w:rFonts w:ascii="Arial" w:hAnsi="Arial"/>
+        </w:rPr>
+      </w:pPr>
+      <w:r>
+        <w:rPr>
+          <w:rFonts w:ascii="Arial" w:hAnsi="Arial"/>
+        </w:rPr>
         <w:t>Beginning time of the first exam of the day</w:t>
       </w:r>
       <w:r>
+        <w:rPr>
+          <w:rFonts w:ascii="Arial" w:hAnsi="Arial"/>
+        </w:rPr>
         <w:tab/>
       </w:r>
     </w:p>
@@ -11148,8 +11885,14 @@
     <w:p>
       <w:pPr>
         <w:pStyle w:val="Heading4"/>
-      </w:pPr>
-      <w:r>
+        <w:rPr>
+          <w:rFonts w:ascii="Arial" w:hAnsi="Arial"/>
+        </w:rPr>
+      </w:pPr>
+      <w:r>
+        <w:rPr>
+          <w:rFonts w:ascii="Arial" w:hAnsi="Arial"/>
+        </w:rPr>
         <w:t>Length of time for each exam</w:t>
       </w:r>
     </w:p>
@@ -11208,8 +11951,14 @@
     <w:p>
       <w:pPr>
         <w:pStyle w:val="Heading4"/>
-      </w:pPr>
-      <w:r>
+        <w:rPr>
+          <w:rFonts w:ascii="Arial" w:hAnsi="Arial"/>
+        </w:rPr>
+      </w:pPr>
+      <w:r>
+        <w:rPr>
+          <w:rFonts w:ascii="Arial" w:hAnsi="Arial"/>
+        </w:rPr>
         <w:t>Length of time between exams</w:t>
       </w:r>
     </w:p>
@@ -11251,8 +12000,14 @@
     <w:p>
       <w:pPr>
         <w:pStyle w:val="Heading4"/>
-      </w:pPr>
-      <w:r>
+        <w:rPr>
+          <w:rFonts w:ascii="Arial" w:hAnsi="Arial"/>
+        </w:rPr>
+      </w:pPr>
+      <w:r>
+        <w:rPr>
+          <w:rFonts w:ascii="Arial" w:hAnsi="Arial"/>
+        </w:rPr>
         <w:t>Length of time for a lunch period</w:t>
       </w:r>
     </w:p>
@@ -11318,6 +12073,7 @@
         <w:rPr>
           <w:rFonts w:ascii="Arial" w:hAnsi="Arial" w:cs="Arial"/>
         </w:rPr>
+        <w:lastRenderedPageBreak/>
         <w:t>Total Enrollments</w:t>
       </w:r>
       <w:r>
@@ -11344,7 +12100,6 @@
           <w:sz w:val="22"/>
           <w:szCs w:val="22"/>
         </w:rPr>
-        <w:lastRenderedPageBreak/>
         <w:tab/>
       </w:r>
       <w:r>
@@ -11377,23 +12132,40 @@
           <w:sz w:val="22"/>
           <w:szCs w:val="22"/>
         </w:rPr>
+        <w:t xml:space="preserve"> </w:t>
+      </w:r>
+      <w:r>
+        <w:rPr>
+          <w:rFonts w:ascii="Arial" w:hAnsi="Arial" w:cs="Arial"/>
+          <w:sz w:val="22"/>
+          <w:szCs w:val="22"/>
+        </w:rPr>
+        <w:t xml:space="preserve">(See </w:t>
+      </w:r>
+      <w:r>
+        <w:rPr>
+          <w:rFonts w:ascii="Arial" w:hAnsi="Arial" w:cs="Arial"/>
+          <w:i/>
+          <w:sz w:val="22"/>
+          <w:szCs w:val="22"/>
+        </w:rPr>
+        <w:t>Appendix A, Figure 3</w:t>
+      </w:r>
+      <w:r>
+        <w:rPr>
+          <w:rFonts w:ascii="Arial" w:hAnsi="Arial" w:cs="Arial"/>
+          <w:sz w:val="22"/>
+          <w:szCs w:val="22"/>
+        </w:rPr>
+        <w:t>)</w:t>
+      </w:r>
+      <w:r>
+        <w:rPr>
+          <w:rFonts w:ascii="Arial" w:hAnsi="Arial" w:cs="Arial"/>
+          <w:sz w:val="22"/>
+          <w:szCs w:val="22"/>
+        </w:rPr>
         <w:t>.</w:t>
-      </w:r>
-      <w:r>
-        <w:rPr>
-          <w:rFonts w:ascii="Arial" w:hAnsi="Arial" w:cs="Arial"/>
-          <w:sz w:val="22"/>
-          <w:szCs w:val="22"/>
-        </w:rPr>
-        <w:t xml:space="preserve"> </w:t>
-      </w:r>
-      <w:r>
-        <w:rPr>
-          <w:rFonts w:ascii="Arial" w:hAnsi="Arial" w:cs="Arial"/>
-          <w:sz w:val="22"/>
-          <w:szCs w:val="22"/>
-        </w:rPr>
-        <w:t>See figure 1.3 in appendix A.</w:t>
       </w:r>
     </w:p>
     <w:p>
@@ -11456,25 +12228,28 @@
         <w:rPr>
           <w:i w:val="0"/>
         </w:rPr>
-        <w:t>. The format of this file will either be plain text, PDF, or CSV.</w:t>
-      </w:r>
-      <w:r>
-        <w:rPr>
-          <w:i w:val="0"/>
-        </w:rPr>
-        <w:t xml:space="preserve"> </w:t>
-      </w:r>
-      <w:r>
-        <w:rPr>
-          <w:i w:val="0"/>
-        </w:rPr>
-        <w:t xml:space="preserve"> </w:t>
-      </w:r>
-      <w:r>
-        <w:rPr>
-          <w:i w:val="0"/>
-        </w:rPr>
-        <w:t>See figure 1.4 in appendix A.</w:t>
+        <w:t>. The format of this file will ei</w:t>
+      </w:r>
+      <w:r>
+        <w:rPr>
+          <w:i w:val="0"/>
+        </w:rPr>
+        <w:t xml:space="preserve">ther be plain text, PDF, or CSV (See </w:t>
+      </w:r>
+      <w:r>
+        <w:t>Appendix A, Figure 4</w:t>
+      </w:r>
+      <w:r>
+        <w:rPr>
+          <w:i w:val="0"/>
+        </w:rPr>
+        <w:t>)</w:t>
+      </w:r>
+      <w:r>
+        <w:rPr>
+          <w:i w:val="0"/>
+        </w:rPr>
+        <w:t>.</w:t>
       </w:r>
     </w:p>
     <w:p>
@@ -11575,25 +12350,19 @@
         <w:rPr>
           <w:i w:val="0"/>
         </w:rPr>
-        <w:t>The</w:t>
-      </w:r>
-      <w:r>
-        <w:rPr>
-          <w:i w:val="0"/>
-        </w:rPr>
-        <w:t>re will be two different versions of the</w:t>
-      </w:r>
-      <w:r>
-        <w:rPr>
-          <w:i w:val="0"/>
-        </w:rPr>
-        <w:t xml:space="preserve"> L.I.F.E.S. </w:t>
-      </w:r>
-      <w:r>
-        <w:rPr>
-          <w:i w:val="0"/>
-        </w:rPr>
-        <w:t>that will be delivered</w:t>
+        <w:t>L.I.F.E.S.</w:t>
+      </w:r>
+      <w:r>
+        <w:rPr>
+          <w:i w:val="0"/>
+        </w:rPr>
+        <w:t>V1 and L.I.F.E.S.V2</w:t>
+      </w:r>
+      <w:r>
+        <w:rPr>
+          <w:i w:val="0"/>
+        </w:rPr>
+        <w:t xml:space="preserve"> will be delivered</w:t>
       </w:r>
       <w:r>
         <w:rPr>
@@ -11618,85 +12387,19 @@
         <w:rPr>
           <w:i w:val="0"/>
         </w:rPr>
-        <w:t>.</w:t>
-      </w:r>
-      <w:r>
-        <w:rPr>
-          <w:i w:val="0"/>
-        </w:rPr>
-        <w:t xml:space="preserve"> </w:t>
-      </w:r>
-      <w:r>
-        <w:rPr>
-          <w:i w:val="0"/>
-        </w:rPr>
-        <w:t>Version 1 will not</w:t>
-      </w:r>
-      <w:r>
-        <w:rPr>
-          <w:i w:val="0"/>
-        </w:rPr>
-        <w:t xml:space="preserve"> c</w:t>
-      </w:r>
-      <w:r>
-        <w:rPr>
-          <w:i w:val="0"/>
-        </w:rPr>
-        <w:t>ontain</w:t>
-      </w:r>
-      <w:r>
-        <w:rPr>
-          <w:i w:val="0"/>
-        </w:rPr>
-        <w:t xml:space="preserve"> different levels of users</w:t>
-      </w:r>
-      <w:r>
-        <w:rPr>
-          <w:i w:val="0"/>
-        </w:rPr>
-        <w:t xml:space="preserve"> such as administrative</w:t>
-      </w:r>
-      <w:r>
-        <w:rPr>
-          <w:i w:val="0"/>
-        </w:rPr>
-        <w:t xml:space="preserve"> and general user. Version 2</w:t>
-      </w:r>
-      <w:r>
-        <w:rPr>
-          <w:i w:val="0"/>
-        </w:rPr>
-        <w:t xml:space="preserve"> will </w:t>
-      </w:r>
-      <w:r>
-        <w:rPr>
-          <w:i w:val="0"/>
-        </w:rPr>
-        <w:t>include different users</w:t>
-      </w:r>
-      <w:r>
-        <w:rPr>
-          <w:i w:val="0"/>
-        </w:rPr>
-        <w:t>, each with their own privileges</w:t>
-      </w:r>
-      <w:r>
-        <w:rPr>
-          <w:i w:val="0"/>
-        </w:rPr>
         <w:t xml:space="preserve">. </w:t>
       </w:r>
       <w:r>
         <w:rPr>
           <w:i w:val="0"/>
         </w:rPr>
-        <w:t>Both</w:t>
-      </w:r>
-      <w:r>
-        <w:rPr>
-          <w:i w:val="0"/>
-        </w:rPr>
-        <w:t xml:space="preserve"> versions will be delivered</w:t>
+        <w:t xml:space="preserve">Both versions of the application will be </w:t>
+      </w:r>
+      <w:r>
+        <w:rPr>
+          <w:i w:val="0"/>
+        </w:rPr>
+        <w:t>delivered</w:t>
       </w:r>
       <w:r>
         <w:rPr>
@@ -12689,6 +13392,7 @@
                 <w:sz w:val="16"/>
                 <w:szCs w:val="16"/>
               </w:rPr>
+              <w:lastRenderedPageBreak/>
               <w:t>Jeffrey Allen,</w:t>
             </w:r>
             <w:r>
@@ -12759,94 +13463,6 @@
     </w:p>
     <w:p>
       <w:pPr>
-        <w:suppressLineNumbers/>
-        <w:rPr>
-          <w:rFonts w:ascii="Arial" w:hAnsi="Arial" w:cs="Arial"/>
-        </w:rPr>
-      </w:pPr>
-    </w:p>
-    <w:p>
-      <w:pPr>
-        <w:suppressLineNumbers/>
-        <w:rPr>
-          <w:rFonts w:ascii="Arial" w:hAnsi="Arial" w:cs="Arial"/>
-        </w:rPr>
-      </w:pPr>
-    </w:p>
-    <w:p>
-      <w:pPr>
-        <w:suppressLineNumbers/>
-        <w:rPr>
-          <w:rFonts w:ascii="Arial" w:hAnsi="Arial" w:cs="Arial"/>
-        </w:rPr>
-      </w:pPr>
-    </w:p>
-    <w:p>
-      <w:pPr>
-        <w:suppressLineNumbers/>
-        <w:rPr>
-          <w:rFonts w:ascii="Arial" w:hAnsi="Arial" w:cs="Arial"/>
-        </w:rPr>
-      </w:pPr>
-    </w:p>
-    <w:p>
-      <w:pPr>
-        <w:suppressLineNumbers/>
-        <w:rPr>
-          <w:rFonts w:ascii="Arial" w:hAnsi="Arial" w:cs="Arial"/>
-        </w:rPr>
-      </w:pPr>
-    </w:p>
-    <w:p>
-      <w:pPr>
-        <w:suppressLineNumbers/>
-        <w:rPr>
-          <w:rFonts w:ascii="Arial" w:hAnsi="Arial" w:cs="Arial"/>
-        </w:rPr>
-      </w:pPr>
-    </w:p>
-    <w:p>
-      <w:pPr>
-        <w:suppressLineNumbers/>
-        <w:rPr>
-          <w:rFonts w:ascii="Arial" w:hAnsi="Arial" w:cs="Arial"/>
-        </w:rPr>
-      </w:pPr>
-    </w:p>
-    <w:p>
-      <w:pPr>
-        <w:suppressLineNumbers/>
-        <w:rPr>
-          <w:rFonts w:ascii="Arial" w:hAnsi="Arial" w:cs="Arial"/>
-        </w:rPr>
-      </w:pPr>
-    </w:p>
-    <w:p>
-      <w:pPr>
-        <w:suppressLineNumbers/>
-        <w:rPr>
-          <w:rFonts w:ascii="Arial" w:hAnsi="Arial" w:cs="Arial"/>
-        </w:rPr>
-      </w:pPr>
-    </w:p>
-    <w:p>
-      <w:pPr>
-        <w:suppressLineNumbers/>
-        <w:rPr>
-          <w:rFonts w:ascii="Arial" w:hAnsi="Arial" w:cs="Arial"/>
-        </w:rPr>
-      </w:pPr>
-    </w:p>
-    <w:p>
-      <w:pPr>
-        <w:suppressLineNumbers/>
-        <w:rPr>
-          <w:rFonts w:ascii="Arial" w:hAnsi="Arial" w:cs="Arial"/>
-        </w:rPr>
-      </w:pPr>
-    </w:p>
-    <w:p>
-      <w:pPr>
         <w:pStyle w:val="TOCEntry"/>
         <w:suppressLineNumbers/>
         <w:pBdr>
@@ -12882,15 +13498,6 @@
         <w:pStyle w:val="Caption"/>
         <w:keepNext/>
         <w:jc w:val="center"/>
-      </w:pPr>
-    </w:p>
-    <w:p/>
-    <w:p/>
-    <w:p>
-      <w:pPr>
-        <w:pStyle w:val="Caption"/>
-        <w:keepNext/>
-        <w:jc w:val="center"/>
         <w:rPr>
           <w:rFonts w:ascii="Arial" w:hAnsi="Arial" w:cs="Arial"/>
           <w:sz w:val="22"/>
@@ -12911,31 +13518,6 @@
           <w:sz w:val="22"/>
           <w:szCs w:val="22"/>
         </w:rPr>
-        <w:fldChar w:fldCharType="begin"/>
-      </w:r>
-      <w:r>
-        <w:rPr>
-          <w:rFonts w:ascii="Arial" w:hAnsi="Arial" w:cs="Arial"/>
-          <w:sz w:val="22"/>
-          <w:szCs w:val="22"/>
-        </w:rPr>
-        <w:instrText xml:space="preserve"> SEQ Figure \* ARABIC </w:instrText>
-      </w:r>
-      <w:r>
-        <w:rPr>
-          <w:rFonts w:ascii="Arial" w:hAnsi="Arial" w:cs="Arial"/>
-          <w:sz w:val="22"/>
-          <w:szCs w:val="22"/>
-        </w:rPr>
-        <w:fldChar w:fldCharType="separate"/>
-      </w:r>
-      <w:r>
-        <w:rPr>
-          <w:rFonts w:ascii="Arial" w:hAnsi="Arial" w:cs="Arial"/>
-          <w:noProof/>
-          <w:sz w:val="22"/>
-          <w:szCs w:val="22"/>
-        </w:rPr>
         <w:t>1</w:t>
       </w:r>
       <w:r>
@@ -12944,15 +13526,15 @@
           <w:sz w:val="22"/>
           <w:szCs w:val="22"/>
         </w:rPr>
-        <w:fldChar w:fldCharType="end"/>
-      </w:r>
-      <w:r>
-        <w:rPr>
-          <w:rFonts w:ascii="Arial" w:hAnsi="Arial" w:cs="Arial"/>
-          <w:sz w:val="22"/>
-          <w:szCs w:val="22"/>
-        </w:rPr>
-        <w:t>.1</w:t>
+        <w:t xml:space="preserve"> – </w:t>
+      </w:r>
+      <w:r>
+        <w:rPr>
+          <w:rFonts w:ascii="Arial" w:hAnsi="Arial" w:cs="Arial"/>
+          <w:sz w:val="22"/>
+          <w:szCs w:val="22"/>
+        </w:rPr>
+        <w:t>Schedule Display Guideline</w:t>
       </w:r>
     </w:p>
     <w:p>
@@ -13056,18 +13638,88 @@
         <w:spacing w:line="240" w:lineRule="auto"/>
         <w:jc w:val="center"/>
       </w:pPr>
-      <w:r>
+    </w:p>
+    <w:p>
+      <w:pPr>
+        <w:pStyle w:val="Caption"/>
+        <w:jc w:val="center"/>
         <w:rPr>
           <w:rFonts w:ascii="Arial" w:hAnsi="Arial" w:cs="Arial"/>
           <w:i/>
           <w:noProof/>
           <w:sz w:val="22"/>
+          <w:szCs w:val="22"/>
           <w:lang w:val="en-US" w:bidi="ar-SA"/>
         </w:rPr>
+      </w:pPr>
+      <w:r>
+        <w:rPr>
+          <w:rFonts w:ascii="Arial" w:hAnsi="Arial" w:cs="Arial"/>
+          <w:sz w:val="22"/>
+          <w:szCs w:val="22"/>
+        </w:rPr>
+        <w:t xml:space="preserve">Figure </w:t>
+      </w:r>
+      <w:r>
+        <w:rPr>
+          <w:rFonts w:ascii="Arial" w:hAnsi="Arial" w:cs="Arial"/>
+          <w:sz w:val="22"/>
+          <w:szCs w:val="22"/>
+        </w:rPr>
+        <w:t xml:space="preserve">2 </w:t>
+      </w:r>
+      <w:r>
+        <w:rPr>
+          <w:rFonts w:ascii="Arial" w:hAnsi="Arial" w:cs="Arial"/>
+          <w:sz w:val="22"/>
+          <w:szCs w:val="22"/>
+        </w:rPr>
+        <w:t>–</w:t>
+      </w:r>
+      <w:r>
+        <w:rPr>
+          <w:rFonts w:ascii="Arial" w:hAnsi="Arial" w:cs="Arial"/>
+          <w:sz w:val="22"/>
+          <w:szCs w:val="22"/>
+        </w:rPr>
+        <w:t xml:space="preserve"> </w:t>
+      </w:r>
+      <w:r>
+        <w:rPr>
+          <w:rFonts w:ascii="Arial" w:hAnsi="Arial" w:cs="Arial"/>
+          <w:sz w:val="22"/>
+          <w:szCs w:val="22"/>
+        </w:rPr>
+        <w:t xml:space="preserve">Time </w:t>
+      </w:r>
+      <w:r>
+        <w:rPr>
+          <w:rFonts w:ascii="Arial" w:hAnsi="Arial" w:cs="Arial"/>
+          <w:sz w:val="22"/>
+          <w:szCs w:val="22"/>
+        </w:rPr>
+        <w:t>Constraint File</w:t>
+      </w:r>
+    </w:p>
+    <w:p>
+      <w:pPr>
+        <w:keepNext/>
+        <w:suppressLineNumbers/>
+        <w:spacing w:line="240" w:lineRule="auto"/>
+        <w:jc w:val="center"/>
+      </w:pPr>
+      <w:r>
+        <w:rPr>
+          <w:rFonts w:ascii="Arial" w:hAnsi="Arial" w:cs="Arial"/>
+          <w:i/>
+          <w:noProof/>
+          <w:sz w:val="22"/>
+          <w:lang w:val="en-US" w:bidi="ar-SA"/>
+        </w:rPr>
         <w:drawing>
-          <wp:inline distT="0" distB="0" distL="0" distR="0" wp14:anchorId="22BA6851" wp14:editId="6440A5CB">
+          <wp:inline distT="0" distB="0" distL="0" distR="0" wp14:anchorId="742EF4EB" wp14:editId="4876CBFD">
             <wp:extent cx="936265" cy="1078302"/>
-            <wp:effectExtent l="0" t="0" r="0" b="0"/>
+            <wp:effectExtent l="177800" t="177800" r="359410" b="344170"/>
             <wp:docPr id="2" name="Picture 2" descr="C:\Users\elJeffeh\Documents\GitHub\tune_squad\Documents\SpecDoc\Figures\DaysToSchedule.jpg"/>
             <wp:cNvGraphicFramePr>
               <a:graphicFrameLocks xmlns:a="http://schemas.openxmlformats.org/drawingml/2006/main" noChangeAspect="1"/>
@@ -13076,7 +13728,7 @@
               <a:graphicData uri="http://schemas.openxmlformats.org/drawingml/2006/picture">
                 <pic:pic xmlns:pic="http://schemas.openxmlformats.org/drawingml/2006/picture">
                   <pic:nvPicPr>
-                    <pic:cNvPr id="0" name="Picture 1" descr="C:\Users\elJeffeh\Documents\GitHub\tune_squad\Documents\SpecDoc\Figures\DaysToSchedule.jpg"/>
+                    <pic:cNvPr id="1" name="Picture 1" descr="C:\Users\elJeffeh\Documents\GitHub\tune_squad\Documents\SpecDoc\Figures\DaysToSchedule.jpg"/>
                     <pic:cNvPicPr>
                       <a:picLocks noChangeAspect="1" noChangeArrowheads="1"/>
                     </pic:cNvPicPr>
@@ -13100,10 +13752,16 @@
                     <a:prstGeom prst="rect">
                       <a:avLst/>
                     </a:prstGeom>
-                    <a:noFill/>
                     <a:ln>
                       <a:noFill/>
                     </a:ln>
+                    <a:effectLst>
+                      <a:outerShdw blurRad="292100" dist="139700" dir="2700000" algn="tl" rotWithShape="0">
+                        <a:srgbClr val="333333">
+                          <a:alpha val="65000"/>
+                        </a:srgbClr>
+                      </a:outerShdw>
+                    </a:effectLst>
                     <a:extLst>
                       <a:ext uri="{53640926-AAD7-44d8-BBD7-CCE9431645EC}">
                         <a14:shadowObscured xmlns:a14="http://schemas.microsoft.com/office/drawing/2010/main"/>
@@ -13119,32 +13777,47 @@
     </w:p>
     <w:p>
       <w:pPr>
+        <w:spacing w:line="240" w:lineRule="auto"/>
+      </w:pPr>
+      <w:r>
+        <w:br w:type="page"/>
+      </w:r>
+    </w:p>
+    <w:p>
+      <w:pPr>
         <w:pStyle w:val="Caption"/>
+        <w:keepNext/>
         <w:jc w:val="center"/>
         <w:rPr>
-          <w:rFonts w:ascii="Arial" w:hAnsi="Arial" w:cs="Arial"/>
-          <w:i/>
-          <w:noProof/>
-          <w:sz w:val="22"/>
-          <w:szCs w:val="22"/>
-          <w:lang w:val="en-US" w:bidi="ar-SA"/>
-        </w:rPr>
-      </w:pPr>
-      <w:r>
-        <w:rPr>
-          <w:rFonts w:ascii="Arial" w:hAnsi="Arial" w:cs="Arial"/>
-          <w:sz w:val="22"/>
-          <w:szCs w:val="22"/>
-        </w:rPr>
-        <w:t xml:space="preserve">Figure 1.2 </w:t>
-      </w:r>
-      <w:r>
-        <w:rPr>
-          <w:rFonts w:ascii="Arial" w:hAnsi="Arial" w:cs="Arial"/>
-          <w:sz w:val="22"/>
-          <w:szCs w:val="22"/>
-        </w:rPr>
-        <w:t>Constraint File</w:t>
+          <w:rFonts w:ascii="Arial" w:hAnsi="Arial"/>
+          <w:sz w:val="22"/>
+          <w:szCs w:val="22"/>
+        </w:rPr>
+      </w:pPr>
+      <w:r>
+        <w:rPr>
+          <w:rFonts w:ascii="Arial" w:hAnsi="Arial"/>
+          <w:sz w:val="22"/>
+          <w:szCs w:val="22"/>
+        </w:rPr>
+        <w:lastRenderedPageBreak/>
+        <w:t xml:space="preserve">Figure </w:t>
+      </w:r>
+      <w:r>
+        <w:rPr>
+          <w:rFonts w:ascii="Arial" w:hAnsi="Arial"/>
+          <w:sz w:val="22"/>
+          <w:szCs w:val="22"/>
+        </w:rPr>
+        <w:t xml:space="preserve">3 – </w:t>
+      </w:r>
+      <w:r>
+        <w:rPr>
+          <w:rFonts w:ascii="Arial" w:hAnsi="Arial"/>
+          <w:sz w:val="22"/>
+          <w:szCs w:val="22"/>
+        </w:rPr>
+        <w:t>Total Enrollment File</w:t>
       </w:r>
     </w:p>
     <w:p>
@@ -13154,32 +13827,15 @@
         <w:spacing w:line="240" w:lineRule="auto"/>
         <w:jc w:val="center"/>
       </w:pPr>
-    </w:p>
-    <w:p>
-      <w:pPr>
-        <w:spacing w:line="240" w:lineRule="auto"/>
-      </w:pPr>
-      <w:r>
-        <w:br w:type="page"/>
-      </w:r>
-    </w:p>
-    <w:p>
-      <w:pPr>
-        <w:keepNext/>
-        <w:suppressLineNumbers/>
-        <w:spacing w:line="240" w:lineRule="auto"/>
-        <w:jc w:val="center"/>
-      </w:pPr>
       <w:r>
         <w:rPr>
           <w:noProof/>
           <w:lang w:val="en-US" w:bidi="ar-SA"/>
         </w:rPr>
-        <w:lastRenderedPageBreak/>
         <w:drawing>
-          <wp:inline distT="0" distB="0" distL="0" distR="0" wp14:anchorId="1F2549B2" wp14:editId="7488E92F">
+          <wp:inline distT="0" distB="0" distL="0" distR="0" wp14:anchorId="1F2549B2" wp14:editId="3882B40B">
             <wp:extent cx="2400300" cy="5074920"/>
-            <wp:effectExtent l="19050" t="0" r="0" b="0"/>
+            <wp:effectExtent l="101600" t="101600" r="342900" b="335280"/>
             <wp:docPr id="13" name="Picture 12" descr="ClassTimesByEnrollement.jpg"/>
             <wp:cNvGraphicFramePr>
               <a:graphicFrameLocks xmlns:a="http://schemas.openxmlformats.org/drawingml/2006/main" noChangeAspect="1"/>
@@ -13205,6 +13861,13 @@
                     <a:prstGeom prst="rect">
                       <a:avLst/>
                     </a:prstGeom>
+                    <a:effectLst>
+                      <a:outerShdw blurRad="263525" dist="190500" dir="2700000" algn="tl" rotWithShape="0">
+                        <a:prstClr val="black">
+                          <a:alpha val="40000"/>
+                        </a:prstClr>
+                      </a:outerShdw>
+                    </a:effectLst>
                   </pic:spPr>
                 </pic:pic>
               </a:graphicData>
@@ -13220,24 +13883,34 @@
         <w:jc w:val="center"/>
       </w:pPr>
     </w:p>
+    <w:p/>
     <w:p>
       <w:pPr>
         <w:pStyle w:val="Caption"/>
         <w:keepNext/>
         <w:jc w:val="center"/>
         <w:rPr>
-          <w:rFonts w:ascii="Arial" w:hAnsi="Arial" w:cs="Arial"/>
-          <w:sz w:val="22"/>
-          <w:szCs w:val="22"/>
-        </w:rPr>
-      </w:pPr>
-      <w:r>
-        <w:rPr>
-          <w:rFonts w:ascii="Arial" w:hAnsi="Arial" w:cs="Arial"/>
-          <w:sz w:val="22"/>
-          <w:szCs w:val="22"/>
-        </w:rPr>
-        <w:t>Figure  1.3</w:t>
+          <w:rFonts w:ascii="Arial" w:hAnsi="Arial"/>
+          <w:sz w:val="22"/>
+          <w:szCs w:val="22"/>
+        </w:rPr>
+      </w:pPr>
+      <w:r>
+        <w:rPr>
+          <w:rFonts w:ascii="Arial" w:hAnsi="Arial"/>
+          <w:sz w:val="22"/>
+          <w:szCs w:val="22"/>
+        </w:rPr>
+        <w:lastRenderedPageBreak/>
+        <w:t xml:space="preserve">Figure </w:t>
+      </w:r>
+      <w:r>
+        <w:rPr>
+          <w:rFonts w:ascii="Arial" w:hAnsi="Arial"/>
+          <w:sz w:val="22"/>
+          <w:szCs w:val="22"/>
+        </w:rPr>
+        <w:t>4 – Output File</w:t>
       </w:r>
     </w:p>
     <w:p>
@@ -13261,7 +13934,6 @@
           <w:sz w:val="24"/>
           <w:szCs w:val="24"/>
         </w:rPr>
-        <w:lastRenderedPageBreak/>
         <w:pict w14:anchorId="4366A0C4">
           <v:shapetype id="_x0000_t75" coordsize="21600,21600" o:spt="75" o:preferrelative="t" path="m@4@5l@4@11@9@11@9@5xe" filled="f" stroked="f">
             <v:stroke joinstyle="miter"/>
@@ -13282,11 +13954,38 @@
             <v:path o:extrusionok="f" gradientshapeok="t" o:connecttype="rect"/>
             <o:lock v:ext="edit" aspectratio="t"/>
           </v:shapetype>
-          <v:shape id="_x0000_i1025" type="#_x0000_t75" style="width:209pt;height:530pt">
+          <v:shape id="_x0000_i1025" type="#_x0000_t75" style="width:208.4pt;height:529.75pt">
             <v:imagedata r:id="rId15" o:title="SampleOutputFile"/>
+            <v:shadow on="t" mv:blur="279400f" offset="35921emu,35921emu"/>
           </v:shape>
         </w:pict>
       </w:r>
+      <w:r>
+        <w:br w:type="page"/>
+      </w:r>
+    </w:p>
+    <w:p>
+      <w:r>
+        <w:rPr>
+          <w:rFonts w:ascii="Arial" w:hAnsi="Arial" w:cs="Arial"/>
+        </w:rPr>
+        <w:lastRenderedPageBreak/>
+        <w:pict w14:anchorId="5332603C">
+          <v:shape id="_x0000_i1026" type="#_x0000_t75" style="width:208.4pt;height:529.75pt">
+            <v:imagedata r:id="rId16" o:title="SampleOutputFile"/>
+          </v:shape>
+        </w:pict>
+      </w:r>
+    </w:p>
+    <w:p/>
+    <w:p>
+      <w:pPr>
+        <w:rPr>
+          <w:color w:val="4F81BD" w:themeColor="accent1"/>
+          <w:sz w:val="18"/>
+          <w:szCs w:val="18"/>
+        </w:rPr>
+      </w:pPr>
     </w:p>
     <w:p>
       <w:pPr>
@@ -13305,67 +14004,6 @@
           <w:sz w:val="22"/>
           <w:szCs w:val="22"/>
         </w:rPr>
-        <w:t>Figure  1.</w:t>
-      </w:r>
-      <w:r>
-        <w:rPr>
-          <w:rFonts w:ascii="Arial" w:hAnsi="Arial" w:cs="Arial"/>
-          <w:sz w:val="22"/>
-          <w:szCs w:val="22"/>
-        </w:rPr>
-        <w:t>4</w:t>
-      </w:r>
-    </w:p>
-    <w:p>
-      <w:pPr>
-        <w:pStyle w:val="Caption"/>
-        <w:keepNext/>
-        <w:jc w:val="center"/>
-      </w:pPr>
-      <w:r>
-        <w:br w:type="page"/>
-      </w:r>
-    </w:p>
-    <w:p>
-      <w:r>
-        <w:rPr>
-          <w:rFonts w:ascii="Arial" w:hAnsi="Arial" w:cs="Arial"/>
-        </w:rPr>
-        <w:lastRenderedPageBreak/>
-        <w:pict w14:anchorId="5332603C">
-          <v:shape id="_x0000_i1026" type="#_x0000_t75" style="width:209pt;height:530pt">
-            <v:imagedata r:id="rId16" o:title="SampleOutputFile"/>
-          </v:shape>
-        </w:pict>
-      </w:r>
-    </w:p>
-    <w:p/>
-    <w:p>
-      <w:pPr>
-        <w:rPr>
-          <w:color w:val="4F81BD" w:themeColor="accent1"/>
-          <w:sz w:val="18"/>
-          <w:szCs w:val="18"/>
-        </w:rPr>
-      </w:pPr>
-    </w:p>
-    <w:p>
-      <w:pPr>
-        <w:pStyle w:val="Caption"/>
-        <w:keepNext/>
-        <w:jc w:val="center"/>
-        <w:rPr>
-          <w:rFonts w:ascii="Arial" w:hAnsi="Arial" w:cs="Arial"/>
-          <w:sz w:val="22"/>
-          <w:szCs w:val="22"/>
-        </w:rPr>
-      </w:pPr>
-      <w:r>
-        <w:rPr>
-          <w:rFonts w:ascii="Arial" w:hAnsi="Arial" w:cs="Arial"/>
-          <w:sz w:val="22"/>
-          <w:szCs w:val="22"/>
-        </w:rPr>
         <w:t xml:space="preserve">Figure </w:t>
       </w:r>
       <w:r>
@@ -13374,7 +14012,39 @@
           <w:sz w:val="22"/>
           <w:szCs w:val="22"/>
         </w:rPr>
-        <w:t>3</w:t>
+        <w:t xml:space="preserve">5 </w:t>
+      </w:r>
+      <w:r>
+        <w:rPr>
+          <w:rFonts w:ascii="Arial" w:hAnsi="Arial" w:cs="Arial"/>
+          <w:sz w:val="22"/>
+          <w:szCs w:val="22"/>
+        </w:rPr>
+        <w:t>–</w:t>
+      </w:r>
+      <w:r>
+        <w:rPr>
+          <w:rFonts w:ascii="Arial" w:hAnsi="Arial" w:cs="Arial"/>
+          <w:sz w:val="22"/>
+          <w:szCs w:val="22"/>
+        </w:rPr>
+        <w:t xml:space="preserve"> </w:t>
+      </w:r>
+      <w:r>
+        <w:rPr>
+          <w:rFonts w:ascii="Arial" w:hAnsi="Arial" w:cs="Arial"/>
+          <w:sz w:val="22"/>
+          <w:szCs w:val="22"/>
+        </w:rPr>
+        <w:t xml:space="preserve">L.I.F.E.S.V2 Login </w:t>
+      </w:r>
+      <w:r>
+        <w:rPr>
+          <w:rFonts w:ascii="Arial" w:hAnsi="Arial" w:cs="Arial"/>
+          <w:sz w:val="22"/>
+          <w:szCs w:val="22"/>
+        </w:rPr>
+        <w:t>Mock-up</w:t>
       </w:r>
     </w:p>
     <w:p>
@@ -13482,7 +14152,23 @@
           <w:sz w:val="22"/>
           <w:szCs w:val="22"/>
         </w:rPr>
-        <w:t>4</w:t>
+        <w:t>6</w:t>
+      </w:r>
+      <w:r>
+        <w:rPr>
+          <w:rFonts w:ascii="Arial" w:hAnsi="Arial" w:cs="Arial"/>
+          <w:sz w:val="22"/>
+          <w:szCs w:val="22"/>
+        </w:rPr>
+        <w:t xml:space="preserve"> – L.</w:t>
+      </w:r>
+      <w:r>
+        <w:rPr>
+          <w:rFonts w:ascii="Arial" w:hAnsi="Arial" w:cs="Arial"/>
+          <w:sz w:val="22"/>
+          <w:szCs w:val="22"/>
+        </w:rPr>
+        <w:t>I.F.E.S. Mock-Up</w:t>
       </w:r>
     </w:p>
     <w:p>
@@ -15019,7 +15705,6 @@
   <w:style w:type="character" w:default="1" w:styleId="DefaultParagraphFont">
     <w:name w:val="Default Paragraph Font"/>
     <w:uiPriority w:val="1"/>
-    <w:semiHidden/>
     <w:unhideWhenUsed/>
   </w:style>
   <w:style w:type="table" w:default="1" w:styleId="TableNormal">
@@ -16040,7 +16725,7 @@
 </file>
 
 <file path=customXml/itemProps1.xml><?xml version="1.0" encoding="utf-8"?>
-<ds:datastoreItem xmlns:ds="http://schemas.openxmlformats.org/officeDocument/2006/customXml" ds:itemID="{256ADDA0-E83F-7347-A940-5CC392EF9004}">
+<ds:datastoreItem xmlns:ds="http://schemas.openxmlformats.org/officeDocument/2006/customXml" ds:itemID="{EF78D275-B225-0D4C-B777-CBF8DE68BD00}">
   <ds:schemaRefs>
     <ds:schemaRef ds:uri="http://schemas.openxmlformats.org/officeDocument/2006/bibliography"/>
   </ds:schemaRefs>

</xml_diff>

<commit_message>
Made a sentence in sec 3.2.1 more clear
</commit_message>
<xml_diff>
--- a/Documents/SpecDoc/Version1/1_7_RoughDraft.docx
+++ b/Documents/SpecDoc/Version1/1_7_RoughDraft.docx
@@ -1,6 +1,6 @@
 
 <file path=word/document.xml><?xml version="1.0" encoding="utf-8"?>
-<w:document xmlns:wpc="http://schemas.microsoft.com/office/word/2010/wordprocessingCanvas" xmlns:mo="http://schemas.microsoft.com/office/mac/office/2008/main" xmlns:mc="http://schemas.openxmlformats.org/markup-compatibility/2006" xmlns:mv="urn:schemas-microsoft-com:mac:vml" xmlns:o="urn:schemas-microsoft-com:office:office" xmlns:r="http://schemas.openxmlformats.org/officeDocument/2006/relationships" xmlns:m="http://schemas.openxmlformats.org/officeDocument/2006/math" xmlns:v="urn:schemas-microsoft-com:vml" xmlns:wp14="http://schemas.microsoft.com/office/word/2010/wordprocessingDrawing" xmlns:wp="http://schemas.openxmlformats.org/drawingml/2006/wordprocessingDrawing" xmlns:w10="urn:schemas-microsoft-com:office:word" xmlns:w="http://schemas.openxmlformats.org/wordprocessingml/2006/main" xmlns:w14="http://schemas.microsoft.com/office/word/2010/wordml" xmlns:wpg="http://schemas.microsoft.com/office/word/2010/wordprocessingGroup" xmlns:wpi="http://schemas.microsoft.com/office/word/2010/wordprocessingInk" xmlns:wne="http://schemas.microsoft.com/office/word/2006/wordml" xmlns:wps="http://schemas.microsoft.com/office/word/2010/wordprocessingShape" mc:Ignorable="w14 wp14">
+<w:document xmlns:ve="http://schemas.openxmlformats.org/markup-compatibility/2006" xmlns:o="urn:schemas-microsoft-com:office:office" xmlns:r="http://schemas.openxmlformats.org/officeDocument/2006/relationships" xmlns:m="http://schemas.openxmlformats.org/officeDocument/2006/math" xmlns:v="urn:schemas-microsoft-com:vml" xmlns:wp="http://schemas.openxmlformats.org/drawingml/2006/wordprocessingDrawing" xmlns:w10="urn:schemas-microsoft-com:office:word" xmlns:w="http://schemas.openxmlformats.org/wordprocessingml/2006/main" xmlns:wne="http://schemas.microsoft.com/office/word/2006/wordml">
   <w:body>
     <w:p>
       <w:pPr>
@@ -29,12 +29,14 @@
           <w:sz w:val="60"/>
         </w:rPr>
       </w:pPr>
+      <w:proofErr w:type="gramStart"/>
       <w:r>
         <w:rPr>
           <w:sz w:val="40"/>
         </w:rPr>
         <w:t>for</w:t>
       </w:r>
+      <w:proofErr w:type="gramEnd"/>
     </w:p>
     <w:p>
       <w:pPr>
@@ -43,12 +45,28 @@
           <w:sz w:val="60"/>
         </w:rPr>
       </w:pPr>
+      <w:proofErr w:type="gramStart"/>
       <w:r>
         <w:rPr>
           <w:sz w:val="60"/>
         </w:rPr>
-        <w:t>Lions Final Exam Scheduler (L.I.F.E.S.)</w:t>
-      </w:r>
+        <w:t>Lions Final Exam Scheduler (</w:t>
+      </w:r>
+      <w:proofErr w:type="spellStart"/>
+      <w:r>
+        <w:rPr>
+          <w:sz w:val="60"/>
+        </w:rPr>
+        <w:t>L.I.F.E.S.</w:t>
+      </w:r>
+      <w:proofErr w:type="spellEnd"/>
+      <w:r>
+        <w:rPr>
+          <w:sz w:val="60"/>
+        </w:rPr>
+        <w:t>)</w:t>
+      </w:r>
+      <w:proofErr w:type="gramEnd"/>
     </w:p>
     <w:p>
       <w:pPr>
@@ -99,7 +117,7 @@
           <w:lang w:val="en-US" w:bidi="ar-SA"/>
         </w:rPr>
         <w:drawing>
-          <wp:inline distT="0" distB="0" distL="0" distR="0" wp14:anchorId="1488DF7B" wp14:editId="61F21D5D">
+          <wp:inline distT="0" distB="0" distL="0" distR="0">
             <wp:extent cx="2369185" cy="1693545"/>
             <wp:effectExtent l="0" t="0" r="0" b="1905"/>
             <wp:docPr id="34" name="Picture 34" descr="logo"/>
@@ -116,10 +134,10 @@
                     </pic:cNvPicPr>
                   </pic:nvPicPr>
                   <pic:blipFill>
-                    <a:blip r:embed="rId9">
+                    <a:blip r:embed="rId8">
                       <a:extLst>
                         <a:ext uri="{28A0092B-C50C-407E-A947-70E740481C1C}">
-                          <a14:useLocalDpi xmlns:a14="http://schemas.microsoft.com/office/drawing/2010/main" val="0"/>
+                          <a14:useLocalDpi xmlns:a14="http://schemas.microsoft.com/office/drawing/2010/main" xmlns:wps="http://schemas.microsoft.com/office/word/2010/wordprocessingShape" xmlns:wpi="http://schemas.microsoft.com/office/word/2010/wordprocessingInk" xmlns:wpg="http://schemas.microsoft.com/office/word/2010/wordprocessingGroup" xmlns:w14="http://schemas.microsoft.com/office/word/2010/wordml" xmlns:w="http://schemas.openxmlformats.org/wordprocessingml/2006/main" xmlns:w10="urn:schemas-microsoft-com:office:word" xmlns:wp14="http://schemas.microsoft.com/office/word/2010/wordprocessingDrawing" xmlns:v="urn:schemas-microsoft-com:vml" xmlns:o="urn:schemas-microsoft-com:office:office" xmlns:mv="urn:schemas-microsoft-com:mac:vml" xmlns:mc="http://schemas.openxmlformats.org/markup-compatibility/2006" xmlns:mo="http://schemas.microsoft.com/office/mac/office/2008/main" xmlns:wpc="http://schemas.microsoft.com/office/word/2010/wordprocessingCanvas" xmlns="" val="0"/>
                         </a:ext>
                       </a:extLst>
                     </a:blip>
@@ -151,7 +169,7 @@
     <w:tbl>
       <w:tblPr>
         <w:tblW w:w="0" w:type="auto"/>
-        <w:tblLook w:val="01E0" w:firstRow="1" w:lastRow="1" w:firstColumn="1" w:lastColumn="1" w:noHBand="0" w:noVBand="0"/>
+        <w:tblLook w:val="01E0"/>
       </w:tblPr>
       <w:tblGrid>
         <w:gridCol w:w="3192"/>
@@ -237,12 +255,14 @@
                 <w:sz w:val="22"/>
               </w:rPr>
             </w:pPr>
+            <w:proofErr w:type="spellStart"/>
             <w:r>
               <w:rPr>
                 <w:sz w:val="22"/>
               </w:rPr>
               <w:t>SQA</w:t>
             </w:r>
+            <w:proofErr w:type="spellEnd"/>
           </w:p>
         </w:tc>
         <w:tc>
@@ -308,12 +328,14 @@
                 <w:sz w:val="22"/>
               </w:rPr>
             </w:pPr>
+            <w:proofErr w:type="spellStart"/>
             <w:r>
               <w:rPr>
                 <w:sz w:val="22"/>
               </w:rPr>
               <w:t>SQA</w:t>
             </w:r>
+            <w:proofErr w:type="spellEnd"/>
           </w:p>
         </w:tc>
         <w:tc>
@@ -528,8 +550,33 @@
           <w:sz w:val="22"/>
           <w:szCs w:val="22"/>
         </w:rPr>
-        <w:t xml:space="preserve"> Roden, Ph.D</w:t>
-      </w:r>
+        <w:t xml:space="preserve"> </w:t>
+      </w:r>
+      <w:proofErr w:type="spellStart"/>
+      <w:r>
+        <w:rPr>
+          <w:sz w:val="22"/>
+          <w:szCs w:val="22"/>
+        </w:rPr>
+        <w:t>Roden</w:t>
+      </w:r>
+      <w:proofErr w:type="spellEnd"/>
+      <w:r>
+        <w:rPr>
+          <w:sz w:val="22"/>
+          <w:szCs w:val="22"/>
+        </w:rPr>
+        <w:t xml:space="preserve">, </w:t>
+      </w:r>
+      <w:proofErr w:type="spellStart"/>
+      <w:r>
+        <w:rPr>
+          <w:sz w:val="22"/>
+          <w:szCs w:val="22"/>
+        </w:rPr>
+        <w:t>Ph.D</w:t>
+      </w:r>
+      <w:proofErr w:type="spellEnd"/>
     </w:p>
     <w:p>
       <w:pPr>
@@ -551,7 +598,7 @@
       <w:tblPr>
         <w:tblW w:w="0" w:type="auto"/>
         <w:tblInd w:w="1809" w:type="dxa"/>
-        <w:tblLook w:val="01E0" w:firstRow="1" w:lastRow="1" w:firstColumn="1" w:lastColumn="1" w:noHBand="0" w:noVBand="0"/>
+        <w:tblLook w:val="01E0"/>
       </w:tblPr>
       <w:tblGrid>
         <w:gridCol w:w="2977"/>
@@ -2746,7 +2793,7 @@
           <w:insideV w:val="single" w:sz="6" w:space="0" w:color="auto"/>
         </w:tblBorders>
         <w:tblLayout w:type="fixed"/>
-        <w:tblLook w:val="0000" w:firstRow="0" w:lastRow="0" w:firstColumn="0" w:lastColumn="0" w:noHBand="0" w:noVBand="0"/>
+        <w:tblLook w:val="0000"/>
       </w:tblPr>
       <w:tblGrid>
         <w:gridCol w:w="1170"/>
@@ -3385,6 +3432,7 @@
                 <w:rFonts w:ascii="Arial" w:hAnsi="Arial" w:cs="Arial"/>
               </w:rPr>
             </w:pPr>
+            <w:proofErr w:type="gramStart"/>
             <w:r>
               <w:rPr>
                 <w:rFonts w:ascii="Arial" w:hAnsi="Arial" w:cs="Arial"/>
@@ -3407,7 +3455,28 @@
               <w:rPr>
                 <w:rFonts w:ascii="Arial" w:hAnsi="Arial" w:cs="Arial"/>
               </w:rPr>
-              <w:t>, and 3.1.1. Also removed a non important screen shot</w:t>
+              <w:t>, and 3.1.1.</w:t>
+            </w:r>
+            <w:proofErr w:type="gramEnd"/>
+            <w:r>
+              <w:rPr>
+                <w:rFonts w:ascii="Arial" w:hAnsi="Arial" w:cs="Arial"/>
+              </w:rPr>
+              <w:t xml:space="preserve"> Also removed a </w:t>
+            </w:r>
+            <w:proofErr w:type="gramStart"/>
+            <w:r>
+              <w:rPr>
+                <w:rFonts w:ascii="Arial" w:hAnsi="Arial" w:cs="Arial"/>
+              </w:rPr>
+              <w:t>non important</w:t>
+            </w:r>
+            <w:proofErr w:type="gramEnd"/>
+            <w:r>
+              <w:rPr>
+                <w:rFonts w:ascii="Arial" w:hAnsi="Arial" w:cs="Arial"/>
+              </w:rPr>
+              <w:t xml:space="preserve"> screen shot</w:t>
             </w:r>
             <w:r>
               <w:rPr>
@@ -3495,6 +3564,7 @@
                 <w:rFonts w:ascii="Arial" w:hAnsi="Arial" w:cs="Arial"/>
               </w:rPr>
             </w:pPr>
+            <w:proofErr w:type="gramStart"/>
             <w:r>
               <w:rPr>
                 <w:rFonts w:ascii="Arial" w:hAnsi="Arial" w:cs="Arial"/>
@@ -3513,6 +3583,7 @@
               </w:rPr>
               <w:t xml:space="preserve"> standard.</w:t>
             </w:r>
+            <w:proofErr w:type="gramEnd"/>
           </w:p>
           <w:p>
             <w:pPr>
@@ -3689,8 +3760,16 @@
               <w:rPr>
                 <w:rFonts w:ascii="Arial" w:hAnsi="Arial" w:cs="Arial"/>
               </w:rPr>
-              <w:t>Modified 2.5, 3.2. Added new requirement in functional requirements section.</w:t>
-            </w:r>
+              <w:t xml:space="preserve">Modified 2.5, 3.2. </w:t>
+            </w:r>
+            <w:proofErr w:type="gramStart"/>
+            <w:r>
+              <w:rPr>
+                <w:rFonts w:ascii="Arial" w:hAnsi="Arial" w:cs="Arial"/>
+              </w:rPr>
+              <w:t>Added new requirement in functional requirements section.</w:t>
+            </w:r>
+            <w:proofErr w:type="gramEnd"/>
           </w:p>
         </w:tc>
         <w:tc>
@@ -3778,11 +3857,19 @@
                 <w:rFonts w:ascii="Arial" w:hAnsi="Arial" w:cs="Arial"/>
               </w:rPr>
             </w:pPr>
-            <w:r>
-              <w:rPr>
-                <w:rFonts w:ascii="Arial" w:hAnsi="Arial" w:cs="Arial"/>
-              </w:rPr>
-              <w:t xml:space="preserve">made changes to denote that two different versions will be delivered. </w:t>
+            <w:proofErr w:type="gramStart"/>
+            <w:r>
+              <w:rPr>
+                <w:rFonts w:ascii="Arial" w:hAnsi="Arial" w:cs="Arial"/>
+              </w:rPr>
+              <w:t>made</w:t>
+            </w:r>
+            <w:proofErr w:type="gramEnd"/>
+            <w:r>
+              <w:rPr>
+                <w:rFonts w:ascii="Arial" w:hAnsi="Arial" w:cs="Arial"/>
+              </w:rPr>
+              <w:t xml:space="preserve"> changes to denote that two different versions will be delivered. </w:t>
             </w:r>
           </w:p>
           <w:p>
@@ -4058,8 +4145,8 @@
           <w:rFonts w:ascii="Arial" w:hAnsi="Arial" w:cs="Arial"/>
         </w:rPr>
         <w:sectPr>
-          <w:headerReference w:type="default" r:id="rId10"/>
-          <w:footerReference w:type="default" r:id="rId11"/>
+          <w:headerReference w:type="default" r:id="rId9"/>
+          <w:footerReference w:type="default" r:id="rId10"/>
           <w:pgSz w:w="12240" w:h="15840" w:code="1"/>
           <w:pgMar w:top="1440" w:right="1440" w:bottom="1440" w:left="1440" w:header="720" w:footer="720" w:gutter="0"/>
           <w:pgNumType w:fmt="lowerRoman"/>
@@ -4142,7 +4229,25 @@
           <w:sz w:val="22"/>
           <w:szCs w:val="22"/>
         </w:rPr>
-        <w:t>document. Also, the purpose for this document is described and a list of abbreviations and definitions is provided.</w:t>
+        <w:t xml:space="preserve">document. </w:t>
+      </w:r>
+      <w:proofErr w:type="gramStart"/>
+      <w:r>
+        <w:rPr>
+          <w:rFonts w:ascii="Arial" w:hAnsi="Arial" w:cs="Arial"/>
+          <w:sz w:val="22"/>
+          <w:szCs w:val="22"/>
+        </w:rPr>
+        <w:t>Also</w:t>
+      </w:r>
+      <w:proofErr w:type="gramEnd"/>
+      <w:r>
+        <w:rPr>
+          <w:rFonts w:ascii="Arial" w:hAnsi="Arial" w:cs="Arial"/>
+          <w:sz w:val="22"/>
+          <w:szCs w:val="22"/>
+        </w:rPr>
+        <w:t>, the purpose for this document is described and a list of abbreviations and definitions is provided.</w:t>
       </w:r>
     </w:p>
     <w:p>
@@ -4188,7 +4293,21 @@
         <w:rPr>
           <w:i w:val="0"/>
         </w:rPr>
-        <w:t>Lions Final Exam Scheduler (L.I.F.E.S.)</w:t>
+        <w:t>Lions Final Exam Scheduler (</w:t>
+      </w:r>
+      <w:proofErr w:type="spellStart"/>
+      <w:r>
+        <w:rPr>
+          <w:i w:val="0"/>
+        </w:rPr>
+        <w:t>L.I.F.E.S.</w:t>
+      </w:r>
+      <w:proofErr w:type="spellEnd"/>
+      <w:r>
+        <w:rPr>
+          <w:i w:val="0"/>
+        </w:rPr>
+        <w:t>)</w:t>
       </w:r>
       <w:r>
         <w:rPr>
@@ -4254,7 +4373,14 @@
         <w:rPr>
           <w:i w:val="0"/>
         </w:rPr>
-        <w:t xml:space="preserve">ons. This document is primarily </w:t>
+        <w:t xml:space="preserve">ons. This document </w:t>
+      </w:r>
+      <w:proofErr w:type="gramStart"/>
+      <w:r>
+        <w:rPr>
+          <w:i w:val="0"/>
+        </w:rPr>
+        <w:t xml:space="preserve">is primarily </w:t>
       </w:r>
       <w:r>
         <w:rPr>
@@ -4266,7 +4392,14 @@
         <w:rPr>
           <w:i w:val="0"/>
         </w:rPr>
-        <w:t xml:space="preserve">ded to be </w:t>
+        <w:t>ded</w:t>
+      </w:r>
+      <w:proofErr w:type="gramEnd"/>
+      <w:r>
+        <w:rPr>
+          <w:i w:val="0"/>
+        </w:rPr>
+        <w:t xml:space="preserve"> to be </w:t>
       </w:r>
       <w:r>
         <w:rPr>
@@ -4314,7 +4447,21 @@
         <w:rPr>
           <w:i w:val="0"/>
         </w:rPr>
-        <w:t xml:space="preserve"> Upon agreement of this </w:t>
+        <w:t xml:space="preserve"> Upon agreement of </w:t>
+      </w:r>
+      <w:proofErr w:type="gramStart"/>
+      <w:r>
+        <w:rPr>
+          <w:i w:val="0"/>
+        </w:rPr>
+        <w:t>this</w:t>
+      </w:r>
+      <w:proofErr w:type="gramEnd"/>
+      <w:r>
+        <w:rPr>
+          <w:i w:val="0"/>
+        </w:rPr>
+        <w:t xml:space="preserve"> </w:t>
       </w:r>
       <w:r>
         <w:rPr>
@@ -4332,7 +4479,21 @@
         <w:rPr>
           <w:i w:val="0"/>
         </w:rPr>
-        <w:t xml:space="preserve"> the client, Dr. Patricia Roden,</w:t>
+        <w:t xml:space="preserve"> the client, Dr. Patricia </w:t>
+      </w:r>
+      <w:proofErr w:type="spellStart"/>
+      <w:r>
+        <w:rPr>
+          <w:i w:val="0"/>
+        </w:rPr>
+        <w:t>Roden</w:t>
+      </w:r>
+      <w:proofErr w:type="spellEnd"/>
+      <w:r>
+        <w:rPr>
+          <w:i w:val="0"/>
+        </w:rPr>
+        <w:t>,</w:t>
       </w:r>
       <w:r>
         <w:rPr>
@@ -4387,12 +4548,14 @@
         </w:rPr>
         <w:tab/>
       </w:r>
+      <w:proofErr w:type="spellStart"/>
       <w:r>
         <w:rPr>
           <w:i w:val="0"/>
         </w:rPr>
         <w:t>L.I.F.E.S</w:t>
       </w:r>
+      <w:proofErr w:type="spellEnd"/>
       <w:r>
         <w:rPr>
           <w:b/>
@@ -4548,7 +4711,21 @@
         <w:rPr>
           <w:i w:val="0"/>
         </w:rPr>
-        <w:t xml:space="preserve">The L.I.F.E.S. application </w:t>
+        <w:t xml:space="preserve">The </w:t>
+      </w:r>
+      <w:proofErr w:type="spellStart"/>
+      <w:r>
+        <w:rPr>
+          <w:i w:val="0"/>
+        </w:rPr>
+        <w:t>L.I.F.E.S.</w:t>
+      </w:r>
+      <w:proofErr w:type="spellEnd"/>
+      <w:r>
+        <w:rPr>
+          <w:i w:val="0"/>
+        </w:rPr>
+        <w:t xml:space="preserve"> application </w:t>
       </w:r>
       <w:r>
         <w:rPr>
@@ -4707,11 +4884,19 @@
         </w:rPr>
         <w:t xml:space="preserve"> </w:t>
       </w:r>
-      <w:r>
-        <w:rPr>
-          <w:i w:val="0"/>
-        </w:rPr>
-        <w:t xml:space="preserve">UNA website as of the year 2015. </w:t>
+      <w:proofErr w:type="spellStart"/>
+      <w:r>
+        <w:rPr>
+          <w:i w:val="0"/>
+        </w:rPr>
+        <w:t>UNA</w:t>
+      </w:r>
+      <w:proofErr w:type="spellEnd"/>
+      <w:r>
+        <w:rPr>
+          <w:i w:val="0"/>
+        </w:rPr>
+        <w:t xml:space="preserve"> website as of the year 2015. </w:t>
       </w:r>
       <w:r>
         <w:rPr>
@@ -4830,25 +5015,53 @@
         <w:rPr>
           <w:i w:val="0"/>
         </w:rPr>
-        <w:t xml:space="preserve"> is </w:t>
-      </w:r>
-      <w:r>
-        <w:rPr>
-          <w:i w:val="0"/>
-        </w:rPr>
-        <w:t>intended to be read by</w:t>
-      </w:r>
-      <w:r>
-        <w:rPr>
-          <w:i w:val="0"/>
-        </w:rPr>
         <w:t xml:space="preserve"> </w:t>
       </w:r>
-      <w:r>
-        <w:rPr>
-          <w:i w:val="0"/>
-        </w:rPr>
-        <w:t>the client professor, VPAA, the individuals located in</w:t>
+      <w:proofErr w:type="gramStart"/>
+      <w:r>
+        <w:rPr>
+          <w:i w:val="0"/>
+        </w:rPr>
+        <w:t xml:space="preserve">is </w:t>
+      </w:r>
+      <w:r>
+        <w:rPr>
+          <w:i w:val="0"/>
+        </w:rPr>
+        <w:t>intended to be read</w:t>
+      </w:r>
+      <w:proofErr w:type="gramEnd"/>
+      <w:r>
+        <w:rPr>
+          <w:i w:val="0"/>
+        </w:rPr>
+        <w:t xml:space="preserve"> by</w:t>
+      </w:r>
+      <w:r>
+        <w:rPr>
+          <w:i w:val="0"/>
+        </w:rPr>
+        <w:t xml:space="preserve"> </w:t>
+      </w:r>
+      <w:r>
+        <w:rPr>
+          <w:i w:val="0"/>
+        </w:rPr>
+        <w:t xml:space="preserve">the client professor, </w:t>
+      </w:r>
+      <w:proofErr w:type="spellStart"/>
+      <w:r>
+        <w:rPr>
+          <w:i w:val="0"/>
+        </w:rPr>
+        <w:t>VPAA</w:t>
+      </w:r>
+      <w:proofErr w:type="spellEnd"/>
+      <w:r>
+        <w:rPr>
+          <w:i w:val="0"/>
+        </w:rPr>
+        <w:t>, the individuals located in</w:t>
       </w:r>
       <w:r>
         <w:rPr>
@@ -4908,7 +5121,7 @@
       <w:tblPr>
         <w:tblStyle w:val="TableGrid"/>
         <w:tblW w:w="0" w:type="auto"/>
-        <w:tblLook w:val="04A0" w:firstRow="1" w:lastRow="0" w:firstColumn="1" w:lastColumn="0" w:noHBand="0" w:noVBand="1"/>
+        <w:tblLook w:val="04A0"/>
       </w:tblPr>
       <w:tblGrid>
         <w:gridCol w:w="2358"/>
@@ -5069,6 +5282,7 @@
                 <w:i w:val="0"/>
               </w:rPr>
             </w:pPr>
+            <w:proofErr w:type="spellStart"/>
             <w:r>
               <w:rPr>
                 <w:i w:val="0"/>
@@ -5129,6 +5343,7 @@
               </w:rPr>
               <w:t>.</w:t>
             </w:r>
+            <w:proofErr w:type="spellEnd"/>
           </w:p>
         </w:tc>
         <w:tc>
@@ -5165,6 +5380,7 @@
                 <w:i w:val="0"/>
               </w:rPr>
             </w:pPr>
+            <w:proofErr w:type="spellStart"/>
             <w:r>
               <w:rPr>
                 <w:i w:val="0"/>
@@ -5201,6 +5417,7 @@
               </w:rPr>
               <w:t>.</w:t>
             </w:r>
+            <w:proofErr w:type="spellEnd"/>
           </w:p>
         </w:tc>
         <w:tc>
@@ -5324,6 +5541,7 @@
                 <w:i w:val="0"/>
               </w:rPr>
             </w:pPr>
+            <w:proofErr w:type="spellStart"/>
             <w:r>
               <w:rPr>
                 <w:i w:val="0"/>
@@ -5360,6 +5578,7 @@
               </w:rPr>
               <w:t>.</w:t>
             </w:r>
+            <w:proofErr w:type="spellEnd"/>
           </w:p>
         </w:tc>
         <w:tc>
@@ -5496,7 +5715,21 @@
               <w:rPr>
                 <w:i w:val="0"/>
               </w:rPr>
-              <w:t>distinct levels of users, such as an administrative an general user</w:t>
+              <w:t xml:space="preserve">distinct levels of users, such as an administrative </w:t>
+            </w:r>
+            <w:proofErr w:type="spellStart"/>
+            <w:r>
+              <w:rPr>
+                <w:i w:val="0"/>
+              </w:rPr>
+              <w:t>an</w:t>
+            </w:r>
+            <w:proofErr w:type="spellEnd"/>
+            <w:r>
+              <w:rPr>
+                <w:i w:val="0"/>
+              </w:rPr>
+              <w:t xml:space="preserve"> general user</w:t>
             </w:r>
           </w:p>
         </w:tc>
@@ -5574,6 +5807,7 @@
                 <w:i w:val="0"/>
               </w:rPr>
             </w:pPr>
+            <w:proofErr w:type="spellStart"/>
             <w:r>
               <w:rPr>
                 <w:i w:val="0"/>
@@ -5622,6 +5856,7 @@
               </w:rPr>
               <w:t>.</w:t>
             </w:r>
+            <w:proofErr w:type="spellEnd"/>
           </w:p>
         </w:tc>
         <w:tc>
@@ -5885,7 +6120,16 @@
           <w:sz w:val="22"/>
           <w:szCs w:val="22"/>
         </w:rPr>
-        <w:t>a detailed description of its requirements is</w:t>
+        <w:t xml:space="preserve">a detailed description of its requirements </w:t>
+      </w:r>
+      <w:proofErr w:type="gramStart"/>
+      <w:r>
+        <w:rPr>
+          <w:rFonts w:ascii="Arial" w:hAnsi="Arial" w:cs="Arial"/>
+          <w:sz w:val="22"/>
+          <w:szCs w:val="22"/>
+        </w:rPr>
+        <w:t>is</w:t>
       </w:r>
       <w:r>
         <w:rPr>
@@ -5901,7 +6145,16 @@
           <w:sz w:val="22"/>
           <w:szCs w:val="22"/>
         </w:rPr>
-        <w:t xml:space="preserve">presented, including </w:t>
+        <w:t>presented</w:t>
+      </w:r>
+      <w:proofErr w:type="gramEnd"/>
+      <w:r>
+        <w:rPr>
+          <w:rFonts w:ascii="Arial" w:hAnsi="Arial" w:cs="Arial"/>
+          <w:sz w:val="22"/>
+          <w:szCs w:val="22"/>
+        </w:rPr>
+        <w:t xml:space="preserve">, including </w:t>
       </w:r>
       <w:r>
         <w:rPr>
@@ -6086,6 +6339,7 @@
         </w:rPr>
         <w:t xml:space="preserve"> high-level. The </w:t>
       </w:r>
+      <w:proofErr w:type="spellStart"/>
       <w:r>
         <w:rPr>
           <w:rFonts w:ascii="Arial" w:hAnsi="Arial" w:cs="Arial"/>
@@ -6093,8 +6347,9 @@
           <w:sz w:val="22"/>
           <w:szCs w:val="22"/>
         </w:rPr>
-        <w:t xml:space="preserve">L.I.F.E.S. </w:t>
-      </w:r>
+        <w:t>L.I.F.E.S.</w:t>
+      </w:r>
+      <w:proofErr w:type="spellEnd"/>
       <w:r>
         <w:rPr>
           <w:rFonts w:ascii="Arial" w:hAnsi="Arial" w:cs="Arial"/>
@@ -6102,7 +6357,36 @@
           <w:sz w:val="22"/>
           <w:szCs w:val="22"/>
         </w:rPr>
-        <w:t xml:space="preserve">application will be explained in its </w:t>
+        <w:t xml:space="preserve"> </w:t>
+      </w:r>
+      <w:r>
+        <w:rPr>
+          <w:rFonts w:ascii="Arial" w:hAnsi="Arial" w:cs="Arial"/>
+          <w:b w:val="0"/>
+          <w:sz w:val="22"/>
+          <w:szCs w:val="22"/>
+        </w:rPr>
+        <w:t xml:space="preserve">application </w:t>
+      </w:r>
+      <w:proofErr w:type="gramStart"/>
+      <w:r>
+        <w:rPr>
+          <w:rFonts w:ascii="Arial" w:hAnsi="Arial" w:cs="Arial"/>
+          <w:b w:val="0"/>
+          <w:sz w:val="22"/>
+          <w:szCs w:val="22"/>
+        </w:rPr>
+        <w:t>will be explained</w:t>
+      </w:r>
+      <w:proofErr w:type="gramEnd"/>
+      <w:r>
+        <w:rPr>
+          <w:rFonts w:ascii="Arial" w:hAnsi="Arial" w:cs="Arial"/>
+          <w:b w:val="0"/>
+          <w:sz w:val="22"/>
+          <w:szCs w:val="22"/>
+        </w:rPr>
+        <w:t xml:space="preserve"> in its </w:t>
       </w:r>
       <w:r>
         <w:rPr>
@@ -6181,13 +6465,23 @@
           <w:szCs w:val="22"/>
         </w:rPr>
       </w:pPr>
-      <w:r>
-        <w:rPr>
-          <w:rFonts w:ascii="Arial" w:hAnsi="Arial" w:cs="Arial"/>
-          <w:sz w:val="22"/>
-          <w:szCs w:val="22"/>
-        </w:rPr>
-        <w:t xml:space="preserve">L.I.F.E.S. </w:t>
+      <w:proofErr w:type="spellStart"/>
+      <w:r>
+        <w:rPr>
+          <w:rFonts w:ascii="Arial" w:hAnsi="Arial" w:cs="Arial"/>
+          <w:sz w:val="22"/>
+          <w:szCs w:val="22"/>
+        </w:rPr>
+        <w:t>L.I.F.E.S.</w:t>
+      </w:r>
+      <w:proofErr w:type="spellEnd"/>
+      <w:r>
+        <w:rPr>
+          <w:rFonts w:ascii="Arial" w:hAnsi="Arial" w:cs="Arial"/>
+          <w:sz w:val="22"/>
+          <w:szCs w:val="22"/>
+        </w:rPr>
+        <w:t xml:space="preserve"> </w:t>
       </w:r>
       <w:r>
         <w:rPr>
@@ -6335,13 +6629,41 @@
         <w:rPr>
           <w:i w:val="0"/>
         </w:rPr>
-        <w:t>There are two different versions of the L.I.F.E.S. application</w:t>
-      </w:r>
-      <w:r>
-        <w:rPr>
-          <w:i w:val="0"/>
-        </w:rPr>
-        <w:t>. The first version is known as L.I.F.E.S.V1 and the second is known as L.I.F.E.S.V2</w:t>
+        <w:t xml:space="preserve">There are two different versions of the </w:t>
+      </w:r>
+      <w:proofErr w:type="spellStart"/>
+      <w:r>
+        <w:rPr>
+          <w:i w:val="0"/>
+        </w:rPr>
+        <w:t>L.I.F.E.S.</w:t>
+      </w:r>
+      <w:proofErr w:type="spellEnd"/>
+      <w:r>
+        <w:rPr>
+          <w:i w:val="0"/>
+        </w:rPr>
+        <w:t xml:space="preserve"> application</w:t>
+      </w:r>
+      <w:r>
+        <w:rPr>
+          <w:i w:val="0"/>
+        </w:rPr>
+        <w:t xml:space="preserve">. The first version </w:t>
+      </w:r>
+      <w:proofErr w:type="gramStart"/>
+      <w:r>
+        <w:rPr>
+          <w:i w:val="0"/>
+        </w:rPr>
+        <w:t>is known</w:t>
+      </w:r>
+      <w:proofErr w:type="gramEnd"/>
+      <w:r>
+        <w:rPr>
+          <w:i w:val="0"/>
+        </w:rPr>
+        <w:t xml:space="preserve"> as L.I.F.E.S.V1 and the second is known as L.I.F.E.S.V2</w:t>
       </w:r>
       <w:r>
         <w:rPr>
@@ -6447,7 +6769,21 @@
         <w:rPr>
           <w:i w:val="0"/>
         </w:rPr>
-        <w:t xml:space="preserve"> will be based on two </w:t>
+        <w:t xml:space="preserve"> </w:t>
+      </w:r>
+      <w:proofErr w:type="gramStart"/>
+      <w:r>
+        <w:rPr>
+          <w:i w:val="0"/>
+        </w:rPr>
+        <w:t>will be based</w:t>
+      </w:r>
+      <w:proofErr w:type="gramEnd"/>
+      <w:r>
+        <w:rPr>
+          <w:i w:val="0"/>
+        </w:rPr>
+        <w:t xml:space="preserve"> on two </w:t>
       </w:r>
       <w:r>
         <w:rPr>
@@ -6495,19 +6831,47 @@
         <w:rPr>
           <w:i w:val="0"/>
         </w:rPr>
-        <w:t>. This file is aptly named the time constraint file</w:t>
-      </w:r>
-      <w:r>
-        <w:rPr>
-          <w:i w:val="0"/>
-        </w:rPr>
-        <w:t>. This</w:t>
-      </w:r>
-      <w:r>
-        <w:rPr>
-          <w:i w:val="0"/>
-        </w:rPr>
-        <w:t xml:space="preserve"> file can either be created manually by using the </w:t>
+        <w:t xml:space="preserve">. This file </w:t>
+      </w:r>
+      <w:proofErr w:type="gramStart"/>
+      <w:r>
+        <w:rPr>
+          <w:i w:val="0"/>
+        </w:rPr>
+        <w:t>is aptly named</w:t>
+      </w:r>
+      <w:proofErr w:type="gramEnd"/>
+      <w:r>
+        <w:rPr>
+          <w:i w:val="0"/>
+        </w:rPr>
+        <w:t xml:space="preserve"> the time constraint file</w:t>
+      </w:r>
+      <w:r>
+        <w:rPr>
+          <w:i w:val="0"/>
+        </w:rPr>
+        <w:t xml:space="preserve">. </w:t>
+      </w:r>
+      <w:proofErr w:type="gramStart"/>
+      <w:r>
+        <w:rPr>
+          <w:i w:val="0"/>
+        </w:rPr>
+        <w:t>This</w:t>
+      </w:r>
+      <w:r>
+        <w:rPr>
+          <w:i w:val="0"/>
+        </w:rPr>
+        <w:t xml:space="preserve"> file can either</w:t>
+      </w:r>
+      <w:proofErr w:type="gramEnd"/>
+      <w:r>
+        <w:rPr>
+          <w:i w:val="0"/>
+        </w:rPr>
+        <w:t xml:space="preserve"> be created manually by using the </w:t>
       </w:r>
       <w:r>
         <w:rPr>
@@ -6592,7 +6956,21 @@
         <w:rPr>
           <w:i w:val="0"/>
         </w:rPr>
-        <w:t xml:space="preserve"> This file is known as the class enrollment file.</w:t>
+        <w:t xml:space="preserve"> This file </w:t>
+      </w:r>
+      <w:proofErr w:type="gramStart"/>
+      <w:r>
+        <w:rPr>
+          <w:i w:val="0"/>
+        </w:rPr>
+        <w:t>is known</w:t>
+      </w:r>
+      <w:proofErr w:type="gramEnd"/>
+      <w:r>
+        <w:rPr>
+          <w:i w:val="0"/>
+        </w:rPr>
+        <w:t xml:space="preserve"> as the class enrollment file.</w:t>
       </w:r>
     </w:p>
     <w:p>
@@ -6630,7 +7008,21 @@
         <w:rPr>
           <w:i w:val="0"/>
         </w:rPr>
-        <w:t xml:space="preserve"> application, a user will be able to view a list of popular class times by enrollment. The list of classes by popularity of enrollment will be displayed in a descending order.</w:t>
+        <w:t xml:space="preserve"> application, a user will be able to view a list of popular class times by enrollment. The list of classes by popularity of enrollment </w:t>
+      </w:r>
+      <w:proofErr w:type="gramStart"/>
+      <w:r>
+        <w:rPr>
+          <w:i w:val="0"/>
+        </w:rPr>
+        <w:t>will be displayed</w:t>
+      </w:r>
+      <w:proofErr w:type="gramEnd"/>
+      <w:r>
+        <w:rPr>
+          <w:i w:val="0"/>
+        </w:rPr>
+        <w:t xml:space="preserve"> in a descending order.</w:t>
       </w:r>
       <w:r>
         <w:rPr>
@@ -6893,13 +7285,27 @@
         <w:rPr>
           <w:i w:val="0"/>
         </w:rPr>
-        <w:t xml:space="preserve"> will have the option to finalize a schedule that has been genera</w:t>
-      </w:r>
-      <w:r>
-        <w:rPr>
-          <w:i w:val="0"/>
-        </w:rPr>
-        <w:t>ted. This will label a selected final exam</w:t>
+        <w:t xml:space="preserve"> will have the option to finalize a schedule that </w:t>
+      </w:r>
+      <w:proofErr w:type="gramStart"/>
+      <w:r>
+        <w:rPr>
+          <w:i w:val="0"/>
+        </w:rPr>
+        <w:t>has been genera</w:t>
+      </w:r>
+      <w:r>
+        <w:rPr>
+          <w:i w:val="0"/>
+        </w:rPr>
+        <w:t>ted</w:t>
+      </w:r>
+      <w:proofErr w:type="gramEnd"/>
+      <w:r>
+        <w:rPr>
+          <w:i w:val="0"/>
+        </w:rPr>
+        <w:t>. This will label a selected final exam</w:t>
       </w:r>
       <w:r>
         <w:rPr>
@@ -7035,7 +7441,43 @@
           <w:sz w:val="22"/>
           <w:szCs w:val="22"/>
         </w:rPr>
-        <w:t xml:space="preserve">The users of this application will be the VPAA and individuals at the Office of the Registrar. All users should be familiar with opening desktop applications and maneuvering file systems. </w:t>
+        <w:t xml:space="preserve">The users of this application will be the </w:t>
+      </w:r>
+      <w:proofErr w:type="spellStart"/>
+      <w:r>
+        <w:rPr>
+          <w:rFonts w:ascii="Arial" w:hAnsi="Arial" w:cs="Arial"/>
+          <w:sz w:val="22"/>
+          <w:szCs w:val="22"/>
+        </w:rPr>
+        <w:t>VPAA</w:t>
+      </w:r>
+      <w:proofErr w:type="spellEnd"/>
+      <w:r>
+        <w:rPr>
+          <w:rFonts w:ascii="Arial" w:hAnsi="Arial" w:cs="Arial"/>
+          <w:sz w:val="22"/>
+          <w:szCs w:val="22"/>
+        </w:rPr>
+        <w:t xml:space="preserve"> and individuals at the Office of the Registrar. All users should be familiar with opening desktop applications and </w:t>
+      </w:r>
+      <w:proofErr w:type="spellStart"/>
+      <w:r>
+        <w:rPr>
+          <w:rFonts w:ascii="Arial" w:hAnsi="Arial" w:cs="Arial"/>
+          <w:sz w:val="22"/>
+          <w:szCs w:val="22"/>
+        </w:rPr>
+        <w:t>maneuvering</w:t>
+      </w:r>
+      <w:proofErr w:type="spellEnd"/>
+      <w:r>
+        <w:rPr>
+          <w:rFonts w:ascii="Arial" w:hAnsi="Arial" w:cs="Arial"/>
+          <w:sz w:val="22"/>
+          <w:szCs w:val="22"/>
+        </w:rPr>
+        <w:t xml:space="preserve"> file systems. </w:t>
       </w:r>
       <w:r>
         <w:rPr>
@@ -7101,6 +7543,7 @@
         </w:rPr>
         <w:t xml:space="preserve">. In </w:t>
       </w:r>
+      <w:proofErr w:type="gramStart"/>
       <w:r>
         <w:rPr>
           <w:rFonts w:ascii="Arial" w:hAnsi="Arial" w:cs="Arial"/>
@@ -7109,6 +7552,7 @@
         </w:rPr>
         <w:t>L.I.F.E.S.V2</w:t>
       </w:r>
+      <w:proofErr w:type="gramEnd"/>
       <w:r>
         <w:rPr>
           <w:rFonts w:ascii="Arial" w:hAnsi="Arial" w:cs="Arial"/>
@@ -7221,6 +7665,7 @@
         </w:rPr>
         <w:t xml:space="preserve"> </w:t>
       </w:r>
+      <w:proofErr w:type="gramStart"/>
       <w:r>
         <w:rPr>
           <w:rFonts w:ascii="Arial" w:hAnsi="Arial" w:cs="Arial"/>
@@ -7229,6 +7674,7 @@
         </w:rPr>
         <w:t>exist</w:t>
       </w:r>
+      <w:proofErr w:type="gramEnd"/>
       <w:r>
         <w:rPr>
           <w:rFonts w:ascii="Arial" w:hAnsi="Arial" w:cs="Arial"/>
@@ -7299,7 +7745,25 @@
           <w:sz w:val="22"/>
           <w:szCs w:val="22"/>
         </w:rPr>
-        <w:t>plication will be able to open a schedule, view a schedule by day or by week, generate a schedule, reschedule a schedule that was generated, modify a schedule, and view total enrollments by their class times. L.I.F.E.S.V2</w:t>
+        <w:t xml:space="preserve">plication will be able to open a schedule, view a schedule by day or by week, generate a schedule, reschedule a schedule that </w:t>
+      </w:r>
+      <w:proofErr w:type="gramStart"/>
+      <w:r>
+        <w:rPr>
+          <w:rFonts w:ascii="Arial" w:hAnsi="Arial" w:cs="Arial"/>
+          <w:sz w:val="22"/>
+          <w:szCs w:val="22"/>
+        </w:rPr>
+        <w:t>was generated</w:t>
+      </w:r>
+      <w:proofErr w:type="gramEnd"/>
+      <w:r>
+        <w:rPr>
+          <w:rFonts w:ascii="Arial" w:hAnsi="Arial" w:cs="Arial"/>
+          <w:sz w:val="22"/>
+          <w:szCs w:val="22"/>
+        </w:rPr>
+        <w:t>, modify a schedule, and view total enrollments by their class times. L.I.F.E.S.V2</w:t>
       </w:r>
       <w:r>
         <w:rPr>
@@ -7534,6 +7998,7 @@
         </w:rPr>
         <w:tab/>
       </w:r>
+      <w:proofErr w:type="spellStart"/>
       <w:r>
         <w:rPr>
           <w:rFonts w:ascii="Arial" w:hAnsi="Arial" w:cs="Arial"/>
@@ -7548,7 +8013,52 @@
           <w:sz w:val="22"/>
           <w:szCs w:val="22"/>
         </w:rPr>
-        <w:t>I.F.E.S. will be operated in the office setting of UNA’s Office of the Registrar.</w:t>
+        <w:t>I.F.E.S.</w:t>
+      </w:r>
+      <w:proofErr w:type="spellEnd"/>
+      <w:r>
+        <w:rPr>
+          <w:rFonts w:ascii="Arial" w:hAnsi="Arial" w:cs="Arial"/>
+          <w:sz w:val="22"/>
+          <w:szCs w:val="22"/>
+        </w:rPr>
+        <w:t xml:space="preserve"> </w:t>
+      </w:r>
+      <w:proofErr w:type="gramStart"/>
+      <w:r>
+        <w:rPr>
+          <w:rFonts w:ascii="Arial" w:hAnsi="Arial" w:cs="Arial"/>
+          <w:sz w:val="22"/>
+          <w:szCs w:val="22"/>
+        </w:rPr>
+        <w:t>will be operated</w:t>
+      </w:r>
+      <w:proofErr w:type="gramEnd"/>
+      <w:r>
+        <w:rPr>
+          <w:rFonts w:ascii="Arial" w:hAnsi="Arial" w:cs="Arial"/>
+          <w:sz w:val="22"/>
+          <w:szCs w:val="22"/>
+        </w:rPr>
+        <w:t xml:space="preserve"> in the office setting of </w:t>
+      </w:r>
+      <w:proofErr w:type="spellStart"/>
+      <w:r>
+        <w:rPr>
+          <w:rFonts w:ascii="Arial" w:hAnsi="Arial" w:cs="Arial"/>
+          <w:sz w:val="22"/>
+          <w:szCs w:val="22"/>
+        </w:rPr>
+        <w:t>UNA’s</w:t>
+      </w:r>
+      <w:proofErr w:type="spellEnd"/>
+      <w:r>
+        <w:rPr>
+          <w:rFonts w:ascii="Arial" w:hAnsi="Arial" w:cs="Arial"/>
+          <w:sz w:val="22"/>
+          <w:szCs w:val="22"/>
+        </w:rPr>
+        <w:t xml:space="preserve"> Office of the Registrar.</w:t>
       </w:r>
       <w:r>
         <w:rPr>
@@ -7572,7 +8082,16 @@
           <w:sz w:val="22"/>
           <w:szCs w:val="22"/>
         </w:rPr>
-        <w:t xml:space="preserve"> will be operate</w:t>
+        <w:t xml:space="preserve"> </w:t>
+      </w:r>
+      <w:proofErr w:type="gramStart"/>
+      <w:r>
+        <w:rPr>
+          <w:rFonts w:ascii="Arial" w:hAnsi="Arial" w:cs="Arial"/>
+          <w:sz w:val="22"/>
+          <w:szCs w:val="22"/>
+        </w:rPr>
+        <w:t>will be operate</w:t>
       </w:r>
       <w:r>
         <w:rPr>
@@ -7582,6 +8101,7 @@
         </w:rPr>
         <w:t>d</w:t>
       </w:r>
+      <w:proofErr w:type="gramEnd"/>
       <w:r>
         <w:rPr>
           <w:rFonts w:ascii="Arial" w:hAnsi="Arial" w:cs="Arial"/>
@@ -7643,7 +8163,24 @@
           <w:szCs w:val="22"/>
         </w:rPr>
         <w:tab/>
-        <w:t xml:space="preserve">This </w:t>
+      </w:r>
+      <w:proofErr w:type="gramStart"/>
+      <w:r>
+        <w:rPr>
+          <w:rFonts w:ascii="Arial" w:hAnsi="Arial" w:cs="Arial"/>
+          <w:sz w:val="22"/>
+          <w:szCs w:val="22"/>
+        </w:rPr>
+        <w:t>This</w:t>
+      </w:r>
+      <w:proofErr w:type="gramEnd"/>
+      <w:r>
+        <w:rPr>
+          <w:rFonts w:ascii="Arial" w:hAnsi="Arial" w:cs="Arial"/>
+          <w:sz w:val="22"/>
+          <w:szCs w:val="22"/>
+        </w:rPr>
+        <w:t xml:space="preserve"> </w:t>
       </w:r>
       <w:r>
         <w:rPr>
@@ -7894,7 +8431,43 @@
           <w:sz w:val="22"/>
           <w:szCs w:val="22"/>
         </w:rPr>
-        <w:t>This is why the Tune Squad proposes that L.I.F.E.S. should be developed using the C# programming language.</w:t>
+        <w:t xml:space="preserve">This is why the Tune Squad proposes that </w:t>
+      </w:r>
+      <w:proofErr w:type="spellStart"/>
+      <w:r>
+        <w:rPr>
+          <w:rFonts w:ascii="Arial" w:hAnsi="Arial" w:cs="Arial"/>
+          <w:sz w:val="22"/>
+          <w:szCs w:val="22"/>
+        </w:rPr>
+        <w:t>L.I.F.E.S.</w:t>
+      </w:r>
+      <w:proofErr w:type="spellEnd"/>
+      <w:r>
+        <w:rPr>
+          <w:rFonts w:ascii="Arial" w:hAnsi="Arial" w:cs="Arial"/>
+          <w:sz w:val="22"/>
+          <w:szCs w:val="22"/>
+        </w:rPr>
+        <w:t xml:space="preserve"> </w:t>
+      </w:r>
+      <w:proofErr w:type="gramStart"/>
+      <w:r>
+        <w:rPr>
+          <w:rFonts w:ascii="Arial" w:hAnsi="Arial" w:cs="Arial"/>
+          <w:sz w:val="22"/>
+          <w:szCs w:val="22"/>
+        </w:rPr>
+        <w:t>should be developed</w:t>
+      </w:r>
+      <w:proofErr w:type="gramEnd"/>
+      <w:r>
+        <w:rPr>
+          <w:rFonts w:ascii="Arial" w:hAnsi="Arial" w:cs="Arial"/>
+          <w:sz w:val="22"/>
+          <w:szCs w:val="22"/>
+        </w:rPr>
+        <w:t xml:space="preserve"> using the C# programming language.</w:t>
       </w:r>
       <w:r>
         <w:rPr>
@@ -7967,7 +8540,25 @@
           <w:sz w:val="22"/>
           <w:szCs w:val="22"/>
         </w:rPr>
-        <w:t xml:space="preserve"> that C# will be a suitable language for the project.</w:t>
+        <w:t xml:space="preserve"> that C# </w:t>
+      </w:r>
+      <w:proofErr w:type="gramStart"/>
+      <w:r>
+        <w:rPr>
+          <w:rFonts w:ascii="Arial" w:hAnsi="Arial" w:cs="Arial"/>
+          <w:sz w:val="22"/>
+          <w:szCs w:val="22"/>
+        </w:rPr>
+        <w:t>will</w:t>
+      </w:r>
+      <w:proofErr w:type="gramEnd"/>
+      <w:r>
+        <w:rPr>
+          <w:rFonts w:ascii="Arial" w:hAnsi="Arial" w:cs="Arial"/>
+          <w:sz w:val="22"/>
+          <w:szCs w:val="22"/>
+        </w:rPr>
+        <w:t xml:space="preserve"> be a suitable language for the project.</w:t>
       </w:r>
     </w:p>
     <w:p>
@@ -8025,15 +8616,33 @@
           <w:sz w:val="22"/>
           <w:szCs w:val="22"/>
         </w:rPr>
-        <w:t xml:space="preserve"> for this application can be fou</w:t>
-      </w:r>
-      <w:r>
-        <w:rPr>
-          <w:rFonts w:ascii="Arial" w:hAnsi="Arial" w:cs="Arial"/>
-          <w:sz w:val="22"/>
-          <w:szCs w:val="22"/>
-        </w:rPr>
-        <w:t xml:space="preserve">nd </w:t>
+        <w:t xml:space="preserve"> for this application </w:t>
+      </w:r>
+      <w:proofErr w:type="gramStart"/>
+      <w:r>
+        <w:rPr>
+          <w:rFonts w:ascii="Arial" w:hAnsi="Arial" w:cs="Arial"/>
+          <w:sz w:val="22"/>
+          <w:szCs w:val="22"/>
+        </w:rPr>
+        <w:t>can be fou</w:t>
+      </w:r>
+      <w:r>
+        <w:rPr>
+          <w:rFonts w:ascii="Arial" w:hAnsi="Arial" w:cs="Arial"/>
+          <w:sz w:val="22"/>
+          <w:szCs w:val="22"/>
+        </w:rPr>
+        <w:t>nd</w:t>
+      </w:r>
+      <w:proofErr w:type="gramEnd"/>
+      <w:r>
+        <w:rPr>
+          <w:rFonts w:ascii="Arial" w:hAnsi="Arial" w:cs="Arial"/>
+          <w:sz w:val="22"/>
+          <w:szCs w:val="22"/>
+        </w:rPr>
+        <w:t xml:space="preserve"> </w:t>
       </w:r>
       <w:r>
         <w:rPr>
@@ -8174,7 +8783,25 @@
           <w:sz w:val="22"/>
           <w:szCs w:val="22"/>
         </w:rPr>
-        <w:t>Descriptions of all functional requirements are described in this section. There are detailed descriptions of all the interfaces in the system and all of the application’s features.</w:t>
+        <w:t xml:space="preserve">Descriptions of all functional requirements </w:t>
+      </w:r>
+      <w:proofErr w:type="gramStart"/>
+      <w:r>
+        <w:rPr>
+          <w:rFonts w:ascii="Arial" w:hAnsi="Arial" w:cs="Arial"/>
+          <w:sz w:val="22"/>
+          <w:szCs w:val="22"/>
+        </w:rPr>
+        <w:t>are described</w:t>
+      </w:r>
+      <w:proofErr w:type="gramEnd"/>
+      <w:r>
+        <w:rPr>
+          <w:rFonts w:ascii="Arial" w:hAnsi="Arial" w:cs="Arial"/>
+          <w:sz w:val="22"/>
+          <w:szCs w:val="22"/>
+        </w:rPr>
+        <w:t xml:space="preserve"> in this section. There are detailed descriptions of all the interfaces in the system and all of the application’s features.</w:t>
       </w:r>
     </w:p>
     <w:p>
@@ -8264,7 +8891,25 @@
           <w:sz w:val="22"/>
           <w:szCs w:val="22"/>
         </w:rPr>
-        <w:t xml:space="preserve"> interfaces. Basic prototypes of the user interface are also provided in this section</w:t>
+        <w:t xml:space="preserve"> interfaces. Basic prototypes of the user interface </w:t>
+      </w:r>
+      <w:proofErr w:type="gramStart"/>
+      <w:r>
+        <w:rPr>
+          <w:rFonts w:ascii="Arial" w:hAnsi="Arial" w:cs="Arial"/>
+          <w:sz w:val="22"/>
+          <w:szCs w:val="22"/>
+        </w:rPr>
+        <w:t>are also provided</w:t>
+      </w:r>
+      <w:proofErr w:type="gramEnd"/>
+      <w:r>
+        <w:rPr>
+          <w:rFonts w:ascii="Arial" w:hAnsi="Arial" w:cs="Arial"/>
+          <w:sz w:val="22"/>
+          <w:szCs w:val="22"/>
+        </w:rPr>
+        <w:t xml:space="preserve"> in this section</w:t>
       </w:r>
       <w:r>
         <w:rPr>
@@ -8325,14 +8970,28 @@
         <w:rPr>
           <w:i w:val="0"/>
         </w:rPr>
-        <w:t xml:space="preserve"> should be presented with a</w:t>
-      </w:r>
-      <w:r>
-        <w:rPr>
-          <w:i w:val="0"/>
-        </w:rPr>
         <w:t xml:space="preserve"> </w:t>
       </w:r>
+      <w:proofErr w:type="gramStart"/>
+      <w:r>
+        <w:rPr>
+          <w:i w:val="0"/>
+        </w:rPr>
+        <w:t>should be presented</w:t>
+      </w:r>
+      <w:proofErr w:type="gramEnd"/>
+      <w:r>
+        <w:rPr>
+          <w:i w:val="0"/>
+        </w:rPr>
+        <w:t xml:space="preserve"> with a</w:t>
+      </w:r>
+      <w:r>
+        <w:rPr>
+          <w:i w:val="0"/>
+        </w:rPr>
+        <w:t xml:space="preserve"> </w:t>
+      </w:r>
       <w:r>
         <w:rPr>
           <w:i w:val="0"/>
@@ -8388,14 +9047,36 @@
         <w:rPr>
           <w:i w:val="0"/>
         </w:rPr>
-        <w:t xml:space="preserve">. If the user has not </w:t>
-      </w:r>
-      <w:r>
-        <w:rPr>
-          <w:i w:val="0"/>
-        </w:rPr>
-        <w:t>been registered by the VPAA</w:t>
-      </w:r>
+        <w:t xml:space="preserve">. If the user </w:t>
+      </w:r>
+      <w:proofErr w:type="gramStart"/>
+      <w:r>
+        <w:rPr>
+          <w:i w:val="0"/>
+        </w:rPr>
+        <w:t xml:space="preserve">has not </w:t>
+      </w:r>
+      <w:r>
+        <w:rPr>
+          <w:i w:val="0"/>
+        </w:rPr>
+        <w:t>been registered</w:t>
+      </w:r>
+      <w:proofErr w:type="gramEnd"/>
+      <w:r>
+        <w:rPr>
+          <w:i w:val="0"/>
+        </w:rPr>
+        <w:t xml:space="preserve"> by the </w:t>
+      </w:r>
+      <w:proofErr w:type="spellStart"/>
+      <w:r>
+        <w:rPr>
+          <w:i w:val="0"/>
+        </w:rPr>
+        <w:t>VPAA</w:t>
+      </w:r>
+      <w:proofErr w:type="spellEnd"/>
       <w:r>
         <w:rPr>
           <w:i w:val="0"/>
@@ -8484,7 +9165,21 @@
         <w:rPr>
           <w:i w:val="0"/>
         </w:rPr>
-        <w:t>when the application is opened.</w:t>
+        <w:t xml:space="preserve">when the application </w:t>
+      </w:r>
+      <w:proofErr w:type="gramStart"/>
+      <w:r>
+        <w:rPr>
+          <w:i w:val="0"/>
+        </w:rPr>
+        <w:t>is opened</w:t>
+      </w:r>
+      <w:proofErr w:type="gramEnd"/>
+      <w:r>
+        <w:rPr>
+          <w:i w:val="0"/>
+        </w:rPr>
+        <w:t>.</w:t>
       </w:r>
     </w:p>
     <w:p>
@@ -8542,19 +9237,47 @@
         <w:rPr>
           <w:i w:val="0"/>
         </w:rPr>
-        <w:t>. Above the tab</w:t>
-      </w:r>
-      <w:r>
-        <w:rPr>
-          <w:i w:val="0"/>
-        </w:rPr>
-        <w:t>le there will be two buttons to</w:t>
-      </w:r>
-      <w:r>
-        <w:rPr>
-          <w:i w:val="0"/>
-        </w:rPr>
-        <w:t xml:space="preserve"> select the two input files. Below the table there will be a button to generate an exam schedule and a button to reschedule the currently displayed schedule</w:t>
+        <w:t xml:space="preserve">. Above the </w:t>
+      </w:r>
+      <w:proofErr w:type="gramStart"/>
+      <w:r>
+        <w:rPr>
+          <w:i w:val="0"/>
+        </w:rPr>
+        <w:t>tab</w:t>
+      </w:r>
+      <w:r>
+        <w:rPr>
+          <w:i w:val="0"/>
+        </w:rPr>
+        <w:t>le</w:t>
+      </w:r>
+      <w:proofErr w:type="gramEnd"/>
+      <w:r>
+        <w:rPr>
+          <w:i w:val="0"/>
+        </w:rPr>
+        <w:t xml:space="preserve"> there will be two buttons to</w:t>
+      </w:r>
+      <w:r>
+        <w:rPr>
+          <w:i w:val="0"/>
+        </w:rPr>
+        <w:t xml:space="preserve"> select the two input files. Below the </w:t>
+      </w:r>
+      <w:proofErr w:type="gramStart"/>
+      <w:r>
+        <w:rPr>
+          <w:i w:val="0"/>
+        </w:rPr>
+        <w:t>table</w:t>
+      </w:r>
+      <w:proofErr w:type="gramEnd"/>
+      <w:r>
+        <w:rPr>
+          <w:i w:val="0"/>
+        </w:rPr>
+        <w:t xml:space="preserve"> there will be a button to generate an exam schedule and a button to reschedule the currently displayed schedule</w:t>
       </w:r>
       <w:r>
         <w:rPr>
@@ -8608,8 +9331,16 @@
         <w:rPr>
           <w:i w:val="0"/>
         </w:rPr>
-        <w:t xml:space="preserve"> L.I.F.E.S.V2</w:t>
-      </w:r>
+        <w:t xml:space="preserve"> </w:t>
+      </w:r>
+      <w:proofErr w:type="gramStart"/>
+      <w:r>
+        <w:rPr>
+          <w:i w:val="0"/>
+        </w:rPr>
+        <w:t>L.I.F.E.S.V2</w:t>
+      </w:r>
+      <w:proofErr w:type="gramEnd"/>
       <w:r>
         <w:rPr>
           <w:i w:val="0"/>
@@ -8650,13 +9381,7 @@
         <w:rPr>
           <w:i w:val="0"/>
         </w:rPr>
-        <w:t xml:space="preserve"> </w:t>
-      </w:r>
-      <w:r>
-        <w:rPr>
-          <w:i w:val="0"/>
-        </w:rPr>
-        <w:t xml:space="preserve">(See </w:t>
+        <w:t xml:space="preserve"> (See </w:t>
       </w:r>
       <w:r>
         <w:t>Appendix A, Figure 6</w:t>
@@ -8671,7 +9396,21 @@
         <w:rPr>
           <w:i w:val="0"/>
         </w:rPr>
-        <w:t>. Under the file option there will be the sub options: new, open, s</w:t>
+        <w:t xml:space="preserve">. Under the </w:t>
+      </w:r>
+      <w:proofErr w:type="gramStart"/>
+      <w:r>
+        <w:rPr>
+          <w:i w:val="0"/>
+        </w:rPr>
+        <w:t>file</w:t>
+      </w:r>
+      <w:proofErr w:type="gramEnd"/>
+      <w:r>
+        <w:rPr>
+          <w:i w:val="0"/>
+        </w:rPr>
+        <w:t xml:space="preserve"> option there will be the sub options: new, open, s</w:t>
       </w:r>
       <w:r>
         <w:rPr>
@@ -8713,7 +9452,21 @@
         <w:rPr>
           <w:i w:val="0"/>
         </w:rPr>
-        <w:t xml:space="preserve">All colors and logos used in L.I.F.E.S. will adhere to the University of North Alabama graphics standards. Examples of these </w:t>
+        <w:t xml:space="preserve">All colors and logos used in </w:t>
+      </w:r>
+      <w:proofErr w:type="spellStart"/>
+      <w:r>
+        <w:rPr>
+          <w:i w:val="0"/>
+        </w:rPr>
+        <w:t>L.I.F.E.S.</w:t>
+      </w:r>
+      <w:proofErr w:type="spellEnd"/>
+      <w:r>
+        <w:rPr>
+          <w:i w:val="0"/>
+        </w:rPr>
+        <w:t xml:space="preserve"> will adhere to the University of North Alabama graphics standards. Examples of these </w:t>
       </w:r>
       <w:r>
         <w:rPr>
@@ -8797,7 +9550,49 @@
         <w:rPr>
           <w:i w:val="0"/>
         </w:rPr>
-        <w:t xml:space="preserve"> If a user attempts to log in L.I.F.E.S. with invalid credentials, an error message will be displayed. The message will explain to the user that either an invalid username or password has been entered.</w:t>
+        <w:t xml:space="preserve"> If a user attempts to log in </w:t>
+      </w:r>
+      <w:proofErr w:type="spellStart"/>
+      <w:r>
+        <w:rPr>
+          <w:i w:val="0"/>
+        </w:rPr>
+        <w:t>L.I.F.E.S.</w:t>
+      </w:r>
+      <w:proofErr w:type="spellEnd"/>
+      <w:r>
+        <w:rPr>
+          <w:i w:val="0"/>
+        </w:rPr>
+        <w:t xml:space="preserve"> with invalid credentials, an error message </w:t>
+      </w:r>
+      <w:proofErr w:type="gramStart"/>
+      <w:r>
+        <w:rPr>
+          <w:i w:val="0"/>
+        </w:rPr>
+        <w:t>will be displayed</w:t>
+      </w:r>
+      <w:proofErr w:type="gramEnd"/>
+      <w:r>
+        <w:rPr>
+          <w:i w:val="0"/>
+        </w:rPr>
+        <w:t xml:space="preserve">. The message will explain to the user that either an invalid username or password </w:t>
+      </w:r>
+      <w:proofErr w:type="gramStart"/>
+      <w:r>
+        <w:rPr>
+          <w:i w:val="0"/>
+        </w:rPr>
+        <w:t>has been entered</w:t>
+      </w:r>
+      <w:proofErr w:type="gramEnd"/>
+      <w:r>
+        <w:rPr>
+          <w:i w:val="0"/>
+        </w:rPr>
+        <w:t>.</w:t>
       </w:r>
     </w:p>
     <w:p>
@@ -9181,7 +9976,21 @@
         <w:rPr>
           <w:i w:val="0"/>
         </w:rPr>
-        <w:t xml:space="preserve"> This information is the data that will be used to generate the schedule.</w:t>
+        <w:t xml:space="preserve"> This information is the data that </w:t>
+      </w:r>
+      <w:proofErr w:type="gramStart"/>
+      <w:r>
+        <w:rPr>
+          <w:i w:val="0"/>
+        </w:rPr>
+        <w:t>will be used</w:t>
+      </w:r>
+      <w:proofErr w:type="gramEnd"/>
+      <w:r>
+        <w:rPr>
+          <w:i w:val="0"/>
+        </w:rPr>
+        <w:t xml:space="preserve"> to generate the schedule.</w:t>
       </w:r>
     </w:p>
     <w:p>
@@ -9297,7 +10106,27 @@
           <w:szCs w:val="22"/>
           <w:lang w:val="en-US"/>
         </w:rPr>
-        <w:t xml:space="preserve"> Either a local or networked printer </w:t>
+        <w:t xml:space="preserve"> Either a local </w:t>
+      </w:r>
+      <w:proofErr w:type="gramStart"/>
+      <w:r>
+        <w:rPr>
+          <w:rFonts w:ascii="Arial" w:hAnsi="Arial" w:cs="Arial"/>
+          <w:sz w:val="22"/>
+          <w:szCs w:val="22"/>
+          <w:lang w:val="en-US"/>
+        </w:rPr>
+        <w:t>or networked</w:t>
+      </w:r>
+      <w:proofErr w:type="gramEnd"/>
+      <w:r>
+        <w:rPr>
+          <w:rFonts w:ascii="Arial" w:hAnsi="Arial" w:cs="Arial"/>
+          <w:sz w:val="22"/>
+          <w:szCs w:val="22"/>
+          <w:lang w:val="en-US"/>
+        </w:rPr>
+        <w:t xml:space="preserve"> printer </w:t>
       </w:r>
       <w:r>
         <w:rPr>
@@ -9490,6 +10319,7 @@
         </w:rPr>
         <w:t xml:space="preserve">The </w:t>
       </w:r>
+      <w:proofErr w:type="spellStart"/>
       <w:r>
         <w:rPr>
           <w:rFonts w:ascii="Arial" w:hAnsi="Arial" w:cs="Arial"/>
@@ -9498,6 +10328,7 @@
         </w:rPr>
         <w:t>L.I.F.E.S</w:t>
       </w:r>
+      <w:proofErr w:type="spellEnd"/>
       <w:r>
         <w:rPr>
           <w:rFonts w:ascii="Arial" w:hAnsi="Arial" w:cs="Arial"/>
@@ -9553,7 +10384,16 @@
           <w:sz w:val="22"/>
           <w:szCs w:val="22"/>
         </w:rPr>
-        <w:t xml:space="preserve"> are</w:t>
+        <w:t xml:space="preserve"> </w:t>
+      </w:r>
+      <w:proofErr w:type="gramStart"/>
+      <w:r>
+        <w:rPr>
+          <w:rFonts w:ascii="Arial" w:hAnsi="Arial" w:cs="Arial"/>
+          <w:sz w:val="22"/>
+          <w:szCs w:val="22"/>
+        </w:rPr>
+        <w:t>are</w:t>
       </w:r>
       <w:r>
         <w:rPr>
@@ -9569,7 +10409,16 @@
           <w:sz w:val="22"/>
           <w:szCs w:val="22"/>
         </w:rPr>
-        <w:t xml:space="preserve"> separated by </w:t>
+        <w:t xml:space="preserve"> separated</w:t>
+      </w:r>
+      <w:proofErr w:type="gramEnd"/>
+      <w:r>
+        <w:rPr>
+          <w:rFonts w:ascii="Arial" w:hAnsi="Arial" w:cs="Arial"/>
+          <w:sz w:val="22"/>
+          <w:szCs w:val="22"/>
+        </w:rPr>
+        <w:t xml:space="preserve"> by </w:t>
       </w:r>
       <w:r>
         <w:rPr>
@@ -9797,6 +10646,14 @@
           <w:szCs w:val="22"/>
         </w:rPr>
         <w:t xml:space="preserve"> in order to access all functionality of the application</w:t>
+      </w:r>
+      <w:r>
+        <w:rPr>
+          <w:rFonts w:ascii="Arial" w:hAnsi="Arial" w:cs="Arial"/>
+          <w:sz w:val="22"/>
+          <w:szCs w:val="22"/>
+        </w:rPr>
+        <w:t xml:space="preserve"> that is under the General User section</w:t>
       </w:r>
       <w:r>
         <w:rPr>
@@ -9859,7 +10716,25 @@
           <w:sz w:val="22"/>
           <w:szCs w:val="22"/>
         </w:rPr>
-        <w:t>The user will be prompted to enter</w:t>
+        <w:t xml:space="preserve">The user </w:t>
+      </w:r>
+      <w:proofErr w:type="gramStart"/>
+      <w:r>
+        <w:rPr>
+          <w:rFonts w:ascii="Arial" w:hAnsi="Arial" w:cs="Arial"/>
+          <w:sz w:val="22"/>
+          <w:szCs w:val="22"/>
+        </w:rPr>
+        <w:t>will be prompted</w:t>
+      </w:r>
+      <w:proofErr w:type="gramEnd"/>
+      <w:r>
+        <w:rPr>
+          <w:rFonts w:ascii="Arial" w:hAnsi="Arial" w:cs="Arial"/>
+          <w:sz w:val="22"/>
+          <w:szCs w:val="22"/>
+        </w:rPr>
+        <w:t xml:space="preserve"> to enter</w:t>
       </w:r>
       <w:r>
         <w:rPr>
@@ -10248,7 +11123,25 @@
           <w:sz w:val="22"/>
           <w:szCs w:val="22"/>
         </w:rPr>
-        <w:t xml:space="preserve">The General User will be able to save the file as either a </w:t>
+        <w:t xml:space="preserve">The General User will be able to save the file as </w:t>
+      </w:r>
+      <w:proofErr w:type="gramStart"/>
+      <w:r>
+        <w:rPr>
+          <w:rFonts w:ascii="Arial" w:hAnsi="Arial" w:cs="Arial"/>
+          <w:sz w:val="22"/>
+          <w:szCs w:val="22"/>
+        </w:rPr>
+        <w:t>either a</w:t>
+      </w:r>
+      <w:proofErr w:type="gramEnd"/>
+      <w:r>
+        <w:rPr>
+          <w:rFonts w:ascii="Arial" w:hAnsi="Arial" w:cs="Arial"/>
+          <w:sz w:val="22"/>
+          <w:szCs w:val="22"/>
+        </w:rPr>
+        <w:t xml:space="preserve"> </w:t>
       </w:r>
       <w:r>
         <w:rPr>
@@ -10429,7 +11322,25 @@
           <w:sz w:val="22"/>
           <w:szCs w:val="22"/>
         </w:rPr>
-        <w:t>The General User will be able to view a list of popular class time by total enrollment. This list will be displayed in descending order.</w:t>
+        <w:t xml:space="preserve">The General User will be able to view a list of popular class time by total enrollment. This list </w:t>
+      </w:r>
+      <w:proofErr w:type="gramStart"/>
+      <w:r>
+        <w:rPr>
+          <w:rFonts w:ascii="Arial" w:hAnsi="Arial" w:cs="Arial"/>
+          <w:sz w:val="22"/>
+          <w:szCs w:val="22"/>
+        </w:rPr>
+        <w:t>will be displayed</w:t>
+      </w:r>
+      <w:proofErr w:type="gramEnd"/>
+      <w:r>
+        <w:rPr>
+          <w:rFonts w:ascii="Arial" w:hAnsi="Arial" w:cs="Arial"/>
+          <w:sz w:val="22"/>
+          <w:szCs w:val="22"/>
+        </w:rPr>
+        <w:t xml:space="preserve"> in descending order.</w:t>
       </w:r>
     </w:p>
     <w:p>
@@ -10752,7 +11663,25 @@
           <w:sz w:val="22"/>
           <w:szCs w:val="22"/>
         </w:rPr>
-        <w:t xml:space="preserve"> final exam schedule t making it so that no more changes can be made.</w:t>
+        <w:t xml:space="preserve"> final exam schedule t making it so that no more changes </w:t>
+      </w:r>
+      <w:proofErr w:type="gramStart"/>
+      <w:r>
+        <w:rPr>
+          <w:rFonts w:ascii="Arial" w:hAnsi="Arial" w:cs="Arial"/>
+          <w:sz w:val="22"/>
+          <w:szCs w:val="22"/>
+        </w:rPr>
+        <w:t>can be made</w:t>
+      </w:r>
+      <w:proofErr w:type="gramEnd"/>
+      <w:r>
+        <w:rPr>
+          <w:rFonts w:ascii="Arial" w:hAnsi="Arial" w:cs="Arial"/>
+          <w:sz w:val="22"/>
+          <w:szCs w:val="22"/>
+        </w:rPr>
+        <w:t>.</w:t>
       </w:r>
     </w:p>
     <w:p>
@@ -10792,7 +11721,25 @@
           <w:sz w:val="22"/>
           <w:szCs w:val="22"/>
         </w:rPr>
-        <w:t>An Administrator will be able to unlock an account after it has been locked due to too many failed long in attempts.</w:t>
+        <w:t xml:space="preserve">An Administrator will be able to unlock an account after it </w:t>
+      </w:r>
+      <w:proofErr w:type="gramStart"/>
+      <w:r>
+        <w:rPr>
+          <w:rFonts w:ascii="Arial" w:hAnsi="Arial" w:cs="Arial"/>
+          <w:sz w:val="22"/>
+          <w:szCs w:val="22"/>
+        </w:rPr>
+        <w:t>has been locked</w:t>
+      </w:r>
+      <w:proofErr w:type="gramEnd"/>
+      <w:r>
+        <w:rPr>
+          <w:rFonts w:ascii="Arial" w:hAnsi="Arial" w:cs="Arial"/>
+          <w:sz w:val="22"/>
+          <w:szCs w:val="22"/>
+        </w:rPr>
+        <w:t xml:space="preserve"> due to too many failed long in attempts.</w:t>
       </w:r>
     </w:p>
     <w:p/>
@@ -10863,7 +11810,21 @@
         <w:rPr>
           <w:i w:val="0"/>
         </w:rPr>
-        <w:t>Administrative and general users are the two types of users that can be authenticated in this application</w:t>
+        <w:t xml:space="preserve">Administrative and general users are the two types of users that </w:t>
+      </w:r>
+      <w:proofErr w:type="gramStart"/>
+      <w:r>
+        <w:rPr>
+          <w:i w:val="0"/>
+        </w:rPr>
+        <w:t>can be authenticated</w:t>
+      </w:r>
+      <w:proofErr w:type="gramEnd"/>
+      <w:r>
+        <w:rPr>
+          <w:i w:val="0"/>
+        </w:rPr>
+        <w:t xml:space="preserve"> in this application</w:t>
       </w:r>
       <w:r>
         <w:rPr>
@@ -10946,7 +11907,21 @@
         <w:rPr>
           <w:i w:val="0"/>
         </w:rPr>
-        <w:t xml:space="preserve"> UNA email address</w:t>
+        <w:t xml:space="preserve"> </w:t>
+      </w:r>
+      <w:proofErr w:type="spellStart"/>
+      <w:r>
+        <w:rPr>
+          <w:i w:val="0"/>
+        </w:rPr>
+        <w:t>UNA</w:t>
+      </w:r>
+      <w:proofErr w:type="spellEnd"/>
+      <w:r>
+        <w:rPr>
+          <w:i w:val="0"/>
+        </w:rPr>
+        <w:t xml:space="preserve"> email address</w:t>
       </w:r>
     </w:p>
     <w:p>
@@ -11172,7 +12147,7 @@
           <w:insideH w:val="none" w:sz="0" w:space="0" w:color="auto"/>
           <w:insideV w:val="none" w:sz="0" w:space="0" w:color="auto"/>
         </w:tblBorders>
-        <w:tblLook w:val="04A0" w:firstRow="1" w:lastRow="0" w:firstColumn="1" w:lastColumn="0" w:noHBand="0" w:noVBand="1"/>
+        <w:tblLook w:val="04A0"/>
       </w:tblPr>
       <w:tblGrid>
         <w:gridCol w:w="1672"/>
@@ -11285,7 +12260,21 @@
               <w:rPr>
                 <w:i w:val="0"/>
               </w:rPr>
-              <w:t>The user interface will be designed to be easy to learn and use. There will also be an included user manual in the program’s help menu.</w:t>
+              <w:t xml:space="preserve">The user interface </w:t>
+            </w:r>
+            <w:proofErr w:type="gramStart"/>
+            <w:r>
+              <w:rPr>
+                <w:i w:val="0"/>
+              </w:rPr>
+              <w:t>will be designed</w:t>
+            </w:r>
+            <w:proofErr w:type="gramEnd"/>
+            <w:r>
+              <w:rPr>
+                <w:i w:val="0"/>
+              </w:rPr>
+              <w:t xml:space="preserve"> to be easy to learn and use. There will also be an included user manual in the program’s help menu.</w:t>
             </w:r>
           </w:p>
         </w:tc>
@@ -11391,13 +12380,41 @@
               <w:rPr>
                 <w:i w:val="0"/>
               </w:rPr>
-              <w:t>The software will be written with testability in mind.</w:t>
-            </w:r>
+              <w:t xml:space="preserve">The software </w:t>
+            </w:r>
+            <w:proofErr w:type="gramStart"/>
             <w:r>
               <w:rPr>
                 <w:i w:val="0"/>
               </w:rPr>
-              <w:t xml:space="preserve"> Each module of the software will be written with test cases in mind to allow for the finding of faults.</w:t>
+              <w:t>will be written</w:t>
+            </w:r>
+            <w:proofErr w:type="gramEnd"/>
+            <w:r>
+              <w:rPr>
+                <w:i w:val="0"/>
+              </w:rPr>
+              <w:t xml:space="preserve"> with testability in mind.</w:t>
+            </w:r>
+            <w:r>
+              <w:rPr>
+                <w:i w:val="0"/>
+              </w:rPr>
+              <w:t xml:space="preserve"> Each module of the software </w:t>
+            </w:r>
+            <w:proofErr w:type="gramStart"/>
+            <w:r>
+              <w:rPr>
+                <w:i w:val="0"/>
+              </w:rPr>
+              <w:t>will be written</w:t>
+            </w:r>
+            <w:proofErr w:type="gramEnd"/>
+            <w:r>
+              <w:rPr>
+                <w:i w:val="0"/>
+              </w:rPr>
+              <w:t xml:space="preserve"> with test cases in mind to allow for the finding of faults.</w:t>
             </w:r>
           </w:p>
         </w:tc>
@@ -11503,7 +12520,21 @@
               <w:rPr>
                 <w:i w:val="0"/>
               </w:rPr>
-              <w:t>The software will achieve maintainability through the use of modu</w:t>
+              <w:t xml:space="preserve">The software will achieve maintainability </w:t>
+            </w:r>
+            <w:proofErr w:type="gramStart"/>
+            <w:r>
+              <w:rPr>
+                <w:i w:val="0"/>
+              </w:rPr>
+              <w:t>through the use of</w:t>
+            </w:r>
+            <w:proofErr w:type="gramEnd"/>
+            <w:r>
+              <w:rPr>
+                <w:i w:val="0"/>
+              </w:rPr>
+              <w:t xml:space="preserve"> modu</w:t>
             </w:r>
             <w:r>
               <w:rPr>
@@ -11564,6 +12595,7 @@
         </w:rPr>
         <w:tab/>
       </w:r>
+      <w:proofErr w:type="spellStart"/>
       <w:r>
         <w:rPr>
           <w:rFonts w:ascii="Arial" w:hAnsi="Arial" w:cs="Arial"/>
@@ -11572,6 +12604,7 @@
         </w:rPr>
         <w:t>L.I.F.E.S.</w:t>
       </w:r>
+      <w:proofErr w:type="spellEnd"/>
       <w:r>
         <w:rPr>
           <w:rFonts w:ascii="Arial" w:hAnsi="Arial" w:cs="Arial"/>
@@ -11692,7 +12725,25 @@
           <w:sz w:val="22"/>
           <w:szCs w:val="22"/>
         </w:rPr>
-        <w:t xml:space="preserve"> exam schedule. This file can either be created manually by using the </w:t>
+        <w:t xml:space="preserve"> exam schedule. </w:t>
+      </w:r>
+      <w:proofErr w:type="gramStart"/>
+      <w:r>
+        <w:rPr>
+          <w:rFonts w:ascii="Arial" w:hAnsi="Arial" w:cs="Arial"/>
+          <w:sz w:val="22"/>
+          <w:szCs w:val="22"/>
+        </w:rPr>
+        <w:t>This file can either</w:t>
+      </w:r>
+      <w:proofErr w:type="gramEnd"/>
+      <w:r>
+        <w:rPr>
+          <w:rFonts w:ascii="Arial" w:hAnsi="Arial" w:cs="Arial"/>
+          <w:sz w:val="22"/>
+          <w:szCs w:val="22"/>
+        </w:rPr>
+        <w:t xml:space="preserve"> be created manually by using the </w:t>
       </w:r>
       <w:r>
         <w:rPr>
@@ -11725,8 +12776,19 @@
           <w:sz w:val="22"/>
           <w:szCs w:val="22"/>
         </w:rPr>
-        <w:t>Appendix A</w:t>
-      </w:r>
+        <w:t xml:space="preserve">Appendix </w:t>
+      </w:r>
+      <w:proofErr w:type="gramStart"/>
+      <w:r>
+        <w:rPr>
+          <w:rFonts w:ascii="Arial" w:hAnsi="Arial" w:cs="Arial"/>
+          <w:i/>
+          <w:sz w:val="22"/>
+          <w:szCs w:val="22"/>
+        </w:rPr>
+        <w:t>A</w:t>
+      </w:r>
+      <w:proofErr w:type="gramEnd"/>
       <w:r>
         <w:rPr>
           <w:rFonts w:ascii="Arial" w:hAnsi="Arial" w:cs="Arial"/>
@@ -11808,7 +12870,25 @@
           <w:sz w:val="22"/>
           <w:szCs w:val="22"/>
         </w:rPr>
-        <w:t>This integer value will be between 3 and 5.</w:t>
+        <w:t xml:space="preserve">This integer value will be between </w:t>
+      </w:r>
+      <w:proofErr w:type="gramStart"/>
+      <w:r>
+        <w:rPr>
+          <w:rFonts w:ascii="Arial" w:hAnsi="Arial" w:cs="Arial"/>
+          <w:sz w:val="22"/>
+          <w:szCs w:val="22"/>
+        </w:rPr>
+        <w:t>3</w:t>
+      </w:r>
+      <w:proofErr w:type="gramEnd"/>
+      <w:r>
+        <w:rPr>
+          <w:rFonts w:ascii="Arial" w:hAnsi="Arial" w:cs="Arial"/>
+          <w:sz w:val="22"/>
+          <w:szCs w:val="22"/>
+        </w:rPr>
+        <w:t xml:space="preserve"> and 5.</w:t>
       </w:r>
     </w:p>
     <w:p>
@@ -12222,19 +13302,47 @@
         <w:rPr>
           <w:i w:val="0"/>
         </w:rPr>
-        <w:t>schedule that was generated from all the previous information will be displayed using standard times</w:t>
-      </w:r>
-      <w:r>
-        <w:rPr>
-          <w:i w:val="0"/>
-        </w:rPr>
-        <w:t>. The format of this file will ei</w:t>
-      </w:r>
-      <w:r>
-        <w:rPr>
-          <w:i w:val="0"/>
-        </w:rPr>
-        <w:t xml:space="preserve">ther be plain text, PDF, or CSV (See </w:t>
+        <w:t xml:space="preserve">schedule that </w:t>
+      </w:r>
+      <w:proofErr w:type="gramStart"/>
+      <w:r>
+        <w:rPr>
+          <w:i w:val="0"/>
+        </w:rPr>
+        <w:t>was generated</w:t>
+      </w:r>
+      <w:proofErr w:type="gramEnd"/>
+      <w:r>
+        <w:rPr>
+          <w:i w:val="0"/>
+        </w:rPr>
+        <w:t xml:space="preserve"> from all the previous information will be displayed using standard times</w:t>
+      </w:r>
+      <w:r>
+        <w:rPr>
+          <w:i w:val="0"/>
+        </w:rPr>
+        <w:t xml:space="preserve">. The format of this file will </w:t>
+      </w:r>
+      <w:proofErr w:type="gramStart"/>
+      <w:r>
+        <w:rPr>
+          <w:i w:val="0"/>
+        </w:rPr>
+        <w:t>ei</w:t>
+      </w:r>
+      <w:r>
+        <w:rPr>
+          <w:i w:val="0"/>
+        </w:rPr>
+        <w:t>ther be</w:t>
+      </w:r>
+      <w:proofErr w:type="gramEnd"/>
+      <w:r>
+        <w:rPr>
+          <w:i w:val="0"/>
+        </w:rPr>
+        <w:t xml:space="preserve"> plain text, PDF, or CSV (See </w:t>
       </w:r>
       <w:r>
         <w:t>Appendix A, Figure 4</w:t>
@@ -12291,7 +13399,25 @@
           <w:sz w:val="22"/>
           <w:szCs w:val="22"/>
         </w:rPr>
-        <w:t>Every error dealing with the two input files will be given in a pop up dialog that will list the line number and the type of error.</w:t>
+        <w:t xml:space="preserve">Every error dealing with the two input files </w:t>
+      </w:r>
+      <w:proofErr w:type="gramStart"/>
+      <w:r>
+        <w:rPr>
+          <w:rFonts w:ascii="Arial" w:hAnsi="Arial" w:cs="Arial"/>
+          <w:sz w:val="22"/>
+          <w:szCs w:val="22"/>
+        </w:rPr>
+        <w:t>will be given</w:t>
+      </w:r>
+      <w:proofErr w:type="gramEnd"/>
+      <w:r>
+        <w:rPr>
+          <w:rFonts w:ascii="Arial" w:hAnsi="Arial" w:cs="Arial"/>
+          <w:sz w:val="22"/>
+          <w:szCs w:val="22"/>
+        </w:rPr>
+        <w:t xml:space="preserve"> in a pop up dialog that will list the line number and the type of error.</w:t>
       </w:r>
     </w:p>
     <w:p>
@@ -12322,6 +13448,7 @@
           <w:color w:val="FFFFFF"/>
         </w:rPr>
       </w:pPr>
+      <w:proofErr w:type="gramStart"/>
       <w:r>
         <w:rPr>
           <w:rFonts w:ascii="Arial" w:hAnsi="Arial" w:cs="Arial"/>
@@ -12329,6 +13456,7 @@
         </w:rPr>
         <w:t>5  Deliverables</w:t>
       </w:r>
+      <w:proofErr w:type="gramEnd"/>
     </w:p>
     <w:p>
       <w:pPr>
@@ -12362,8 +13490,16 @@
         <w:rPr>
           <w:i w:val="0"/>
         </w:rPr>
-        <w:t xml:space="preserve"> will be delivered</w:t>
-      </w:r>
+        <w:t xml:space="preserve"> </w:t>
+      </w:r>
+      <w:proofErr w:type="gramStart"/>
+      <w:r>
+        <w:rPr>
+          <w:i w:val="0"/>
+        </w:rPr>
+        <w:t>will be delivered</w:t>
+      </w:r>
+      <w:proofErr w:type="gramEnd"/>
       <w:r>
         <w:rPr>
           <w:i w:val="0"/>
@@ -12393,7 +13529,14 @@
         <w:rPr>
           <w:i w:val="0"/>
         </w:rPr>
-        <w:t xml:space="preserve">Both versions of the application will be </w:t>
+        <w:t xml:space="preserve">Both versions of the application </w:t>
+      </w:r>
+      <w:proofErr w:type="gramStart"/>
+      <w:r>
+        <w:rPr>
+          <w:i w:val="0"/>
+        </w:rPr>
+        <w:t xml:space="preserve">will be </w:t>
       </w:r>
       <w:r>
         <w:rPr>
@@ -12401,6 +13544,7 @@
         </w:rPr>
         <w:t>delivered</w:t>
       </w:r>
+      <w:proofErr w:type="gramEnd"/>
       <w:r>
         <w:rPr>
           <w:i w:val="0"/>
@@ -12411,7 +13555,21 @@
         <w:rPr>
           <w:i w:val="0"/>
         </w:rPr>
-        <w:t>or a flash drive. The application will be able to install itself on the computer. Along with the application, everything pertaining to the development will be delivered. This includes</w:t>
+        <w:t xml:space="preserve">or a flash drive. The application will be able to install itself on the computer. Along with the application, everything pertaining to the development </w:t>
+      </w:r>
+      <w:proofErr w:type="gramStart"/>
+      <w:r>
+        <w:rPr>
+          <w:i w:val="0"/>
+        </w:rPr>
+        <w:t>will be delivered</w:t>
+      </w:r>
+      <w:proofErr w:type="gramEnd"/>
+      <w:r>
+        <w:rPr>
+          <w:i w:val="0"/>
+        </w:rPr>
+        <w:t>. This includes</w:t>
       </w:r>
       <w:r>
         <w:rPr>
@@ -12509,11 +13667,19 @@
         </w:rPr>
         <w:t>ntire application code</w:t>
       </w:r>
-      <w:r>
-        <w:rPr>
-          <w:i w:val="0"/>
-        </w:rPr>
-        <w:t xml:space="preserve">; (7) </w:t>
+      <w:proofErr w:type="gramStart"/>
+      <w:r>
+        <w:rPr>
+          <w:i w:val="0"/>
+        </w:rPr>
+        <w:t>;</w:t>
+      </w:r>
+      <w:proofErr w:type="gramEnd"/>
+      <w:r>
+        <w:rPr>
+          <w:i w:val="0"/>
+        </w:rPr>
+        <w:t xml:space="preserve"> (7) </w:t>
       </w:r>
       <w:r>
         <w:rPr>
@@ -12560,6 +13726,7 @@
           <w:color w:val="FFFFFF"/>
         </w:rPr>
       </w:pPr>
+      <w:proofErr w:type="gramStart"/>
       <w:r>
         <w:rPr>
           <w:rFonts w:ascii="Arial" w:hAnsi="Arial" w:cs="Arial"/>
@@ -12581,6 +13748,7 @@
         </w:rPr>
         <w:t>Client</w:t>
       </w:r>
+      <w:proofErr w:type="gramEnd"/>
       <w:r>
         <w:rPr>
           <w:rFonts w:ascii="Arial" w:hAnsi="Arial" w:cs="Arial"/>
@@ -12607,7 +13775,7 @@
           <w:right w:val="none" w:sz="0" w:space="0" w:color="auto"/>
           <w:insideV w:val="none" w:sz="0" w:space="0" w:color="auto"/>
         </w:tblBorders>
-        <w:tblLook w:val="04A0" w:firstRow="1" w:lastRow="0" w:firstColumn="1" w:lastColumn="0" w:noHBand="0" w:noVBand="1"/>
+        <w:tblLook w:val="04A0"/>
       </w:tblPr>
       <w:tblGrid>
         <w:gridCol w:w="3900"/>
@@ -12699,7 +13867,47 @@
                 <w:sz w:val="16"/>
                 <w:szCs w:val="16"/>
               </w:rPr>
-              <w:t>Patricia L. Roden, Ph.D, Client</w:t>
+              <w:t xml:space="preserve">Patricia L. </w:t>
+            </w:r>
+            <w:proofErr w:type="spellStart"/>
+            <w:r>
+              <w:rPr>
+                <w:rFonts w:ascii="Arial" w:hAnsi="Arial" w:cs="Arial"/>
+                <w:i/>
+                <w:sz w:val="16"/>
+                <w:szCs w:val="16"/>
+              </w:rPr>
+              <w:t>Roden</w:t>
+            </w:r>
+            <w:proofErr w:type="spellEnd"/>
+            <w:r>
+              <w:rPr>
+                <w:rFonts w:ascii="Arial" w:hAnsi="Arial" w:cs="Arial"/>
+                <w:i/>
+                <w:sz w:val="16"/>
+                <w:szCs w:val="16"/>
+              </w:rPr>
+              <w:t xml:space="preserve">, </w:t>
+            </w:r>
+            <w:proofErr w:type="spellStart"/>
+            <w:r>
+              <w:rPr>
+                <w:rFonts w:ascii="Arial" w:hAnsi="Arial" w:cs="Arial"/>
+                <w:i/>
+                <w:sz w:val="16"/>
+                <w:szCs w:val="16"/>
+              </w:rPr>
+              <w:t>Ph.D</w:t>
+            </w:r>
+            <w:proofErr w:type="spellEnd"/>
+            <w:r>
+              <w:rPr>
+                <w:rFonts w:ascii="Arial" w:hAnsi="Arial" w:cs="Arial"/>
+                <w:i/>
+                <w:sz w:val="16"/>
+                <w:szCs w:val="16"/>
+              </w:rPr>
+              <w:t>, Client</w:t>
             </w:r>
           </w:p>
         </w:tc>
@@ -12980,8 +14188,19 @@
                 <w:sz w:val="16"/>
                 <w:szCs w:val="16"/>
               </w:rPr>
-              <w:t>Riley Smith, SQA</w:t>
-            </w:r>
+              <w:t xml:space="preserve">Riley Smith, </w:t>
+            </w:r>
+            <w:proofErr w:type="spellStart"/>
+            <w:r>
+              <w:rPr>
+                <w:rFonts w:ascii="Arial" w:hAnsi="Arial" w:cs="Arial"/>
+                <w:i/>
+                <w:sz w:val="16"/>
+                <w:szCs w:val="16"/>
+              </w:rPr>
+              <w:t>SQA</w:t>
+            </w:r>
+            <w:proofErr w:type="spellEnd"/>
           </w:p>
         </w:tc>
         <w:tc>
@@ -13117,8 +14336,19 @@
                 <w:sz w:val="16"/>
                 <w:szCs w:val="16"/>
               </w:rPr>
-              <w:t>Jordan Beck, SQA</w:t>
-            </w:r>
+              <w:t xml:space="preserve">Jordan Beck, </w:t>
+            </w:r>
+            <w:proofErr w:type="spellStart"/>
+            <w:r>
+              <w:rPr>
+                <w:rFonts w:ascii="Arial" w:hAnsi="Arial" w:cs="Arial"/>
+                <w:i/>
+                <w:sz w:val="16"/>
+                <w:szCs w:val="16"/>
+              </w:rPr>
+              <w:t>SQA</w:t>
+            </w:r>
+            <w:proofErr w:type="spellEnd"/>
           </w:p>
         </w:tc>
         <w:tc>
@@ -13512,6 +14742,7 @@
         </w:rPr>
         <w:t xml:space="preserve">Figure </w:t>
       </w:r>
+      <w:proofErr w:type="gramStart"/>
       <w:r>
         <w:rPr>
           <w:rFonts w:ascii="Arial" w:hAnsi="Arial" w:cs="Arial"/>
@@ -13520,6 +14751,7 @@
         </w:rPr>
         <w:t>1</w:t>
       </w:r>
+      <w:proofErr w:type="gramEnd"/>
       <w:r>
         <w:rPr>
           <w:rFonts w:ascii="Arial" w:hAnsi="Arial" w:cs="Arial"/>
@@ -13559,7 +14791,7 @@
           <w:lang w:val="en-US" w:bidi="ar-SA"/>
         </w:rPr>
         <w:drawing>
-          <wp:inline distT="0" distB="0" distL="0" distR="0" wp14:anchorId="205D7505" wp14:editId="3C5EFA70">
+          <wp:inline distT="0" distB="0" distL="0" distR="0">
             <wp:extent cx="4048125" cy="3082767"/>
             <wp:effectExtent l="171450" t="171450" r="352425" b="346710"/>
             <wp:docPr id="1" name="Picture 1" descr="C:\Users\elJeffeh\Documents\GitHub\tune_squad\Documents\SpecDoc\Figures\fig_1_SchedFormat.jpg"/>
@@ -13576,10 +14808,10 @@
                     </pic:cNvPicPr>
                   </pic:nvPicPr>
                   <pic:blipFill rotWithShape="1">
-                    <a:blip r:embed="rId12">
+                    <a:blip r:embed="rId11">
                       <a:extLst>
                         <a:ext uri="{28A0092B-C50C-407E-A947-70E740481C1C}">
-                          <a14:useLocalDpi xmlns:a14="http://schemas.microsoft.com/office/drawing/2010/main" val="0"/>
+                          <a14:useLocalDpi xmlns:a14="http://schemas.microsoft.com/office/drawing/2010/main" xmlns:wps="http://schemas.microsoft.com/office/word/2010/wordprocessingShape" xmlns:wpi="http://schemas.microsoft.com/office/word/2010/wordprocessingInk" xmlns:wpg="http://schemas.microsoft.com/office/word/2010/wordprocessingGroup" xmlns:w14="http://schemas.microsoft.com/office/word/2010/wordml" xmlns:w="http://schemas.openxmlformats.org/wordprocessingml/2006/main" xmlns:w10="urn:schemas-microsoft-com:office:word" xmlns:wp14="http://schemas.microsoft.com/office/word/2010/wordprocessingDrawing" xmlns:v="urn:schemas-microsoft-com:vml" xmlns:o="urn:schemas-microsoft-com:office:office" xmlns:mv="urn:schemas-microsoft-com:mac:vml" xmlns:mc="http://schemas.openxmlformats.org/markup-compatibility/2006" xmlns:mo="http://schemas.microsoft.com/office/mac/office/2008/main" xmlns:wpc="http://schemas.microsoft.com/office/word/2010/wordprocessingCanvas" xmlns="" val="0"/>
                         </a:ext>
                       </a:extLst>
                     </a:blip>
@@ -13606,7 +14838,7 @@
                     </a:effectLst>
                     <a:extLst>
                       <a:ext uri="{53640926-AAD7-44d8-BBD7-CCE9431645EC}">
-                        <a14:shadowObscured xmlns:a14="http://schemas.microsoft.com/office/drawing/2010/main"/>
+                        <a14:shadowObscured xmlns:a14="http://schemas.microsoft.com/office/drawing/2010/main" xmlns:wps="http://schemas.microsoft.com/office/word/2010/wordprocessingShape" xmlns:wpi="http://schemas.microsoft.com/office/word/2010/wordprocessingInk" xmlns:wpg="http://schemas.microsoft.com/office/word/2010/wordprocessingGroup" xmlns:w14="http://schemas.microsoft.com/office/word/2010/wordml" xmlns:w="http://schemas.openxmlformats.org/wordprocessingml/2006/main" xmlns:w10="urn:schemas-microsoft-com:office:word" xmlns:wp14="http://schemas.microsoft.com/office/word/2010/wordprocessingDrawing" xmlns:v="urn:schemas-microsoft-com:vml" xmlns:o="urn:schemas-microsoft-com:office:office" xmlns:mv="urn:schemas-microsoft-com:mac:vml" xmlns:mc="http://schemas.openxmlformats.org/markup-compatibility/2006" xmlns:mo="http://schemas.microsoft.com/office/mac/office/2008/main" xmlns:wpc="http://schemas.microsoft.com/office/word/2010/wordprocessingCanvas" xmlns=""/>
                       </a:ext>
                     </a:extLst>
                   </pic:spPr>
@@ -13660,13 +14892,23 @@
         </w:rPr>
         <w:t xml:space="preserve">Figure </w:t>
       </w:r>
-      <w:r>
-        <w:rPr>
-          <w:rFonts w:ascii="Arial" w:hAnsi="Arial" w:cs="Arial"/>
-          <w:sz w:val="22"/>
-          <w:szCs w:val="22"/>
-        </w:rPr>
-        <w:t xml:space="preserve">2 </w:t>
+      <w:proofErr w:type="gramStart"/>
+      <w:r>
+        <w:rPr>
+          <w:rFonts w:ascii="Arial" w:hAnsi="Arial" w:cs="Arial"/>
+          <w:sz w:val="22"/>
+          <w:szCs w:val="22"/>
+        </w:rPr>
+        <w:t>2</w:t>
+      </w:r>
+      <w:proofErr w:type="gramEnd"/>
+      <w:r>
+        <w:rPr>
+          <w:rFonts w:ascii="Arial" w:hAnsi="Arial" w:cs="Arial"/>
+          <w:sz w:val="22"/>
+          <w:szCs w:val="22"/>
+        </w:rPr>
+        <w:t xml:space="preserve"> </w:t>
       </w:r>
       <w:r>
         <w:rPr>
@@ -13717,7 +14959,7 @@
           <w:lang w:val="en-US" w:bidi="ar-SA"/>
         </w:rPr>
         <w:drawing>
-          <wp:inline distT="0" distB="0" distL="0" distR="0" wp14:anchorId="742EF4EB" wp14:editId="4876CBFD">
+          <wp:inline distT="0" distB="0" distL="0" distR="0">
             <wp:extent cx="936265" cy="1078302"/>
             <wp:effectExtent l="177800" t="177800" r="359410" b="344170"/>
             <wp:docPr id="2" name="Picture 2" descr="C:\Users\elJeffeh\Documents\GitHub\tune_squad\Documents\SpecDoc\Figures\DaysToSchedule.jpg"/>
@@ -13734,10 +14976,10 @@
                     </pic:cNvPicPr>
                   </pic:nvPicPr>
                   <pic:blipFill rotWithShape="1">
-                    <a:blip r:embed="rId13">
+                    <a:blip r:embed="rId12">
                       <a:extLst>
                         <a:ext uri="{28A0092B-C50C-407E-A947-70E740481C1C}">
-                          <a14:useLocalDpi xmlns:a14="http://schemas.microsoft.com/office/drawing/2010/main" val="0"/>
+                          <a14:useLocalDpi xmlns:a14="http://schemas.microsoft.com/office/drawing/2010/main" xmlns:wps="http://schemas.microsoft.com/office/word/2010/wordprocessingShape" xmlns:wpi="http://schemas.microsoft.com/office/word/2010/wordprocessingInk" xmlns:wpg="http://schemas.microsoft.com/office/word/2010/wordprocessingGroup" xmlns:w14="http://schemas.microsoft.com/office/word/2010/wordml" xmlns:w="http://schemas.openxmlformats.org/wordprocessingml/2006/main" xmlns:w10="urn:schemas-microsoft-com:office:word" xmlns:wp14="http://schemas.microsoft.com/office/word/2010/wordprocessingDrawing" xmlns:v="urn:schemas-microsoft-com:vml" xmlns:o="urn:schemas-microsoft-com:office:office" xmlns:mv="urn:schemas-microsoft-com:mac:vml" xmlns:mc="http://schemas.openxmlformats.org/markup-compatibility/2006" xmlns:mo="http://schemas.microsoft.com/office/mac/office/2008/main" xmlns:wpc="http://schemas.microsoft.com/office/word/2010/wordprocessingCanvas" xmlns="" val="0"/>
                         </a:ext>
                       </a:extLst>
                     </a:blip>
@@ -13764,7 +15006,7 @@
                     </a:effectLst>
                     <a:extLst>
                       <a:ext uri="{53640926-AAD7-44d8-BBD7-CCE9431645EC}">
-                        <a14:shadowObscured xmlns:a14="http://schemas.microsoft.com/office/drawing/2010/main"/>
+                        <a14:shadowObscured xmlns:a14="http://schemas.microsoft.com/office/drawing/2010/main" xmlns:wps="http://schemas.microsoft.com/office/word/2010/wordprocessingShape" xmlns:wpi="http://schemas.microsoft.com/office/word/2010/wordprocessingInk" xmlns:wpg="http://schemas.microsoft.com/office/word/2010/wordprocessingGroup" xmlns:w14="http://schemas.microsoft.com/office/word/2010/wordml" xmlns:w="http://schemas.openxmlformats.org/wordprocessingml/2006/main" xmlns:w10="urn:schemas-microsoft-com:office:word" xmlns:wp14="http://schemas.microsoft.com/office/word/2010/wordprocessingDrawing" xmlns:v="urn:schemas-microsoft-com:vml" xmlns:o="urn:schemas-microsoft-com:office:office" xmlns:mv="urn:schemas-microsoft-com:mac:vml" xmlns:mc="http://schemas.openxmlformats.org/markup-compatibility/2006" xmlns:mo="http://schemas.microsoft.com/office/mac/office/2008/main" xmlns:wpc="http://schemas.microsoft.com/office/word/2010/wordprocessingCanvas" xmlns=""/>
                       </a:ext>
                     </a:extLst>
                   </pic:spPr>
@@ -13803,13 +15045,23 @@
         <w:lastRenderedPageBreak/>
         <w:t xml:space="preserve">Figure </w:t>
       </w:r>
+      <w:proofErr w:type="gramStart"/>
       <w:r>
         <w:rPr>
           <w:rFonts w:ascii="Arial" w:hAnsi="Arial"/>
           <w:sz w:val="22"/>
           <w:szCs w:val="22"/>
         </w:rPr>
-        <w:t xml:space="preserve">3 – </w:t>
+        <w:t>3</w:t>
+      </w:r>
+      <w:proofErr w:type="gramEnd"/>
+      <w:r>
+        <w:rPr>
+          <w:rFonts w:ascii="Arial" w:hAnsi="Arial"/>
+          <w:sz w:val="22"/>
+          <w:szCs w:val="22"/>
+        </w:rPr>
+        <w:t xml:space="preserve"> – </w:t>
       </w:r>
       <w:r>
         <w:rPr>
@@ -13833,7 +15085,7 @@
           <w:lang w:val="en-US" w:bidi="ar-SA"/>
         </w:rPr>
         <w:drawing>
-          <wp:inline distT="0" distB="0" distL="0" distR="0" wp14:anchorId="1F2549B2" wp14:editId="3882B40B">
+          <wp:inline distT="0" distB="0" distL="0" distR="0">
             <wp:extent cx="2400300" cy="5074920"/>
             <wp:effectExtent l="101600" t="101600" r="342900" b="335280"/>
             <wp:docPr id="13" name="Picture 12" descr="ClassTimesByEnrollement.jpg"/>
@@ -13848,7 +15100,7 @@
                     <pic:cNvPicPr/>
                   </pic:nvPicPr>
                   <pic:blipFill>
-                    <a:blip r:embed="rId14"/>
+                    <a:blip r:embed="rId13"/>
                     <a:stretch>
                       <a:fillRect/>
                     </a:stretch>
@@ -13934,7 +15186,7 @@
           <w:sz w:val="24"/>
           <w:szCs w:val="24"/>
         </w:rPr>
-        <w:pict w14:anchorId="4366A0C4">
+        <w:pict>
           <v:shapetype id="_x0000_t75" coordsize="21600,21600" o:spt="75" o:preferrelative="t" path="m@4@5l@4@11@9@11@9@5xe" filled="f" stroked="f">
             <v:stroke joinstyle="miter"/>
             <v:formulas>
@@ -13954,9 +15206,9 @@
             <v:path o:extrusionok="f" gradientshapeok="t" o:connecttype="rect"/>
             <o:lock v:ext="edit" aspectratio="t"/>
           </v:shapetype>
-          <v:shape id="_x0000_i1025" type="#_x0000_t75" style="width:208.4pt;height:529.75pt">
-            <v:imagedata r:id="rId15" o:title="SampleOutputFile"/>
-            <v:shadow on="t" mv:blur="279400f" offset="35921emu,35921emu"/>
+          <v:shape id="_x0000_i1025" type="#_x0000_t75" style="width:208.2pt;height:529.8pt">
+            <v:imagedata r:id="rId14" o:title="SampleOutputFile"/>
+            <v:shadow on="t279400f" offset=".99781mm,.99781mm"/>
           </v:shape>
         </w:pict>
       </w:r>
@@ -13970,9 +15222,9 @@
           <w:rFonts w:ascii="Arial" w:hAnsi="Arial" w:cs="Arial"/>
         </w:rPr>
         <w:lastRenderedPageBreak/>
-        <w:pict w14:anchorId="5332603C">
-          <v:shape id="_x0000_i1026" type="#_x0000_t75" style="width:208.4pt;height:529.75pt">
-            <v:imagedata r:id="rId16" o:title="SampleOutputFile"/>
+        <w:pict>
+          <v:shape id="_x0000_i1026" type="#_x0000_t75" style="width:208.2pt;height:529.8pt">
+            <v:imagedata r:id="rId15" o:title="SampleOutputFile"/>
           </v:shape>
         </w:pict>
       </w:r>
@@ -14006,13 +15258,23 @@
         </w:rPr>
         <w:t xml:space="preserve">Figure </w:t>
       </w:r>
-      <w:r>
-        <w:rPr>
-          <w:rFonts w:ascii="Arial" w:hAnsi="Arial" w:cs="Arial"/>
-          <w:sz w:val="22"/>
-          <w:szCs w:val="22"/>
-        </w:rPr>
-        <w:t xml:space="preserve">5 </w:t>
+      <w:proofErr w:type="gramStart"/>
+      <w:r>
+        <w:rPr>
+          <w:rFonts w:ascii="Arial" w:hAnsi="Arial" w:cs="Arial"/>
+          <w:sz w:val="22"/>
+          <w:szCs w:val="22"/>
+        </w:rPr>
+        <w:t>5</w:t>
+      </w:r>
+      <w:proofErr w:type="gramEnd"/>
+      <w:r>
+        <w:rPr>
+          <w:rFonts w:ascii="Arial" w:hAnsi="Arial" w:cs="Arial"/>
+          <w:sz w:val="22"/>
+          <w:szCs w:val="22"/>
+        </w:rPr>
+        <w:t xml:space="preserve"> </w:t>
       </w:r>
       <w:r>
         <w:rPr>
@@ -14065,7 +15327,7 @@
           <w:lang w:val="en-US" w:bidi="ar-SA"/>
         </w:rPr>
         <w:drawing>
-          <wp:inline distT="0" distB="0" distL="0" distR="0" wp14:anchorId="7C44AF5B" wp14:editId="5CAD6D68">
+          <wp:inline distT="0" distB="0" distL="0" distR="0">
             <wp:extent cx="6126480" cy="4822825"/>
             <wp:effectExtent l="0" t="0" r="0" b="0"/>
             <wp:docPr id="5" name="Picture 5"/>
@@ -14080,10 +15342,10 @@
                     <pic:cNvPicPr/>
                   </pic:nvPicPr>
                   <pic:blipFill>
-                    <a:blip r:embed="rId17">
+                    <a:blip r:embed="rId16">
                       <a:extLst>
                         <a:ext uri="{28A0092B-C50C-407E-A947-70E740481C1C}">
-                          <a14:useLocalDpi xmlns:a14="http://schemas.microsoft.com/office/drawing/2010/main" val="0"/>
+                          <a14:useLocalDpi xmlns:a14="http://schemas.microsoft.com/office/drawing/2010/main" xmlns:wps="http://schemas.microsoft.com/office/word/2010/wordprocessingShape" xmlns:wpi="http://schemas.microsoft.com/office/word/2010/wordprocessingInk" xmlns:wpg="http://schemas.microsoft.com/office/word/2010/wordprocessingGroup" xmlns:w14="http://schemas.microsoft.com/office/word/2010/wordml" xmlns:w="http://schemas.openxmlformats.org/wordprocessingml/2006/main" xmlns:w10="urn:schemas-microsoft-com:office:word" xmlns:wp14="http://schemas.microsoft.com/office/word/2010/wordprocessingDrawing" xmlns:v="urn:schemas-microsoft-com:vml" xmlns:o="urn:schemas-microsoft-com:office:office" xmlns:mv="urn:schemas-microsoft-com:mac:vml" xmlns:mc="http://schemas.openxmlformats.org/markup-compatibility/2006" xmlns:mo="http://schemas.microsoft.com/office/mac/office/2008/main" xmlns:wpc="http://schemas.microsoft.com/office/word/2010/wordprocessingCanvas" xmlns="" val="0"/>
                         </a:ext>
                       </a:extLst>
                     </a:blip>
@@ -14146,6 +15408,7 @@
         </w:rPr>
         <w:t xml:space="preserve">Figure </w:t>
       </w:r>
+      <w:proofErr w:type="gramStart"/>
       <w:r>
         <w:rPr>
           <w:rFonts w:ascii="Arial" w:hAnsi="Arial" w:cs="Arial"/>
@@ -14154,21 +15417,40 @@
         </w:rPr>
         <w:t>6</w:t>
       </w:r>
-      <w:r>
-        <w:rPr>
-          <w:rFonts w:ascii="Arial" w:hAnsi="Arial" w:cs="Arial"/>
-          <w:sz w:val="22"/>
-          <w:szCs w:val="22"/>
-        </w:rPr>
-        <w:t xml:space="preserve"> – L.</w:t>
-      </w:r>
-      <w:r>
-        <w:rPr>
-          <w:rFonts w:ascii="Arial" w:hAnsi="Arial" w:cs="Arial"/>
-          <w:sz w:val="22"/>
-          <w:szCs w:val="22"/>
-        </w:rPr>
-        <w:t>I.F.E.S. Mock-Up</w:t>
+      <w:proofErr w:type="gramEnd"/>
+      <w:r>
+        <w:rPr>
+          <w:rFonts w:ascii="Arial" w:hAnsi="Arial" w:cs="Arial"/>
+          <w:sz w:val="22"/>
+          <w:szCs w:val="22"/>
+        </w:rPr>
+        <w:t xml:space="preserve"> – </w:t>
+      </w:r>
+      <w:proofErr w:type="spellStart"/>
+      <w:r>
+        <w:rPr>
+          <w:rFonts w:ascii="Arial" w:hAnsi="Arial" w:cs="Arial"/>
+          <w:sz w:val="22"/>
+          <w:szCs w:val="22"/>
+        </w:rPr>
+        <w:t>L.</w:t>
+      </w:r>
+      <w:r>
+        <w:rPr>
+          <w:rFonts w:ascii="Arial" w:hAnsi="Arial" w:cs="Arial"/>
+          <w:sz w:val="22"/>
+          <w:szCs w:val="22"/>
+        </w:rPr>
+        <w:t>I.F.E.S.</w:t>
+      </w:r>
+      <w:proofErr w:type="spellEnd"/>
+      <w:r>
+        <w:rPr>
+          <w:rFonts w:ascii="Arial" w:hAnsi="Arial" w:cs="Arial"/>
+          <w:sz w:val="22"/>
+          <w:szCs w:val="22"/>
+        </w:rPr>
+        <w:t xml:space="preserve"> Mock-Up</w:t>
       </w:r>
     </w:p>
     <w:p>
@@ -14193,7 +15475,7 @@
           <w:lang w:val="en-US" w:bidi="ar-SA"/>
         </w:rPr>
         <w:drawing>
-          <wp:inline distT="0" distB="0" distL="0" distR="0" wp14:anchorId="1307369E" wp14:editId="6FE10AB1">
+          <wp:inline distT="0" distB="0" distL="0" distR="0">
             <wp:extent cx="6126480" cy="4822825"/>
             <wp:effectExtent l="0" t="0" r="0" b="0"/>
             <wp:docPr id="7" name="Picture 7"/>
@@ -14208,10 +15490,10 @@
                     <pic:cNvPicPr/>
                   </pic:nvPicPr>
                   <pic:blipFill>
-                    <a:blip r:embed="rId18">
+                    <a:blip r:embed="rId17">
                       <a:extLst>
                         <a:ext uri="{28A0092B-C50C-407E-A947-70E740481C1C}">
-                          <a14:useLocalDpi xmlns:a14="http://schemas.microsoft.com/office/drawing/2010/main" val="0"/>
+                          <a14:useLocalDpi xmlns:a14="http://schemas.microsoft.com/office/drawing/2010/main" xmlns:wps="http://schemas.microsoft.com/office/word/2010/wordprocessingShape" xmlns:wpi="http://schemas.microsoft.com/office/word/2010/wordprocessingInk" xmlns:wpg="http://schemas.microsoft.com/office/word/2010/wordprocessingGroup" xmlns:w14="http://schemas.microsoft.com/office/word/2010/wordml" xmlns:w="http://schemas.openxmlformats.org/wordprocessingml/2006/main" xmlns:w10="urn:schemas-microsoft-com:office:word" xmlns:wp14="http://schemas.microsoft.com/office/word/2010/wordprocessingDrawing" xmlns:v="urn:schemas-microsoft-com:vml" xmlns:o="urn:schemas-microsoft-com:office:office" xmlns:mv="urn:schemas-microsoft-com:mac:vml" xmlns:mc="http://schemas.openxmlformats.org/markup-compatibility/2006" xmlns:mo="http://schemas.microsoft.com/office/mac/office/2008/main" xmlns:wpc="http://schemas.microsoft.com/office/word/2010/wordprocessingCanvas" xmlns="" val="0"/>
                         </a:ext>
                       </a:extLst>
                     </a:blip>
@@ -14236,7 +15518,7 @@
       </w:r>
     </w:p>
     <w:sectPr>
-      <w:headerReference w:type="default" r:id="rId19"/>
+      <w:headerReference w:type="default" r:id="rId18"/>
       <w:pgSz w:w="12240" w:h="15840" w:code="1"/>
       <w:pgMar w:top="1440" w:right="1296" w:bottom="1440" w:left="1296" w:header="720" w:footer="720" w:gutter="0"/>
       <w:lnNumType w:countBy="1" w:restart="continuous"/>
@@ -14250,7 +15532,7 @@
 </file>
 
 <file path=word/endnotes.xml><?xml version="1.0" encoding="utf-8"?>
-<w:endnotes xmlns:wpc="http://schemas.microsoft.com/office/word/2010/wordprocessingCanvas" xmlns:mo="http://schemas.microsoft.com/office/mac/office/2008/main" xmlns:mc="http://schemas.openxmlformats.org/markup-compatibility/2006" xmlns:mv="urn:schemas-microsoft-com:mac:vml" xmlns:o="urn:schemas-microsoft-com:office:office" xmlns:r="http://schemas.openxmlformats.org/officeDocument/2006/relationships" xmlns:m="http://schemas.openxmlformats.org/officeDocument/2006/math" xmlns:v="urn:schemas-microsoft-com:vml" xmlns:wp14="http://schemas.microsoft.com/office/word/2010/wordprocessingDrawing" xmlns:wp="http://schemas.openxmlformats.org/drawingml/2006/wordprocessingDrawing" xmlns:w10="urn:schemas-microsoft-com:office:word" xmlns:w="http://schemas.openxmlformats.org/wordprocessingml/2006/main" xmlns:w14="http://schemas.microsoft.com/office/word/2010/wordml" xmlns:wpg="http://schemas.microsoft.com/office/word/2010/wordprocessingGroup" xmlns:wpi="http://schemas.microsoft.com/office/word/2010/wordprocessingInk" xmlns:wne="http://schemas.microsoft.com/office/word/2006/wordml" xmlns:wps="http://schemas.microsoft.com/office/word/2010/wordprocessingShape" mc:Ignorable="w14 wp14">
+<w:endnotes xmlns:ve="http://schemas.openxmlformats.org/markup-compatibility/2006" xmlns:o="urn:schemas-microsoft-com:office:office" xmlns:r="http://schemas.openxmlformats.org/officeDocument/2006/relationships" xmlns:m="http://schemas.openxmlformats.org/officeDocument/2006/math" xmlns:v="urn:schemas-microsoft-com:vml" xmlns:wp="http://schemas.openxmlformats.org/drawingml/2006/wordprocessingDrawing" xmlns:w10="urn:schemas-microsoft-com:office:word" xmlns:w="http://schemas.openxmlformats.org/wordprocessingml/2006/main" xmlns:wne="http://schemas.microsoft.com/office/word/2006/wordml">
   <w:endnote w:type="separator" w:id="-1">
     <w:p>
       <w:r>
@@ -14269,7 +15551,7 @@
 </file>
 
 <file path=word/footer1.xml><?xml version="1.0" encoding="utf-8"?>
-<w:ftr xmlns:wpc="http://schemas.microsoft.com/office/word/2010/wordprocessingCanvas" xmlns:mo="http://schemas.microsoft.com/office/mac/office/2008/main" xmlns:mc="http://schemas.openxmlformats.org/markup-compatibility/2006" xmlns:mv="urn:schemas-microsoft-com:mac:vml" xmlns:o="urn:schemas-microsoft-com:office:office" xmlns:r="http://schemas.openxmlformats.org/officeDocument/2006/relationships" xmlns:m="http://schemas.openxmlformats.org/officeDocument/2006/math" xmlns:v="urn:schemas-microsoft-com:vml" xmlns:wp14="http://schemas.microsoft.com/office/word/2010/wordprocessingDrawing" xmlns:wp="http://schemas.openxmlformats.org/drawingml/2006/wordprocessingDrawing" xmlns:w10="urn:schemas-microsoft-com:office:word" xmlns:w="http://schemas.openxmlformats.org/wordprocessingml/2006/main" xmlns:w14="http://schemas.microsoft.com/office/word/2010/wordml" xmlns:wpg="http://schemas.microsoft.com/office/word/2010/wordprocessingGroup" xmlns:wpi="http://schemas.microsoft.com/office/word/2010/wordprocessingInk" xmlns:wne="http://schemas.microsoft.com/office/word/2006/wordml" xmlns:wps="http://schemas.microsoft.com/office/word/2010/wordprocessingShape" mc:Ignorable="w14 wp14">
+<w:ftr xmlns:ve="http://schemas.openxmlformats.org/markup-compatibility/2006" xmlns:o="urn:schemas-microsoft-com:office:office" xmlns:r="http://schemas.openxmlformats.org/officeDocument/2006/relationships" xmlns:m="http://schemas.openxmlformats.org/officeDocument/2006/math" xmlns:v="urn:schemas-microsoft-com:vml" xmlns:wp="http://schemas.openxmlformats.org/drawingml/2006/wordprocessingDrawing" xmlns:w10="urn:schemas-microsoft-com:office:word" xmlns:w="http://schemas.openxmlformats.org/wordprocessingml/2006/main" xmlns:wne="http://schemas.microsoft.com/office/word/2006/wordml">
   <w:p>
     <w:pPr>
       <w:pStyle w:val="Footer"/>
@@ -14280,7 +15562,7 @@
 </file>
 
 <file path=word/footnotes.xml><?xml version="1.0" encoding="utf-8"?>
-<w:footnotes xmlns:wpc="http://schemas.microsoft.com/office/word/2010/wordprocessingCanvas" xmlns:mo="http://schemas.microsoft.com/office/mac/office/2008/main" xmlns:mc="http://schemas.openxmlformats.org/markup-compatibility/2006" xmlns:mv="urn:schemas-microsoft-com:mac:vml" xmlns:o="urn:schemas-microsoft-com:office:office" xmlns:r="http://schemas.openxmlformats.org/officeDocument/2006/relationships" xmlns:m="http://schemas.openxmlformats.org/officeDocument/2006/math" xmlns:v="urn:schemas-microsoft-com:vml" xmlns:wp14="http://schemas.microsoft.com/office/word/2010/wordprocessingDrawing" xmlns:wp="http://schemas.openxmlformats.org/drawingml/2006/wordprocessingDrawing" xmlns:w10="urn:schemas-microsoft-com:office:word" xmlns:w="http://schemas.openxmlformats.org/wordprocessingml/2006/main" xmlns:w14="http://schemas.microsoft.com/office/word/2010/wordml" xmlns:wpg="http://schemas.microsoft.com/office/word/2010/wordprocessingGroup" xmlns:wpi="http://schemas.microsoft.com/office/word/2010/wordprocessingInk" xmlns:wne="http://schemas.microsoft.com/office/word/2006/wordml" xmlns:wps="http://schemas.microsoft.com/office/word/2010/wordprocessingShape" mc:Ignorable="w14 wp14">
+<w:footnotes xmlns:ve="http://schemas.openxmlformats.org/markup-compatibility/2006" xmlns:o="urn:schemas-microsoft-com:office:office" xmlns:r="http://schemas.openxmlformats.org/officeDocument/2006/relationships" xmlns:m="http://schemas.openxmlformats.org/officeDocument/2006/math" xmlns:v="urn:schemas-microsoft-com:vml" xmlns:wp="http://schemas.openxmlformats.org/drawingml/2006/wordprocessingDrawing" xmlns:w10="urn:schemas-microsoft-com:office:word" xmlns:w="http://schemas.openxmlformats.org/wordprocessingml/2006/main" xmlns:wne="http://schemas.microsoft.com/office/word/2006/wordml">
   <w:footnote w:type="separator" w:id="-1">
     <w:p>
       <w:r>
@@ -14299,7 +15581,7 @@
 </file>
 
 <file path=word/header1.xml><?xml version="1.0" encoding="utf-8"?>
-<w:hdr xmlns:wpc="http://schemas.microsoft.com/office/word/2010/wordprocessingCanvas" xmlns:mo="http://schemas.microsoft.com/office/mac/office/2008/main" xmlns:mc="http://schemas.openxmlformats.org/markup-compatibility/2006" xmlns:mv="urn:schemas-microsoft-com:mac:vml" xmlns:o="urn:schemas-microsoft-com:office:office" xmlns:r="http://schemas.openxmlformats.org/officeDocument/2006/relationships" xmlns:m="http://schemas.openxmlformats.org/officeDocument/2006/math" xmlns:v="urn:schemas-microsoft-com:vml" xmlns:wp14="http://schemas.microsoft.com/office/word/2010/wordprocessingDrawing" xmlns:wp="http://schemas.openxmlformats.org/drawingml/2006/wordprocessingDrawing" xmlns:w10="urn:schemas-microsoft-com:office:word" xmlns:w="http://schemas.openxmlformats.org/wordprocessingml/2006/main" xmlns:w14="http://schemas.microsoft.com/office/word/2010/wordml" xmlns:wpg="http://schemas.microsoft.com/office/word/2010/wordprocessingGroup" xmlns:wpi="http://schemas.microsoft.com/office/word/2010/wordprocessingInk" xmlns:wne="http://schemas.microsoft.com/office/word/2006/wordml" xmlns:wps="http://schemas.microsoft.com/office/word/2010/wordprocessingShape" mc:Ignorable="w14 wp14">
+<w:hdr xmlns:ve="http://schemas.openxmlformats.org/markup-compatibility/2006" xmlns:o="urn:schemas-microsoft-com:office:office" xmlns:r="http://schemas.openxmlformats.org/officeDocument/2006/relationships" xmlns:m="http://schemas.openxmlformats.org/officeDocument/2006/math" xmlns:v="urn:schemas-microsoft-com:vml" xmlns:wp="http://schemas.openxmlformats.org/drawingml/2006/wordprocessingDrawing" xmlns:w10="urn:schemas-microsoft-com:office:word" xmlns:w="http://schemas.openxmlformats.org/wordprocessingml/2006/main" xmlns:wne="http://schemas.microsoft.com/office/word/2006/wordml">
   <w:p>
     <w:pPr>
       <w:pStyle w:val="Header"/>
@@ -14321,8 +15603,13 @@
       <w:t xml:space="preserve"> </w:t>
     </w:r>
     <w:r>
-      <w:t>Requirements Specification for LIFES</w:t>
+      <w:t xml:space="preserve">Requirements Specification for </w:t>
     </w:r>
+    <w:proofErr w:type="spellStart"/>
+    <w:r>
+      <w:t>LIFES</w:t>
+    </w:r>
+    <w:proofErr w:type="spellEnd"/>
     <w:r>
       <w:tab/>
       <w:t xml:space="preserve">Page </w:t>
@@ -14350,7 +15637,7 @@
 </file>
 
 <file path=word/header2.xml><?xml version="1.0" encoding="utf-8"?>
-<w:hdr xmlns:wpc="http://schemas.microsoft.com/office/word/2010/wordprocessingCanvas" xmlns:mo="http://schemas.microsoft.com/office/mac/office/2008/main" xmlns:mc="http://schemas.openxmlformats.org/markup-compatibility/2006" xmlns:mv="urn:schemas-microsoft-com:mac:vml" xmlns:o="urn:schemas-microsoft-com:office:office" xmlns:r="http://schemas.openxmlformats.org/officeDocument/2006/relationships" xmlns:m="http://schemas.openxmlformats.org/officeDocument/2006/math" xmlns:v="urn:schemas-microsoft-com:vml" xmlns:wp14="http://schemas.microsoft.com/office/word/2010/wordprocessingDrawing" xmlns:wp="http://schemas.openxmlformats.org/drawingml/2006/wordprocessingDrawing" xmlns:w10="urn:schemas-microsoft-com:office:word" xmlns:w="http://schemas.openxmlformats.org/wordprocessingml/2006/main" xmlns:w14="http://schemas.microsoft.com/office/word/2010/wordml" xmlns:wpg="http://schemas.microsoft.com/office/word/2010/wordprocessingGroup" xmlns:wpi="http://schemas.microsoft.com/office/word/2010/wordprocessingInk" xmlns:wne="http://schemas.microsoft.com/office/word/2006/wordml" xmlns:wps="http://schemas.microsoft.com/office/word/2010/wordprocessingShape" mc:Ignorable="w14 wp14">
+<w:hdr xmlns:ve="http://schemas.openxmlformats.org/markup-compatibility/2006" xmlns:o="urn:schemas-microsoft-com:office:office" xmlns:r="http://schemas.openxmlformats.org/officeDocument/2006/relationships" xmlns:m="http://schemas.openxmlformats.org/officeDocument/2006/math" xmlns:v="urn:schemas-microsoft-com:vml" xmlns:wp="http://schemas.openxmlformats.org/drawingml/2006/wordprocessingDrawing" xmlns:w10="urn:schemas-microsoft-com:office:word" xmlns:w="http://schemas.openxmlformats.org/wordprocessingml/2006/main" xmlns:wne="http://schemas.microsoft.com/office/word/2006/wordml">
   <w:p>
     <w:pPr>
       <w:pStyle w:val="Header"/>
@@ -14373,8 +15660,13 @@
       <w:t xml:space="preserve"> </w:t>
     </w:r>
     <w:r>
-      <w:t>Requirements Specification for LIFES</w:t>
+      <w:t xml:space="preserve">Requirements Specification for </w:t>
     </w:r>
+    <w:proofErr w:type="spellStart"/>
+    <w:r>
+      <w:t>LIFES</w:t>
+    </w:r>
+    <w:proofErr w:type="spellEnd"/>
     <w:r>
       <w:tab/>
     </w:r>
@@ -14395,7 +15687,7 @@
       <w:rPr>
         <w:noProof/>
       </w:rPr>
-      <w:t>3</w:t>
+      <w:t>4</w:t>
     </w:r>
     <w:r>
       <w:fldChar w:fldCharType="end"/>
@@ -14405,7 +15697,7 @@
 </file>
 
 <file path=word/numbering.xml><?xml version="1.0" encoding="utf-8"?>
-<w:numbering xmlns:wpc="http://schemas.microsoft.com/office/word/2010/wordprocessingCanvas" xmlns:mo="http://schemas.microsoft.com/office/mac/office/2008/main" xmlns:mc="http://schemas.openxmlformats.org/markup-compatibility/2006" xmlns:mv="urn:schemas-microsoft-com:mac:vml" xmlns:o="urn:schemas-microsoft-com:office:office" xmlns:r="http://schemas.openxmlformats.org/officeDocument/2006/relationships" xmlns:m="http://schemas.openxmlformats.org/officeDocument/2006/math" xmlns:v="urn:schemas-microsoft-com:vml" xmlns:wp14="http://schemas.microsoft.com/office/word/2010/wordprocessingDrawing" xmlns:wp="http://schemas.openxmlformats.org/drawingml/2006/wordprocessingDrawing" xmlns:w10="urn:schemas-microsoft-com:office:word" xmlns:w="http://schemas.openxmlformats.org/wordprocessingml/2006/main" xmlns:w14="http://schemas.microsoft.com/office/word/2010/wordml" xmlns:wpg="http://schemas.microsoft.com/office/word/2010/wordprocessingGroup" xmlns:wpi="http://schemas.microsoft.com/office/word/2010/wordprocessingInk" xmlns:wne="http://schemas.microsoft.com/office/word/2006/wordml" xmlns:wps="http://schemas.microsoft.com/office/word/2010/wordprocessingShape" mc:Ignorable="w14 wp14">
+<w:numbering xmlns:ve="http://schemas.openxmlformats.org/markup-compatibility/2006" xmlns:o="urn:schemas-microsoft-com:office:office" xmlns:r="http://schemas.openxmlformats.org/officeDocument/2006/relationships" xmlns:m="http://schemas.openxmlformats.org/officeDocument/2006/math" xmlns:v="urn:schemas-microsoft-com:vml" xmlns:wp="http://schemas.openxmlformats.org/drawingml/2006/wordprocessingDrawing" xmlns:w10="urn:schemas-microsoft-com:office:word" xmlns:w="http://schemas.openxmlformats.org/wordprocessingml/2006/main" xmlns:wne="http://schemas.microsoft.com/office/word/2006/wordml">
   <w:abstractNum w:abstractNumId="0">
     <w:nsid w:val="FFFFFF89"/>
     <w:multiLevelType w:val="singleLevel"/>
@@ -15328,7 +16620,7 @@
 </file>
 
 <file path=word/styles.xml><?xml version="1.0" encoding="utf-8"?>
-<w:styles xmlns:mc="http://schemas.openxmlformats.org/markup-compatibility/2006" xmlns:r="http://schemas.openxmlformats.org/officeDocument/2006/relationships" xmlns:w="http://schemas.openxmlformats.org/wordprocessingml/2006/main" xmlns:w14="http://schemas.microsoft.com/office/word/2010/wordml" mc:Ignorable="w14">
+<w:styles xmlns:r="http://schemas.openxmlformats.org/officeDocument/2006/relationships" xmlns:w="http://schemas.openxmlformats.org/wordprocessingml/2006/main">
   <w:docDefaults>
     <w:rPrDefault>
       <w:rPr>
@@ -15338,7 +16630,7 @@
     </w:rPrDefault>
     <w:pPrDefault/>
   </w:docDefaults>
-  <w:latentStyles w:defLockedState="0" w:defUIPriority="99" w:defSemiHidden="1" w:defUnhideWhenUsed="1" w:defQFormat="0" w:count="276">
+  <w:latentStyles w:defLockedState="0" w:defUIPriority="99" w:defSemiHidden="1" w:defUnhideWhenUsed="1" w:defQFormat="0" w:count="267">
     <w:lsdException w:name="Normal" w:semiHidden="0" w:uiPriority="0" w:unhideWhenUsed="0" w:qFormat="1"/>
     <w:lsdException w:name="heading 1" w:semiHidden="0" w:uiPriority="0" w:unhideWhenUsed="0" w:qFormat="1"/>
     <w:lsdException w:name="heading 2" w:semiHidden="0" w:uiPriority="0" w:unhideWhenUsed="0" w:qFormat="1"/>
@@ -15365,15 +16657,6 @@
     <w:lsdException w:name="Strong" w:semiHidden="0" w:uiPriority="22" w:unhideWhenUsed="0" w:qFormat="1"/>
     <w:lsdException w:name="Emphasis" w:semiHidden="0" w:uiPriority="20" w:unhideWhenUsed="0" w:qFormat="1"/>
     <w:lsdException w:name="Table Grid" w:semiHidden="0" w:uiPriority="59" w:unhideWhenUsed="0"/>
-    <w:lsdException w:name="Note Level 1" w:semiHidden="0" w:unhideWhenUsed="0"/>
-    <w:lsdException w:name="Note Level 2" w:semiHidden="0" w:unhideWhenUsed="0"/>
-    <w:lsdException w:name="Note Level 3" w:semiHidden="0" w:unhideWhenUsed="0"/>
-    <w:lsdException w:name="Note Level 4" w:semiHidden="0" w:unhideWhenUsed="0"/>
-    <w:lsdException w:name="Note Level 5" w:semiHidden="0" w:unhideWhenUsed="0"/>
-    <w:lsdException w:name="Note Level 6" w:semiHidden="0" w:unhideWhenUsed="0"/>
-    <w:lsdException w:name="Note Level 7" w:semiHidden="0" w:unhideWhenUsed="0"/>
-    <w:lsdException w:name="Note Level 8" w:semiHidden="0" w:unhideWhenUsed="0"/>
-    <w:lsdException w:name="Note Level 9" w:semiHidden="0" w:unhideWhenUsed="0"/>
     <w:lsdException w:name="Placeholder Text" w:unhideWhenUsed="0"/>
     <w:lsdException w:name="No Spacing" w:semiHidden="0" w:unhideWhenUsed="0" w:qFormat="1"/>
     <w:lsdException w:name="Light Shading" w:semiHidden="0" w:unhideWhenUsed="0"/>
@@ -15705,6 +16988,7 @@
   <w:style w:type="character" w:default="1" w:styleId="DefaultParagraphFont">
     <w:name w:val="Default Paragraph Font"/>
     <w:uiPriority w:val="1"/>
+    <w:semiHidden/>
     <w:unhideWhenUsed/>
   </w:style>
   <w:style w:type="table" w:default="1" w:styleId="TableNormal">
@@ -15712,6 +16996,7 @@
     <w:uiPriority w:val="99"/>
     <w:semiHidden/>
     <w:unhideWhenUsed/>
+    <w:qFormat/>
     <w:tblPr>
       <w:tblInd w:w="0" w:type="dxa"/>
       <w:tblCellMar>
@@ -16725,7 +18010,7 @@
 </file>
 
 <file path=customXml/itemProps1.xml><?xml version="1.0" encoding="utf-8"?>
-<ds:datastoreItem xmlns:ds="http://schemas.openxmlformats.org/officeDocument/2006/customXml" ds:itemID="{EF78D275-B225-0D4C-B777-CBF8DE68BD00}">
+<ds:datastoreItem xmlns:ds="http://schemas.openxmlformats.org/officeDocument/2006/customXml" ds:itemID="{EA389D9A-B70B-43E6-89AA-58917FDC9185}">
   <ds:schemaRefs>
     <ds:schemaRef ds:uri="http://schemas.openxmlformats.org/officeDocument/2006/bibliography"/>
   </ds:schemaRefs>

</xml_diff>